<commit_message>
RPS lab 2 added
</commit_message>
<xml_diff>
--- a/RPS/лаб 1.docx
+++ b/RPS/лаб 1.docx
@@ -925,12 +925,28 @@
           <w:sz w:val="28"/>
           <w:u w:val="single"/>
         </w:rPr>
-        <w:t xml:space="preserve">    </w:t>
+        <w:t xml:space="preserve"> </w:t>
       </w:r>
       <w:r>
         <w:rPr>
           <w:rFonts w:ascii="Times New Roman" w:hAnsi="Times New Roman" w:cs="Times New Roman"/>
           <w:sz w:val="28"/>
+          <w:u w:val="single"/>
+        </w:rPr>
+        <w:t xml:space="preserve">      </w:t>
+      </w:r>
+      <w:r>
+        <w:rPr>
+          <w:rFonts w:ascii="Times New Roman" w:hAnsi="Times New Roman" w:cs="Times New Roman"/>
+          <w:sz w:val="28"/>
+          <w:u w:val="single"/>
+        </w:rPr>
+        <w:t xml:space="preserve">   </w:t>
+      </w:r>
+      <w:r>
+        <w:rPr>
+          <w:rFonts w:ascii="Times New Roman" w:hAnsi="Times New Roman" w:cs="Times New Roman"/>
+          <w:sz w:val="28"/>
         </w:rPr>
         <w:t>/</w:t>
       </w:r>
@@ -939,42 +955,7 @@
           <w:rFonts w:ascii="Times New Roman" w:hAnsi="Times New Roman" w:cs="Times New Roman"/>
           <w:sz w:val="28"/>
         </w:rPr>
-        <w:t>Долженкова</w:t>
-      </w:r>
-      <w:r>
-        <w:rPr>
-          <w:rFonts w:ascii="Times New Roman" w:hAnsi="Times New Roman" w:cs="Times New Roman"/>
-          <w:sz w:val="28"/>
-        </w:rPr>
-        <w:t xml:space="preserve"> </w:t>
-      </w:r>
-      <w:r>
-        <w:rPr>
-          <w:rFonts w:ascii="Times New Roman" w:hAnsi="Times New Roman" w:cs="Times New Roman"/>
-          <w:sz w:val="28"/>
-        </w:rPr>
-        <w:t>М</w:t>
-      </w:r>
-      <w:r>
-        <w:rPr>
-          <w:rFonts w:ascii="Times New Roman" w:hAnsi="Times New Roman" w:cs="Times New Roman"/>
-          <w:sz w:val="28"/>
-        </w:rPr>
-        <w:t xml:space="preserve">. </w:t>
-      </w:r>
-      <w:r>
-        <w:rPr>
-          <w:rFonts w:ascii="Times New Roman" w:hAnsi="Times New Roman" w:cs="Times New Roman"/>
-          <w:sz w:val="28"/>
-        </w:rPr>
-        <w:t>Л</w:t>
-      </w:r>
-      <w:r>
-        <w:rPr>
-          <w:rFonts w:ascii="Times New Roman" w:hAnsi="Times New Roman" w:cs="Times New Roman"/>
-          <w:sz w:val="28"/>
-        </w:rPr>
-        <w:t>.</w:t>
+        <w:t>Чистяков Г.А.</w:t>
       </w:r>
       <w:r>
         <w:rPr>
@@ -1090,7 +1071,7 @@
           </mc:Choice>
           <mc:Fallback>
             <w:pict>
-              <v:rect w14:anchorId="64C057D7" id="Прямоугольник 2" o:spid="_x0000_s1026" style="position:absolute;margin-left:155.65pt;margin-top:35pt;width:154.65pt;height:32.55pt;z-index:251633664;visibility:visible;mso-wrap-style:square;mso-wrap-distance-left:9pt;mso-wrap-distance-top:0;mso-wrap-distance-right:9pt;mso-wrap-distance-bottom:0;mso-position-horizontal:absolute;mso-position-horizontal-relative:margin;mso-position-vertical:absolute;mso-position-vertical-relative:text;v-text-anchor:middle" o:gfxdata="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" fillcolor="white [3212]" strokecolor="white [3212]" strokeweight="2pt">
+              <v:rect w14:anchorId="7F748463" id="Прямоугольник 2" o:spid="_x0000_s1026" style="position:absolute;margin-left:155.65pt;margin-top:35pt;width:154.65pt;height:32.55pt;z-index:251633664;visibility:visible;mso-wrap-style:square;mso-wrap-distance-left:9pt;mso-wrap-distance-top:0;mso-wrap-distance-right:9pt;mso-wrap-distance-bottom:0;mso-position-horizontal:absolute;mso-position-horizontal-relative:margin;mso-position-vertical:absolute;mso-position-vertical-relative:text;v-text-anchor:middle" o:gfxdata="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" fillcolor="white [3212]" strokecolor="white [3212]" strokeweight="2pt">
                 <w10:wrap anchorx="margin"/>
               </v:rect>
             </w:pict>
@@ -1186,25 +1167,7 @@
           <w:sz w:val="28"/>
           <w:szCs w:val="28"/>
         </w:rPr>
-        <w:t xml:space="preserve">Реализовать класс </w:t>
-      </w:r>
-      <w:proofErr w:type="spellStart"/>
-      <w:r>
-        <w:rPr>
-          <w:rFonts w:ascii="Times New Roman" w:eastAsia="Calibri" w:hAnsi="Times New Roman" w:cs="Times New Roman"/>
-          <w:sz w:val="28"/>
-          <w:szCs w:val="28"/>
-        </w:rPr>
-        <w:t>SmallInteger</w:t>
-      </w:r>
-      <w:proofErr w:type="spellEnd"/>
-      <w:r>
-        <w:rPr>
-          <w:rFonts w:ascii="Times New Roman" w:eastAsia="Calibri" w:hAnsi="Times New Roman" w:cs="Times New Roman"/>
-          <w:sz w:val="28"/>
-          <w:szCs w:val="28"/>
-        </w:rPr>
-        <w:t xml:space="preserve"> для работы с целыми числами, не превосходящими по абсолютному значению 10</w:t>
+        <w:t>Реализовать класс SmallInteger для работы с целыми числами, не превосходящими по абсолютному значению 10</w:t>
       </w:r>
       <w:r>
         <w:rPr>
@@ -1383,67 +1346,7 @@
           <w:szCs w:val="28"/>
           <w:lang w:val="en-US"/>
         </w:rPr>
-        <w:t xml:space="preserve"> «public </w:t>
-      </w:r>
-      <w:proofErr w:type="spellStart"/>
-      <w:r>
-        <w:rPr>
-          <w:rFonts w:ascii="Times New Roman" w:eastAsia="Calibri" w:hAnsi="Times New Roman" w:cs="Times New Roman"/>
-          <w:sz w:val="28"/>
-          <w:szCs w:val="28"/>
-          <w:lang w:val="en-US"/>
-        </w:rPr>
-        <w:t>SmallInteger</w:t>
-      </w:r>
-      <w:proofErr w:type="spellEnd"/>
-      <w:r>
-        <w:rPr>
-          <w:rFonts w:ascii="Times New Roman" w:eastAsia="Calibri" w:hAnsi="Times New Roman" w:cs="Times New Roman"/>
-          <w:sz w:val="28"/>
-          <w:szCs w:val="28"/>
-          <w:lang w:val="en-US"/>
-        </w:rPr>
-        <w:t xml:space="preserve"> operation(</w:t>
-      </w:r>
-      <w:proofErr w:type="spellStart"/>
-      <w:r>
-        <w:rPr>
-          <w:rFonts w:ascii="Times New Roman" w:eastAsia="Calibri" w:hAnsi="Times New Roman" w:cs="Times New Roman"/>
-          <w:sz w:val="28"/>
-          <w:szCs w:val="28"/>
-          <w:lang w:val="en-US"/>
-        </w:rPr>
-        <w:t>SmallInteger</w:t>
-      </w:r>
-      <w:proofErr w:type="spellEnd"/>
-      <w:r>
-        <w:rPr>
-          <w:rFonts w:ascii="Times New Roman" w:eastAsia="Calibri" w:hAnsi="Times New Roman" w:cs="Times New Roman"/>
-          <w:sz w:val="28"/>
-          <w:szCs w:val="28"/>
-          <w:lang w:val="en-US"/>
-        </w:rPr>
-        <w:t xml:space="preserve"> </w:t>
-      </w:r>
-      <w:proofErr w:type="spellStart"/>
-      <w:r>
-        <w:rPr>
-          <w:rFonts w:ascii="Times New Roman" w:eastAsia="Calibri" w:hAnsi="Times New Roman" w:cs="Times New Roman"/>
-          <w:sz w:val="28"/>
-          <w:szCs w:val="28"/>
-          <w:lang w:val="en-US"/>
-        </w:rPr>
-        <w:t>arg</w:t>
-      </w:r>
-      <w:proofErr w:type="spellEnd"/>
-      <w:r>
-        <w:rPr>
-          <w:rFonts w:ascii="Times New Roman" w:eastAsia="Calibri" w:hAnsi="Times New Roman" w:cs="Times New Roman"/>
-          <w:sz w:val="28"/>
-          <w:szCs w:val="28"/>
-          <w:lang w:val="en-US"/>
-        </w:rPr>
-        <w:t xml:space="preserve">)». </w:t>
+        <w:t xml:space="preserve"> «public SmallInteger operation(SmallInteger arg)». </w:t>
       </w:r>
       <w:r>
         <w:rPr>
@@ -1502,49 +1405,7 @@
           <w:sz w:val="28"/>
           <w:szCs w:val="28"/>
         </w:rPr>
-        <w:t>К</w:t>
-      </w:r>
-      <w:r>
-        <w:rPr>
-          <w:rFonts w:ascii="Times New Roman" w:eastAsia="Calibri" w:hAnsi="Times New Roman" w:cs="Times New Roman"/>
-          <w:sz w:val="28"/>
-          <w:szCs w:val="28"/>
-        </w:rPr>
-        <w:t>онсольное приложение предназначено для работы с целыми числами в</w:t>
-      </w:r>
-      <w:r>
-        <w:rPr>
-          <w:rFonts w:ascii="Times New Roman" w:eastAsia="Calibri" w:hAnsi="Times New Roman" w:cs="Times New Roman"/>
-          <w:sz w:val="28"/>
-          <w:szCs w:val="28"/>
-        </w:rPr>
-        <w:t xml:space="preserve"> </w:t>
-      </w:r>
-      <w:r>
-        <w:rPr>
-          <w:rFonts w:ascii="Times New Roman" w:eastAsia="Calibri" w:hAnsi="Times New Roman" w:cs="Times New Roman"/>
-          <w:sz w:val="28"/>
-          <w:szCs w:val="28"/>
-        </w:rPr>
-        <w:t xml:space="preserve">диапазоне от -10,000 до 10,000, используя класс </w:t>
-      </w:r>
-      <w:proofErr w:type="spellStart"/>
-      <w:r>
-        <w:rPr>
-          <w:rFonts w:ascii="Times New Roman" w:eastAsia="Calibri" w:hAnsi="Times New Roman" w:cs="Times New Roman"/>
-          <w:sz w:val="28"/>
-          <w:szCs w:val="28"/>
-        </w:rPr>
-        <w:t>SmallInteger</w:t>
-      </w:r>
-      <w:proofErr w:type="spellEnd"/>
-      <w:r>
-        <w:rPr>
-          <w:rFonts w:ascii="Times New Roman" w:eastAsia="Calibri" w:hAnsi="Times New Roman" w:cs="Times New Roman"/>
-          <w:sz w:val="28"/>
-          <w:szCs w:val="28"/>
-        </w:rPr>
-        <w:t>, который предоставляет возможности выполнения основных арифметических операций: сложение, вычитание, умножение, целочисленное деление и вычисление остатка от деления.</w:t>
+        <w:t>Консольное приложение предназначено для работы с целыми числами в диапазоне от -10,000 до 10,000, используя класс SmallInteger, который предоставляет возможности выполнения основных арифметических операций: сложение, вычитание, умножение, целочисленное деление и вычисление остатка от деления.</w:t>
       </w:r>
     </w:p>
     <w:p>
@@ -1595,18 +1456,8 @@
           <w:sz w:val="28"/>
           <w:szCs w:val="28"/>
         </w:rPr>
-        <w:t xml:space="preserve">Ввести два целых числа в диапазоне, допустимом для типа </w:t>
-      </w:r>
-      <w:proofErr w:type="spellStart"/>
-      <w:r>
-        <w:rPr>
-          <w:rFonts w:eastAsia="Calibri"/>
-          <w:sz w:val="28"/>
-          <w:szCs w:val="28"/>
-        </w:rPr>
-        <w:t>SmallInteger</w:t>
-      </w:r>
-      <w:proofErr w:type="spellEnd"/>
+        <w:t>Ввести два целых числа в диапазоне, допустимом для типа SmallInteger</w:t>
+      </w:r>
       <w:r>
         <w:rPr>
           <w:rFonts w:eastAsia="Calibri"/>
@@ -1796,7 +1647,23 @@
           <w:sz w:val="28"/>
           <w:szCs w:val="28"/>
         </w:rPr>
-        <w:t>Листинг программной реализации алгоритма приведен в приложении А.</w:t>
+        <w:t>Листинг программной реализации</w:t>
+      </w:r>
+      <w:r>
+        <w:rPr>
+          <w:rFonts w:ascii="Times New Roman" w:eastAsia="Calibri" w:hAnsi="Times New Roman" w:cs="Times New Roman"/>
+          <w:sz w:val="28"/>
+          <w:szCs w:val="28"/>
+        </w:rPr>
+        <w:t xml:space="preserve"> </w:t>
+      </w:r>
+      <w:r>
+        <w:rPr>
+          <w:rFonts w:ascii="Times New Roman" w:eastAsia="Calibri" w:hAnsi="Times New Roman" w:cs="Times New Roman"/>
+          <w:sz w:val="28"/>
+          <w:szCs w:val="28"/>
+        </w:rPr>
+        <w:t>приведен в приложении А.</w:t>
       </w:r>
     </w:p>
     <w:p>
@@ -1899,31 +1766,7 @@
           <w:sz w:val="28"/>
           <w:szCs w:val="28"/>
         </w:rPr>
-        <w:t xml:space="preserve">Рисунок </w:t>
-      </w:r>
-      <w:r>
-        <w:rPr>
-          <w:rFonts w:ascii="Times New Roman" w:hAnsi="Times New Roman" w:cs="Times New Roman"/>
-          <w:sz w:val="28"/>
-          <w:szCs w:val="28"/>
-        </w:rPr>
-        <w:t>1</w:t>
-      </w:r>
-      <w:r>
-        <w:rPr>
-          <w:rFonts w:ascii="Times New Roman" w:hAnsi="Times New Roman" w:cs="Times New Roman"/>
-          <w:sz w:val="28"/>
-          <w:szCs w:val="28"/>
-        </w:rPr>
-        <w:t xml:space="preserve"> – </w:t>
-      </w:r>
-      <w:r>
-        <w:rPr>
-          <w:rFonts w:ascii="Times New Roman" w:hAnsi="Times New Roman" w:cs="Times New Roman"/>
-          <w:sz w:val="28"/>
-          <w:szCs w:val="28"/>
-        </w:rPr>
-        <w:t>Экранная форма</w:t>
+        <w:t>Рисунок 1 – Экранная форма</w:t>
       </w:r>
     </w:p>
     <w:p>
@@ -2029,23 +1872,7 @@
           <w:sz w:val="28"/>
           <w:szCs w:val="28"/>
         </w:rPr>
-        <w:t>, структура программы, стандартные средства ввода/вывода</w:t>
-      </w:r>
-      <w:r>
-        <w:rPr>
-          <w:rFonts w:ascii="Times New Roman" w:hAnsi="Times New Roman"/>
-          <w:sz w:val="28"/>
-          <w:szCs w:val="28"/>
-        </w:rPr>
-        <w:t>,</w:t>
-      </w:r>
-      <w:r>
-        <w:rPr>
-          <w:rFonts w:ascii="Times New Roman" w:hAnsi="Times New Roman"/>
-          <w:sz w:val="28"/>
-          <w:szCs w:val="28"/>
-        </w:rPr>
-        <w:t xml:space="preserve"> изучен основной функционал </w:t>
+        <w:t xml:space="preserve">, структура программы, стандартные средства ввода/вывода, изучен основной функционал </w:t>
       </w:r>
       <w:r>
         <w:rPr>
@@ -2316,7 +2143,6 @@
           <w:color w:val="000000"/>
           <w:sz w:val="20"/>
           <w:szCs w:val="20"/>
-          <w:lang w:val="en-US"/>
         </w:rPr>
       </w:pPr>
       <w:r>
@@ -2337,111 +2163,46 @@
           <w:color w:val="000000"/>
           <w:sz w:val="20"/>
           <w:szCs w:val="20"/>
-          <w:lang w:val="en-US"/>
         </w:rPr>
         <w:t xml:space="preserve"> </w:t>
       </w:r>
-      <w:proofErr w:type="spellStart"/>
-      <w:r>
-        <w:rPr>
-          <w:rFonts w:ascii="Consolas" w:hAnsi="Consolas"/>
-          <w:color w:val="000000"/>
-          <w:sz w:val="20"/>
-          <w:szCs w:val="20"/>
-          <w:lang w:val="en-US"/>
-        </w:rPr>
-        <w:t>java.util</w:t>
-      </w:r>
-      <w:proofErr w:type="spellEnd"/>
-      <w:r>
-        <w:rPr>
-          <w:rFonts w:ascii="Consolas" w:hAnsi="Consolas"/>
-          <w:color w:val="000000"/>
-          <w:sz w:val="20"/>
-          <w:szCs w:val="20"/>
-          <w:lang w:val="en-US"/>
-        </w:rPr>
-        <w:t>.*;</w:t>
-      </w:r>
-      <w:r>
-        <w:rPr>
-          <w:rFonts w:ascii="Consolas" w:hAnsi="Consolas"/>
-          <w:color w:val="000000"/>
-          <w:sz w:val="20"/>
-          <w:szCs w:val="20"/>
-          <w:lang w:val="en-US"/>
-        </w:rPr>
-        <w:tab/>
-      </w:r>
-      <w:r>
-        <w:rPr>
-          <w:rFonts w:ascii="Consolas" w:hAnsi="Consolas"/>
-          <w:color w:val="000000"/>
-          <w:sz w:val="20"/>
-          <w:szCs w:val="20"/>
-          <w:lang w:val="en-US"/>
-        </w:rPr>
-        <w:tab/>
-      </w:r>
-      <w:r>
-        <w:rPr>
-          <w:rFonts w:ascii="Consolas" w:hAnsi="Consolas"/>
-          <w:color w:val="000000"/>
-          <w:sz w:val="20"/>
-          <w:szCs w:val="20"/>
-          <w:lang w:val="en-US"/>
-        </w:rPr>
-        <w:tab/>
-      </w:r>
-      <w:r>
-        <w:rPr>
-          <w:rFonts w:ascii="Consolas" w:hAnsi="Consolas"/>
-          <w:color w:val="000000"/>
-          <w:sz w:val="20"/>
-          <w:szCs w:val="20"/>
-          <w:lang w:val="en-US"/>
-        </w:rPr>
-        <w:tab/>
-      </w:r>
-      <w:r>
-        <w:rPr>
-          <w:rFonts w:ascii="Consolas" w:hAnsi="Consolas"/>
-          <w:color w:val="000000"/>
-          <w:sz w:val="20"/>
-          <w:szCs w:val="20"/>
-          <w:lang w:val="en-US"/>
-        </w:rPr>
-        <w:tab/>
-      </w:r>
-      <w:r>
-        <w:rPr>
-          <w:rFonts w:ascii="Consolas" w:hAnsi="Consolas"/>
-          <w:color w:val="000000"/>
-          <w:sz w:val="20"/>
-          <w:szCs w:val="20"/>
-          <w:lang w:val="en-US"/>
-        </w:rPr>
-        <w:tab/>
-      </w:r>
-      <w:r>
-        <w:rPr>
-          <w:rFonts w:ascii="Consolas" w:hAnsi="Consolas"/>
-          <w:color w:val="000000"/>
-          <w:sz w:val="20"/>
-          <w:szCs w:val="20"/>
-          <w:lang w:val="en-US"/>
-        </w:rPr>
-        <w:tab/>
-      </w:r>
-      <w:r>
-        <w:rPr>
-          <w:rFonts w:ascii="Consolas" w:hAnsi="Consolas"/>
-          <w:color w:val="000000"/>
-          <w:sz w:val="20"/>
-          <w:szCs w:val="20"/>
-          <w:lang w:val="en-US"/>
-        </w:rPr>
-        <w:tab/>
+      <w:r>
+        <w:rPr>
+          <w:rFonts w:ascii="Consolas" w:hAnsi="Consolas"/>
+          <w:color w:val="000000"/>
+          <w:sz w:val="20"/>
+          <w:szCs w:val="20"/>
+          <w:lang w:val="en-US"/>
+        </w:rPr>
+        <w:t>java</w:t>
+      </w:r>
+      <w:r>
+        <w:rPr>
+          <w:rFonts w:ascii="Consolas" w:hAnsi="Consolas"/>
+          <w:color w:val="000000"/>
+          <w:sz w:val="20"/>
+          <w:szCs w:val="20"/>
+        </w:rPr>
+        <w:t>.</w:t>
+      </w:r>
+      <w:r>
+        <w:rPr>
+          <w:rFonts w:ascii="Consolas" w:hAnsi="Consolas"/>
+          <w:color w:val="000000"/>
+          <w:sz w:val="20"/>
+          <w:szCs w:val="20"/>
+          <w:lang w:val="en-US"/>
+        </w:rPr>
+        <w:t>util</w:t>
+      </w:r>
+      <w:r>
+        <w:rPr>
+          <w:rFonts w:ascii="Consolas" w:hAnsi="Consolas"/>
+          <w:color w:val="000000"/>
+          <w:sz w:val="20"/>
+          <w:szCs w:val="20"/>
+        </w:rPr>
+        <w:t xml:space="preserve">.*; </w:t>
       </w:r>
       <w:r>
         <w:rPr>
@@ -2449,9 +2210,37 @@
           <w:color w:val="3F7F5F"/>
           <w:sz w:val="20"/>
           <w:szCs w:val="20"/>
-          <w:lang w:val="en-US"/>
-        </w:rPr>
-        <w:t>// for Scanner</w:t>
+        </w:rPr>
+        <w:t xml:space="preserve">// </w:t>
+      </w:r>
+      <w:r>
+        <w:rPr>
+          <w:rFonts w:ascii="Consolas" w:hAnsi="Consolas"/>
+          <w:color w:val="3F7F5F"/>
+          <w:sz w:val="20"/>
+          <w:szCs w:val="20"/>
+          <w:lang w:val="en-US"/>
+        </w:rPr>
+        <w:t>for</w:t>
+      </w:r>
+      <w:r>
+        <w:rPr>
+          <w:rFonts w:ascii="Consolas" w:hAnsi="Consolas"/>
+          <w:color w:val="3F7F5F"/>
+          <w:sz w:val="20"/>
+          <w:szCs w:val="20"/>
+        </w:rPr>
+        <w:t xml:space="preserve"> </w:t>
+      </w:r>
+      <w:r>
+        <w:rPr>
+          <w:rFonts w:ascii="Consolas" w:hAnsi="Consolas"/>
+          <w:color w:val="3F7F5F"/>
+          <w:sz w:val="20"/>
+          <w:szCs w:val="20"/>
+          <w:lang w:val="en-US"/>
+        </w:rPr>
+        <w:t>Scanner</w:t>
       </w:r>
     </w:p>
     <w:p>
@@ -2464,7 +2253,6 @@
           <w:color w:val="000000"/>
           <w:sz w:val="20"/>
           <w:szCs w:val="20"/>
-          <w:lang w:val="en-US"/>
         </w:rPr>
       </w:pPr>
     </w:p>
@@ -2619,7 +2407,7 @@
           <w:szCs w:val="20"/>
           <w:lang w:val="en-US"/>
         </w:rPr>
-        <w:t xml:space="preserve">    </w:t>
+        <w:tab/>
       </w:r>
       <w:r>
         <w:rPr>
@@ -2685,29 +2473,7 @@
           <w:szCs w:val="20"/>
           <w:lang w:val="en-US"/>
         </w:rPr>
-        <w:t xml:space="preserve"> </w:t>
-      </w:r>
-      <w:proofErr w:type="spellStart"/>
-      <w:r>
-        <w:rPr>
-          <w:rFonts w:ascii="Consolas" w:hAnsi="Consolas"/>
-          <w:color w:val="000000"/>
-          <w:sz w:val="20"/>
-          <w:szCs w:val="20"/>
-          <w:lang w:val="en-US"/>
-        </w:rPr>
-        <w:t>printMenu</w:t>
-      </w:r>
-      <w:proofErr w:type="spellEnd"/>
-      <w:r>
-        <w:rPr>
-          <w:rFonts w:ascii="Consolas" w:hAnsi="Consolas"/>
-          <w:color w:val="000000"/>
-          <w:sz w:val="20"/>
-          <w:szCs w:val="20"/>
-          <w:lang w:val="en-US"/>
-        </w:rPr>
-        <w:t>() {</w:t>
+        <w:t xml:space="preserve"> printMenu() {</w:t>
       </w:r>
     </w:p>
     <w:p>
@@ -2731,17 +2497,17 @@
           <w:szCs w:val="20"/>
           <w:lang w:val="en-US"/>
         </w:rPr>
-        <w:t xml:space="preserve">        </w:t>
-      </w:r>
-      <w:proofErr w:type="spellStart"/>
-      <w:r>
-        <w:rPr>
-          <w:rFonts w:ascii="Consolas" w:hAnsi="Consolas"/>
-          <w:color w:val="000000"/>
-          <w:sz w:val="20"/>
-          <w:szCs w:val="20"/>
-          <w:lang w:val="en-US"/>
-        </w:rPr>
+        <w:tab/>
+      </w:r>
+      <w:r>
+        <w:rPr>
+          <w:rFonts w:ascii="Consolas" w:hAnsi="Consolas"/>
+          <w:color w:val="000000"/>
+          <w:sz w:val="20"/>
+          <w:szCs w:val="20"/>
+          <w:lang w:val="en-US"/>
+        </w:rPr>
+        <w:tab/>
         <w:t>System.</w:t>
       </w:r>
       <w:r>
@@ -2766,18 +2532,7 @@
           <w:szCs w:val="20"/>
           <w:lang w:val="en-US"/>
         </w:rPr>
-        <w:t>.println</w:t>
-      </w:r>
-      <w:proofErr w:type="spellEnd"/>
-      <w:r>
-        <w:rPr>
-          <w:rFonts w:ascii="Consolas" w:hAnsi="Consolas"/>
-          <w:color w:val="000000"/>
-          <w:sz w:val="20"/>
-          <w:szCs w:val="20"/>
-          <w:lang w:val="en-US"/>
-        </w:rPr>
-        <w:t>(</w:t>
+        <w:t>.println(</w:t>
       </w:r>
       <w:r>
         <w:rPr>
@@ -2797,7 +2552,7 @@
           <w:szCs w:val="20"/>
           <w:lang w:val="en-US"/>
         </w:rPr>
-        <w:t xml:space="preserve">); </w:t>
+        <w:t>);</w:t>
       </w:r>
     </w:p>
     <w:p>
@@ -2821,17 +2576,17 @@
           <w:szCs w:val="20"/>
           <w:lang w:val="en-US"/>
         </w:rPr>
-        <w:t xml:space="preserve">        </w:t>
-      </w:r>
-      <w:proofErr w:type="spellStart"/>
-      <w:r>
-        <w:rPr>
-          <w:rFonts w:ascii="Consolas" w:hAnsi="Consolas"/>
-          <w:color w:val="000000"/>
-          <w:sz w:val="20"/>
-          <w:szCs w:val="20"/>
-          <w:lang w:val="en-US"/>
-        </w:rPr>
+        <w:tab/>
+      </w:r>
+      <w:r>
+        <w:rPr>
+          <w:rFonts w:ascii="Consolas" w:hAnsi="Consolas"/>
+          <w:color w:val="000000"/>
+          <w:sz w:val="20"/>
+          <w:szCs w:val="20"/>
+          <w:lang w:val="en-US"/>
+        </w:rPr>
+        <w:tab/>
         <w:t>System.</w:t>
       </w:r>
       <w:r>
@@ -2856,18 +2611,7 @@
           <w:szCs w:val="20"/>
           <w:lang w:val="en-US"/>
         </w:rPr>
-        <w:t>.println</w:t>
-      </w:r>
-      <w:proofErr w:type="spellEnd"/>
-      <w:r>
-        <w:rPr>
-          <w:rFonts w:ascii="Consolas" w:hAnsi="Consolas"/>
-          <w:color w:val="000000"/>
-          <w:sz w:val="20"/>
-          <w:szCs w:val="20"/>
-          <w:lang w:val="en-US"/>
-        </w:rPr>
-        <w:t>(</w:t>
+        <w:t>.println(</w:t>
       </w:r>
       <w:r>
         <w:rPr>
@@ -2887,7 +2631,7 @@
           <w:szCs w:val="20"/>
           <w:lang w:val="en-US"/>
         </w:rPr>
-        <w:t xml:space="preserve">); </w:t>
+        <w:t>);</w:t>
       </w:r>
     </w:p>
     <w:p>
@@ -2911,17 +2655,17 @@
           <w:szCs w:val="20"/>
           <w:lang w:val="en-US"/>
         </w:rPr>
-        <w:t xml:space="preserve">        </w:t>
-      </w:r>
-      <w:proofErr w:type="spellStart"/>
-      <w:r>
-        <w:rPr>
-          <w:rFonts w:ascii="Consolas" w:hAnsi="Consolas"/>
-          <w:color w:val="000000"/>
-          <w:sz w:val="20"/>
-          <w:szCs w:val="20"/>
-          <w:lang w:val="en-US"/>
-        </w:rPr>
+        <w:tab/>
+      </w:r>
+      <w:r>
+        <w:rPr>
+          <w:rFonts w:ascii="Consolas" w:hAnsi="Consolas"/>
+          <w:color w:val="000000"/>
+          <w:sz w:val="20"/>
+          <w:szCs w:val="20"/>
+          <w:lang w:val="en-US"/>
+        </w:rPr>
+        <w:tab/>
         <w:t>System.</w:t>
       </w:r>
       <w:r>
@@ -2946,18 +2690,7 @@
           <w:szCs w:val="20"/>
           <w:lang w:val="en-US"/>
         </w:rPr>
-        <w:t>.println</w:t>
-      </w:r>
-      <w:proofErr w:type="spellEnd"/>
-      <w:r>
-        <w:rPr>
-          <w:rFonts w:ascii="Consolas" w:hAnsi="Consolas"/>
-          <w:color w:val="000000"/>
-          <w:sz w:val="20"/>
-          <w:szCs w:val="20"/>
-          <w:lang w:val="en-US"/>
-        </w:rPr>
-        <w:t>(</w:t>
+        <w:t>.println(</w:t>
       </w:r>
       <w:r>
         <w:rPr>
@@ -2977,7 +2710,7 @@
           <w:szCs w:val="20"/>
           <w:lang w:val="en-US"/>
         </w:rPr>
-        <w:t xml:space="preserve">); </w:t>
+        <w:t>);</w:t>
       </w:r>
     </w:p>
     <w:p>
@@ -3001,17 +2734,17 @@
           <w:szCs w:val="20"/>
           <w:lang w:val="en-US"/>
         </w:rPr>
-        <w:t xml:space="preserve">        </w:t>
-      </w:r>
-      <w:proofErr w:type="spellStart"/>
-      <w:r>
-        <w:rPr>
-          <w:rFonts w:ascii="Consolas" w:hAnsi="Consolas"/>
-          <w:color w:val="000000"/>
-          <w:sz w:val="20"/>
-          <w:szCs w:val="20"/>
-          <w:lang w:val="en-US"/>
-        </w:rPr>
+        <w:tab/>
+      </w:r>
+      <w:r>
+        <w:rPr>
+          <w:rFonts w:ascii="Consolas" w:hAnsi="Consolas"/>
+          <w:color w:val="000000"/>
+          <w:sz w:val="20"/>
+          <w:szCs w:val="20"/>
+          <w:lang w:val="en-US"/>
+        </w:rPr>
+        <w:tab/>
         <w:t>System.</w:t>
       </w:r>
       <w:r>
@@ -3036,18 +2769,7 @@
           <w:szCs w:val="20"/>
           <w:lang w:val="en-US"/>
         </w:rPr>
-        <w:t>.println</w:t>
-      </w:r>
-      <w:proofErr w:type="spellEnd"/>
-      <w:r>
-        <w:rPr>
-          <w:rFonts w:ascii="Consolas" w:hAnsi="Consolas"/>
-          <w:color w:val="000000"/>
-          <w:sz w:val="20"/>
-          <w:szCs w:val="20"/>
-          <w:lang w:val="en-US"/>
-        </w:rPr>
-        <w:t>(</w:t>
+        <w:t>.println(</w:t>
       </w:r>
       <w:r>
         <w:rPr>
@@ -3067,7 +2789,7 @@
           <w:szCs w:val="20"/>
           <w:lang w:val="en-US"/>
         </w:rPr>
-        <w:t xml:space="preserve">); </w:t>
+        <w:t>);</w:t>
       </w:r>
     </w:p>
     <w:p>
@@ -3091,17 +2813,17 @@
           <w:szCs w:val="20"/>
           <w:lang w:val="en-US"/>
         </w:rPr>
-        <w:t xml:space="preserve">        </w:t>
-      </w:r>
-      <w:proofErr w:type="spellStart"/>
-      <w:r>
-        <w:rPr>
-          <w:rFonts w:ascii="Consolas" w:hAnsi="Consolas"/>
-          <w:color w:val="000000"/>
-          <w:sz w:val="20"/>
-          <w:szCs w:val="20"/>
-          <w:lang w:val="en-US"/>
-        </w:rPr>
+        <w:tab/>
+      </w:r>
+      <w:r>
+        <w:rPr>
+          <w:rFonts w:ascii="Consolas" w:hAnsi="Consolas"/>
+          <w:color w:val="000000"/>
+          <w:sz w:val="20"/>
+          <w:szCs w:val="20"/>
+          <w:lang w:val="en-US"/>
+        </w:rPr>
+        <w:tab/>
         <w:t>System.</w:t>
       </w:r>
       <w:r>
@@ -3126,18 +2848,7 @@
           <w:szCs w:val="20"/>
           <w:lang w:val="en-US"/>
         </w:rPr>
-        <w:t>.println</w:t>
-      </w:r>
-      <w:proofErr w:type="spellEnd"/>
-      <w:r>
-        <w:rPr>
-          <w:rFonts w:ascii="Consolas" w:hAnsi="Consolas"/>
-          <w:color w:val="000000"/>
-          <w:sz w:val="20"/>
-          <w:szCs w:val="20"/>
-          <w:lang w:val="en-US"/>
-        </w:rPr>
-        <w:t>(</w:t>
+        <w:t>.println(</w:t>
       </w:r>
       <w:r>
         <w:rPr>
@@ -3157,7 +2868,7 @@
           <w:szCs w:val="20"/>
           <w:lang w:val="en-US"/>
         </w:rPr>
-        <w:t xml:space="preserve">); </w:t>
+        <w:t>);</w:t>
       </w:r>
     </w:p>
     <w:p>
@@ -3181,17 +2892,17 @@
           <w:szCs w:val="20"/>
           <w:lang w:val="en-US"/>
         </w:rPr>
-        <w:t xml:space="preserve">        </w:t>
-      </w:r>
-      <w:proofErr w:type="spellStart"/>
-      <w:r>
-        <w:rPr>
-          <w:rFonts w:ascii="Consolas" w:hAnsi="Consolas"/>
-          <w:color w:val="000000"/>
-          <w:sz w:val="20"/>
-          <w:szCs w:val="20"/>
-          <w:lang w:val="en-US"/>
-        </w:rPr>
+        <w:tab/>
+      </w:r>
+      <w:r>
+        <w:rPr>
+          <w:rFonts w:ascii="Consolas" w:hAnsi="Consolas"/>
+          <w:color w:val="000000"/>
+          <w:sz w:val="20"/>
+          <w:szCs w:val="20"/>
+          <w:lang w:val="en-US"/>
+        </w:rPr>
+        <w:tab/>
         <w:t>System.</w:t>
       </w:r>
       <w:r>
@@ -3216,18 +2927,7 @@
           <w:szCs w:val="20"/>
           <w:lang w:val="en-US"/>
         </w:rPr>
-        <w:t>.println</w:t>
-      </w:r>
-      <w:proofErr w:type="spellEnd"/>
-      <w:r>
-        <w:rPr>
-          <w:rFonts w:ascii="Consolas" w:hAnsi="Consolas"/>
-          <w:color w:val="000000"/>
-          <w:sz w:val="20"/>
-          <w:szCs w:val="20"/>
-          <w:lang w:val="en-US"/>
-        </w:rPr>
-        <w:t>(</w:t>
+        <w:t>.println(</w:t>
       </w:r>
       <w:r>
         <w:rPr>
@@ -3266,7 +2966,7 @@
           <w:szCs w:val="20"/>
           <w:lang w:val="en-US"/>
         </w:rPr>
-        <w:t xml:space="preserve">); </w:t>
+        <w:t>);</w:t>
       </w:r>
     </w:p>
     <w:p>
@@ -3290,7 +2990,8 @@
           <w:szCs w:val="20"/>
           <w:lang w:val="en-US"/>
         </w:rPr>
-        <w:t xml:space="preserve">    }</w:t>
+        <w:tab/>
+        <w:t>}</w:t>
       </w:r>
     </w:p>
     <w:p>
@@ -3328,7 +3029,7 @@
           <w:szCs w:val="20"/>
           <w:lang w:val="en-US"/>
         </w:rPr>
-        <w:t xml:space="preserve">    </w:t>
+        <w:tab/>
       </w:r>
       <w:r>
         <w:rPr>
@@ -3362,7 +3063,7 @@
           <w:szCs w:val="20"/>
           <w:lang w:val="en-US"/>
         </w:rPr>
-        <w:t xml:space="preserve">    </w:t>
+        <w:tab/>
       </w:r>
       <w:r>
         <w:rPr>
@@ -3472,7 +3173,17 @@
           <w:szCs w:val="20"/>
           <w:lang w:val="en-US"/>
         </w:rPr>
-        <w:t xml:space="preserve">        </w:t>
+        <w:tab/>
+      </w:r>
+      <w:r>
+        <w:rPr>
+          <w:rFonts w:ascii="Consolas" w:hAnsi="Consolas"/>
+          <w:color w:val="000000"/>
+          <w:sz w:val="20"/>
+          <w:szCs w:val="20"/>
+          <w:lang w:val="en-US"/>
+        </w:rPr>
+        <w:tab/>
       </w:r>
       <w:r>
         <w:rPr>
@@ -3496,7 +3207,6 @@
         </w:rPr>
         <w:t xml:space="preserve"> (</w:t>
       </w:r>
-      <w:proofErr w:type="spellStart"/>
       <w:r>
         <w:rPr>
           <w:rFonts w:ascii="Consolas" w:hAnsi="Consolas"/>
@@ -3515,18 +3225,7 @@
           <w:szCs w:val="20"/>
           <w:lang w:val="en-US"/>
         </w:rPr>
-        <w:t>.hasNextInt</w:t>
-      </w:r>
-      <w:proofErr w:type="spellEnd"/>
-      <w:r>
-        <w:rPr>
-          <w:rFonts w:ascii="Consolas" w:hAnsi="Consolas"/>
-          <w:color w:val="000000"/>
-          <w:sz w:val="20"/>
-          <w:szCs w:val="20"/>
-          <w:lang w:val="en-US"/>
-        </w:rPr>
-        <w:t xml:space="preserve">() == </w:t>
+        <w:t xml:space="preserve">.hasNextInt() == </w:t>
       </w:r>
       <w:r>
         <w:rPr>
@@ -3548,27 +3247,7 @@
           <w:szCs w:val="20"/>
           <w:lang w:val="en-US"/>
         </w:rPr>
-        <w:t>) {</w:t>
-      </w:r>
-      <w:r>
-        <w:rPr>
-          <w:rFonts w:ascii="Consolas" w:hAnsi="Consolas"/>
-          <w:color w:val="000000"/>
-          <w:sz w:val="20"/>
-          <w:szCs w:val="20"/>
-          <w:lang w:val="en-US"/>
-        </w:rPr>
-        <w:tab/>
-      </w:r>
-      <w:r>
-        <w:rPr>
-          <w:rFonts w:ascii="Consolas" w:hAnsi="Consolas"/>
-          <w:color w:val="000000"/>
-          <w:sz w:val="20"/>
-          <w:szCs w:val="20"/>
-          <w:lang w:val="en-US"/>
-        </w:rPr>
-        <w:tab/>
+        <w:t xml:space="preserve">) { </w:t>
       </w:r>
       <w:r>
         <w:rPr>
@@ -3601,9 +3280,28 @@
           <w:szCs w:val="20"/>
           <w:lang w:val="en-US"/>
         </w:rPr>
-        <w:t xml:space="preserve">            </w:t>
-      </w:r>
-      <w:proofErr w:type="spellStart"/>
+        <w:tab/>
+      </w:r>
+      <w:r>
+        <w:rPr>
+          <w:rFonts w:ascii="Consolas" w:hAnsi="Consolas"/>
+          <w:color w:val="000000"/>
+          <w:sz w:val="20"/>
+          <w:szCs w:val="20"/>
+          <w:lang w:val="en-US"/>
+        </w:rPr>
+        <w:tab/>
+      </w:r>
+      <w:r>
+        <w:rPr>
+          <w:rFonts w:ascii="Consolas" w:hAnsi="Consolas"/>
+          <w:color w:val="000000"/>
+          <w:sz w:val="20"/>
+          <w:szCs w:val="20"/>
+          <w:lang w:val="en-US"/>
+        </w:rPr>
+        <w:tab/>
+      </w:r>
       <w:r>
         <w:rPr>
           <w:rFonts w:ascii="Consolas" w:hAnsi="Consolas"/>
@@ -3633,17 +3331,7 @@
           <w:sz w:val="20"/>
           <w:szCs w:val="20"/>
         </w:rPr>
-        <w:t>.print</w:t>
-      </w:r>
-      <w:proofErr w:type="spellEnd"/>
-      <w:r>
-        <w:rPr>
-          <w:rFonts w:ascii="Consolas" w:hAnsi="Consolas"/>
-          <w:color w:val="000000"/>
-          <w:sz w:val="20"/>
-          <w:szCs w:val="20"/>
-        </w:rPr>
-        <w:t>(</w:t>
+        <w:t>.print(</w:t>
       </w:r>
       <w:r>
         <w:rPr>
@@ -3684,9 +3372,26 @@
           <w:sz w:val="20"/>
           <w:szCs w:val="20"/>
         </w:rPr>
-        <w:t xml:space="preserve">            </w:t>
-      </w:r>
-      <w:proofErr w:type="spellStart"/>
+        <w:tab/>
+      </w:r>
+      <w:r>
+        <w:rPr>
+          <w:rFonts w:ascii="Consolas" w:hAnsi="Consolas"/>
+          <w:color w:val="000000"/>
+          <w:sz w:val="20"/>
+          <w:szCs w:val="20"/>
+        </w:rPr>
+        <w:tab/>
+      </w:r>
+      <w:r>
+        <w:rPr>
+          <w:rFonts w:ascii="Consolas" w:hAnsi="Consolas"/>
+          <w:color w:val="000000"/>
+          <w:sz w:val="20"/>
+          <w:szCs w:val="20"/>
+        </w:rPr>
+        <w:tab/>
+      </w:r>
       <w:r>
         <w:rPr>
           <w:rFonts w:ascii="Consolas" w:hAnsi="Consolas"/>
@@ -3705,88 +3410,7 @@
           <w:szCs w:val="20"/>
           <w:lang w:val="en-US"/>
         </w:rPr>
-        <w:t>.next</w:t>
-      </w:r>
-      <w:proofErr w:type="spellEnd"/>
-      <w:r>
-        <w:rPr>
-          <w:rFonts w:ascii="Consolas" w:hAnsi="Consolas"/>
-          <w:color w:val="000000"/>
-          <w:sz w:val="20"/>
-          <w:szCs w:val="20"/>
-          <w:lang w:val="en-US"/>
-        </w:rPr>
-        <w:t>();</w:t>
-      </w:r>
-      <w:r>
-        <w:rPr>
-          <w:rFonts w:ascii="Consolas" w:hAnsi="Consolas"/>
-          <w:color w:val="000000"/>
-          <w:sz w:val="20"/>
-          <w:szCs w:val="20"/>
-          <w:lang w:val="en-US"/>
-        </w:rPr>
-        <w:tab/>
-      </w:r>
-      <w:r>
-        <w:rPr>
-          <w:rFonts w:ascii="Consolas" w:hAnsi="Consolas"/>
-          <w:color w:val="000000"/>
-          <w:sz w:val="20"/>
-          <w:szCs w:val="20"/>
-          <w:lang w:val="en-US"/>
-        </w:rPr>
-        <w:tab/>
-      </w:r>
-      <w:r>
-        <w:rPr>
-          <w:rFonts w:ascii="Consolas" w:hAnsi="Consolas"/>
-          <w:color w:val="000000"/>
-          <w:sz w:val="20"/>
-          <w:szCs w:val="20"/>
-          <w:lang w:val="en-US"/>
-        </w:rPr>
-        <w:tab/>
-      </w:r>
-      <w:r>
-        <w:rPr>
-          <w:rFonts w:ascii="Consolas" w:hAnsi="Consolas"/>
-          <w:color w:val="000000"/>
-          <w:sz w:val="20"/>
-          <w:szCs w:val="20"/>
-          <w:lang w:val="en-US"/>
-        </w:rPr>
-        <w:tab/>
-      </w:r>
-      <w:r>
-        <w:rPr>
-          <w:rFonts w:ascii="Consolas" w:hAnsi="Consolas"/>
-          <w:color w:val="000000"/>
-          <w:sz w:val="20"/>
-          <w:szCs w:val="20"/>
-          <w:lang w:val="en-US"/>
-        </w:rPr>
-        <w:tab/>
-      </w:r>
-      <w:r>
-        <w:rPr>
-          <w:rFonts w:ascii="Consolas" w:hAnsi="Consolas"/>
-          <w:color w:val="000000"/>
-          <w:sz w:val="20"/>
-          <w:szCs w:val="20"/>
-          <w:lang w:val="en-US"/>
-        </w:rPr>
-        <w:tab/>
-      </w:r>
-      <w:r>
-        <w:rPr>
-          <w:rFonts w:ascii="Consolas" w:hAnsi="Consolas"/>
-          <w:color w:val="000000"/>
-          <w:sz w:val="20"/>
-          <w:szCs w:val="20"/>
-          <w:lang w:val="en-US"/>
-        </w:rPr>
-        <w:tab/>
+        <w:t xml:space="preserve">.next(); </w:t>
       </w:r>
       <w:r>
         <w:rPr>
@@ -3820,7 +3444,18 @@
           <w:szCs w:val="20"/>
           <w:lang w:val="en-US"/>
         </w:rPr>
-        <w:t xml:space="preserve">        }</w:t>
+        <w:tab/>
+      </w:r>
+      <w:r>
+        <w:rPr>
+          <w:rFonts w:ascii="Consolas" w:hAnsi="Consolas"/>
+          <w:color w:val="000000"/>
+          <w:sz w:val="20"/>
+          <w:szCs w:val="20"/>
+          <w:lang w:val="en-US"/>
+        </w:rPr>
+        <w:tab/>
+        <w:t>}</w:t>
       </w:r>
     </w:p>
     <w:p>
@@ -3844,7 +3479,17 @@
           <w:szCs w:val="20"/>
           <w:lang w:val="en-US"/>
         </w:rPr>
-        <w:t xml:space="preserve">        </w:t>
+        <w:tab/>
+      </w:r>
+      <w:r>
+        <w:rPr>
+          <w:rFonts w:ascii="Consolas" w:hAnsi="Consolas"/>
+          <w:color w:val="000000"/>
+          <w:sz w:val="20"/>
+          <w:szCs w:val="20"/>
+          <w:lang w:val="en-US"/>
+        </w:rPr>
+        <w:tab/>
       </w:r>
       <w:r>
         <w:rPr>
@@ -3868,7 +3513,6 @@
         </w:rPr>
         <w:t xml:space="preserve"> </w:t>
       </w:r>
-      <w:proofErr w:type="spellStart"/>
       <w:r>
         <w:rPr>
           <w:rFonts w:ascii="Consolas" w:hAnsi="Consolas"/>
@@ -3887,68 +3531,7 @@
           <w:szCs w:val="20"/>
           <w:lang w:val="en-US"/>
         </w:rPr>
-        <w:t>.nextInt</w:t>
-      </w:r>
-      <w:proofErr w:type="spellEnd"/>
-      <w:r>
-        <w:rPr>
-          <w:rFonts w:ascii="Consolas" w:hAnsi="Consolas"/>
-          <w:color w:val="000000"/>
-          <w:sz w:val="20"/>
-          <w:szCs w:val="20"/>
-          <w:lang w:val="en-US"/>
-        </w:rPr>
-        <w:t xml:space="preserve">(); </w:t>
-      </w:r>
-      <w:r>
-        <w:rPr>
-          <w:rFonts w:ascii="Consolas" w:hAnsi="Consolas"/>
-          <w:color w:val="000000"/>
-          <w:sz w:val="20"/>
-          <w:szCs w:val="20"/>
-          <w:lang w:val="en-US"/>
-        </w:rPr>
-        <w:tab/>
-      </w:r>
-      <w:r>
-        <w:rPr>
-          <w:rFonts w:ascii="Consolas" w:hAnsi="Consolas"/>
-          <w:color w:val="000000"/>
-          <w:sz w:val="20"/>
-          <w:szCs w:val="20"/>
-          <w:lang w:val="en-US"/>
-        </w:rPr>
-        <w:tab/>
-      </w:r>
-      <w:r>
-        <w:rPr>
-          <w:rFonts w:ascii="Consolas" w:hAnsi="Consolas"/>
-          <w:color w:val="000000"/>
-          <w:sz w:val="20"/>
-          <w:szCs w:val="20"/>
-          <w:lang w:val="en-US"/>
-        </w:rPr>
-        <w:tab/>
-      </w:r>
-      <w:r>
-        <w:rPr>
-          <w:rFonts w:ascii="Consolas" w:hAnsi="Consolas"/>
-          <w:color w:val="000000"/>
-          <w:sz w:val="20"/>
-          <w:szCs w:val="20"/>
-          <w:lang w:val="en-US"/>
-        </w:rPr>
-        <w:tab/>
-      </w:r>
-      <w:r>
-        <w:rPr>
-          <w:rFonts w:ascii="Consolas" w:hAnsi="Consolas"/>
-          <w:color w:val="000000"/>
-          <w:sz w:val="20"/>
-          <w:szCs w:val="20"/>
-          <w:lang w:val="en-US"/>
-        </w:rPr>
-        <w:tab/>
+        <w:t xml:space="preserve">.nextInt(); </w:t>
       </w:r>
       <w:r>
         <w:rPr>
@@ -3982,7 +3565,8 @@
           <w:szCs w:val="20"/>
           <w:lang w:val="en-US"/>
         </w:rPr>
-        <w:t xml:space="preserve">    }</w:t>
+        <w:tab/>
+        <w:t>}</w:t>
       </w:r>
     </w:p>
     <w:p>
@@ -4054,7 +3638,7 @@
           <w:szCs w:val="20"/>
           <w:lang w:val="en-US"/>
         </w:rPr>
-        <w:t xml:space="preserve">    </w:t>
+        <w:tab/>
       </w:r>
       <w:r>
         <w:rPr>
@@ -4122,7 +3706,6 @@
         </w:rPr>
         <w:t xml:space="preserve"> main(String[] </w:t>
       </w:r>
-      <w:proofErr w:type="spellStart"/>
       <w:r>
         <w:rPr>
           <w:rFonts w:ascii="Consolas" w:hAnsi="Consolas"/>
@@ -4133,7 +3716,6 @@
         </w:rPr>
         <w:t>args</w:t>
       </w:r>
-      <w:proofErr w:type="spellEnd"/>
       <w:r>
         <w:rPr>
           <w:rFonts w:ascii="Consolas" w:hAnsi="Consolas"/>
@@ -4166,7 +3748,18 @@
           <w:szCs w:val="20"/>
           <w:lang w:val="en-US"/>
         </w:rPr>
-        <w:t xml:space="preserve">        Scanner </w:t>
+        <w:tab/>
+      </w:r>
+      <w:r>
+        <w:rPr>
+          <w:rFonts w:ascii="Consolas" w:hAnsi="Consolas"/>
+          <w:color w:val="000000"/>
+          <w:sz w:val="20"/>
+          <w:szCs w:val="20"/>
+          <w:lang w:val="en-US"/>
+        </w:rPr>
+        <w:tab/>
+        <w:t xml:space="preserve">Scanner </w:t>
       </w:r>
       <w:r>
         <w:rPr>
@@ -4237,16 +3830,6 @@
       <w:r>
         <w:rPr>
           <w:rFonts w:ascii="Consolas" w:hAnsi="Consolas"/>
-          <w:color w:val="000000"/>
-          <w:sz w:val="20"/>
-          <w:szCs w:val="20"/>
-          <w:lang w:val="en-US"/>
-        </w:rPr>
-        <w:tab/>
-      </w:r>
-      <w:r>
-        <w:rPr>
-          <w:rFonts w:ascii="Consolas" w:hAnsi="Consolas"/>
           <w:color w:val="3F7F5F"/>
           <w:sz w:val="20"/>
           <w:szCs w:val="20"/>
@@ -4276,7 +3859,17 @@
           <w:szCs w:val="20"/>
           <w:lang w:val="en-US"/>
         </w:rPr>
-        <w:t xml:space="preserve">        </w:t>
+        <w:tab/>
+      </w:r>
+      <w:r>
+        <w:rPr>
+          <w:rFonts w:ascii="Consolas" w:hAnsi="Consolas"/>
+          <w:color w:val="000000"/>
+          <w:sz w:val="20"/>
+          <w:szCs w:val="20"/>
+          <w:lang w:val="en-US"/>
+        </w:rPr>
+        <w:tab/>
       </w:r>
       <w:r>
         <w:rPr>
@@ -4318,87 +3911,7 @@
           <w:szCs w:val="20"/>
           <w:lang w:val="en-US"/>
         </w:rPr>
-        <w:t>;</w:t>
-      </w:r>
-      <w:r>
-        <w:rPr>
-          <w:rFonts w:ascii="Consolas" w:hAnsi="Consolas"/>
-          <w:color w:val="000000"/>
-          <w:sz w:val="20"/>
-          <w:szCs w:val="20"/>
-          <w:lang w:val="en-US"/>
-        </w:rPr>
-        <w:tab/>
-      </w:r>
-      <w:r>
-        <w:rPr>
-          <w:rFonts w:ascii="Consolas" w:hAnsi="Consolas"/>
-          <w:color w:val="000000"/>
-          <w:sz w:val="20"/>
-          <w:szCs w:val="20"/>
-          <w:lang w:val="en-US"/>
-        </w:rPr>
-        <w:tab/>
-      </w:r>
-      <w:r>
-        <w:rPr>
-          <w:rFonts w:ascii="Consolas" w:hAnsi="Consolas"/>
-          <w:color w:val="000000"/>
-          <w:sz w:val="20"/>
-          <w:szCs w:val="20"/>
-          <w:lang w:val="en-US"/>
-        </w:rPr>
-        <w:tab/>
-      </w:r>
-      <w:r>
-        <w:rPr>
-          <w:rFonts w:ascii="Consolas" w:hAnsi="Consolas"/>
-          <w:color w:val="000000"/>
-          <w:sz w:val="20"/>
-          <w:szCs w:val="20"/>
-          <w:lang w:val="en-US"/>
-        </w:rPr>
-        <w:tab/>
-      </w:r>
-      <w:r>
-        <w:rPr>
-          <w:rFonts w:ascii="Consolas" w:hAnsi="Consolas"/>
-          <w:color w:val="000000"/>
-          <w:sz w:val="20"/>
-          <w:szCs w:val="20"/>
-          <w:lang w:val="en-US"/>
-        </w:rPr>
-        <w:tab/>
-      </w:r>
-      <w:r>
-        <w:rPr>
-          <w:rFonts w:ascii="Consolas" w:hAnsi="Consolas"/>
-          <w:color w:val="000000"/>
-          <w:sz w:val="20"/>
-          <w:szCs w:val="20"/>
-          <w:lang w:val="en-US"/>
-        </w:rPr>
-        <w:tab/>
-      </w:r>
-      <w:r>
-        <w:rPr>
-          <w:rFonts w:ascii="Consolas" w:hAnsi="Consolas"/>
-          <w:color w:val="000000"/>
-          <w:sz w:val="20"/>
-          <w:szCs w:val="20"/>
-          <w:lang w:val="en-US"/>
-        </w:rPr>
-        <w:tab/>
-      </w:r>
-      <w:r>
-        <w:rPr>
-          <w:rFonts w:ascii="Consolas" w:hAnsi="Consolas"/>
-          <w:color w:val="000000"/>
-          <w:sz w:val="20"/>
-          <w:szCs w:val="20"/>
-          <w:lang w:val="en-US"/>
-        </w:rPr>
-        <w:tab/>
+        <w:t xml:space="preserve">; </w:t>
       </w:r>
       <w:r>
         <w:rPr>
@@ -4446,7 +3959,17 @@
           <w:szCs w:val="20"/>
           <w:lang w:val="en-US"/>
         </w:rPr>
-        <w:t xml:space="preserve">        </w:t>
+        <w:tab/>
+      </w:r>
+      <w:r>
+        <w:rPr>
+          <w:rFonts w:ascii="Consolas" w:hAnsi="Consolas"/>
+          <w:color w:val="000000"/>
+          <w:sz w:val="20"/>
+          <w:szCs w:val="20"/>
+          <w:lang w:val="en-US"/>
+        </w:rPr>
+        <w:tab/>
       </w:r>
       <w:r>
         <w:rPr>
@@ -4492,17 +4015,27 @@
           <w:szCs w:val="20"/>
           <w:lang w:val="en-US"/>
         </w:rPr>
-        <w:t xml:space="preserve">            </w:t>
-      </w:r>
-      <w:proofErr w:type="spellStart"/>
-      <w:r>
-        <w:rPr>
-          <w:rFonts w:ascii="Consolas" w:hAnsi="Consolas"/>
-          <w:color w:val="000000"/>
-          <w:sz w:val="20"/>
-          <w:szCs w:val="20"/>
-          <w:lang w:val="en-US"/>
-        </w:rPr>
+        <w:tab/>
+      </w:r>
+      <w:r>
+        <w:rPr>
+          <w:rFonts w:ascii="Consolas" w:hAnsi="Consolas"/>
+          <w:color w:val="000000"/>
+          <w:sz w:val="20"/>
+          <w:szCs w:val="20"/>
+          <w:lang w:val="en-US"/>
+        </w:rPr>
+        <w:tab/>
+      </w:r>
+      <w:r>
+        <w:rPr>
+          <w:rFonts w:ascii="Consolas" w:hAnsi="Consolas"/>
+          <w:color w:val="000000"/>
+          <w:sz w:val="20"/>
+          <w:szCs w:val="20"/>
+          <w:lang w:val="en-US"/>
+        </w:rPr>
+        <w:tab/>
         <w:t>System.</w:t>
       </w:r>
       <w:r>
@@ -4527,18 +4060,7 @@
           <w:szCs w:val="20"/>
           <w:lang w:val="en-US"/>
         </w:rPr>
-        <w:t>.print</w:t>
-      </w:r>
-      <w:proofErr w:type="spellEnd"/>
-      <w:r>
-        <w:rPr>
-          <w:rFonts w:ascii="Consolas" w:hAnsi="Consolas"/>
-          <w:color w:val="000000"/>
-          <w:sz w:val="20"/>
-          <w:szCs w:val="20"/>
-          <w:lang w:val="en-US"/>
-        </w:rPr>
-        <w:t>(</w:t>
+        <w:t>.print(</w:t>
       </w:r>
       <w:r>
         <w:rPr>
@@ -4620,29 +4142,28 @@
           <w:szCs w:val="20"/>
           <w:lang w:val="en-US"/>
         </w:rPr>
-        <w:t xml:space="preserve">            </w:t>
-      </w:r>
-      <w:proofErr w:type="spellStart"/>
-      <w:r>
-        <w:rPr>
-          <w:rFonts w:ascii="Consolas" w:hAnsi="Consolas"/>
-          <w:color w:val="000000"/>
-          <w:sz w:val="20"/>
-          <w:szCs w:val="20"/>
-          <w:lang w:val="en-US"/>
-        </w:rPr>
-        <w:t>SmallInteger</w:t>
-      </w:r>
-      <w:proofErr w:type="spellEnd"/>
-      <w:r>
-        <w:rPr>
-          <w:rFonts w:ascii="Consolas" w:hAnsi="Consolas"/>
-          <w:color w:val="000000"/>
-          <w:sz w:val="20"/>
-          <w:szCs w:val="20"/>
-          <w:lang w:val="en-US"/>
-        </w:rPr>
-        <w:t xml:space="preserve"> </w:t>
+        <w:tab/>
+      </w:r>
+      <w:r>
+        <w:rPr>
+          <w:rFonts w:ascii="Consolas" w:hAnsi="Consolas"/>
+          <w:color w:val="000000"/>
+          <w:sz w:val="20"/>
+          <w:szCs w:val="20"/>
+          <w:lang w:val="en-US"/>
+        </w:rPr>
+        <w:tab/>
+      </w:r>
+      <w:r>
+        <w:rPr>
+          <w:rFonts w:ascii="Consolas" w:hAnsi="Consolas"/>
+          <w:color w:val="000000"/>
+          <w:sz w:val="20"/>
+          <w:szCs w:val="20"/>
+          <w:lang w:val="en-US"/>
+        </w:rPr>
+        <w:tab/>
+        <w:t xml:space="preserve">SmallInteger </w:t>
       </w:r>
       <w:r>
         <w:rPr>
@@ -4684,29 +4205,7 @@
           <w:szCs w:val="20"/>
           <w:lang w:val="en-US"/>
         </w:rPr>
-        <w:t xml:space="preserve"> </w:t>
-      </w:r>
-      <w:proofErr w:type="spellStart"/>
-      <w:r>
-        <w:rPr>
-          <w:rFonts w:ascii="Consolas" w:hAnsi="Consolas"/>
-          <w:color w:val="000000"/>
-          <w:sz w:val="20"/>
-          <w:szCs w:val="20"/>
-          <w:lang w:val="en-US"/>
-        </w:rPr>
-        <w:t>SmallInteger</w:t>
-      </w:r>
-      <w:proofErr w:type="spellEnd"/>
-      <w:r>
-        <w:rPr>
-          <w:rFonts w:ascii="Consolas" w:hAnsi="Consolas"/>
-          <w:color w:val="000000"/>
-          <w:sz w:val="20"/>
-          <w:szCs w:val="20"/>
-          <w:lang w:val="en-US"/>
-        </w:rPr>
-        <w:t>(</w:t>
+        <w:t xml:space="preserve"> SmallInteger(</w:t>
       </w:r>
       <w:r>
         <w:rPr>
@@ -4772,17 +4271,27 @@
           <w:szCs w:val="20"/>
           <w:lang w:val="en-US"/>
         </w:rPr>
-        <w:t xml:space="preserve">            </w:t>
-      </w:r>
-      <w:proofErr w:type="spellStart"/>
-      <w:r>
-        <w:rPr>
-          <w:rFonts w:ascii="Consolas" w:hAnsi="Consolas"/>
-          <w:color w:val="000000"/>
-          <w:sz w:val="20"/>
-          <w:szCs w:val="20"/>
-          <w:lang w:val="en-US"/>
-        </w:rPr>
+        <w:tab/>
+      </w:r>
+      <w:r>
+        <w:rPr>
+          <w:rFonts w:ascii="Consolas" w:hAnsi="Consolas"/>
+          <w:color w:val="000000"/>
+          <w:sz w:val="20"/>
+          <w:szCs w:val="20"/>
+          <w:lang w:val="en-US"/>
+        </w:rPr>
+        <w:tab/>
+      </w:r>
+      <w:r>
+        <w:rPr>
+          <w:rFonts w:ascii="Consolas" w:hAnsi="Consolas"/>
+          <w:color w:val="000000"/>
+          <w:sz w:val="20"/>
+          <w:szCs w:val="20"/>
+          <w:lang w:val="en-US"/>
+        </w:rPr>
+        <w:tab/>
         <w:t>System.</w:t>
       </w:r>
       <w:r>
@@ -4807,18 +4316,7 @@
           <w:szCs w:val="20"/>
           <w:lang w:val="en-US"/>
         </w:rPr>
-        <w:t>.print</w:t>
-      </w:r>
-      <w:proofErr w:type="spellEnd"/>
-      <w:r>
-        <w:rPr>
-          <w:rFonts w:ascii="Consolas" w:hAnsi="Consolas"/>
-          <w:color w:val="000000"/>
-          <w:sz w:val="20"/>
-          <w:szCs w:val="20"/>
-          <w:lang w:val="en-US"/>
-        </w:rPr>
-        <w:t>(</w:t>
+        <w:t>.print(</w:t>
       </w:r>
       <w:r>
         <w:rPr>
@@ -4900,29 +4398,28 @@
           <w:szCs w:val="20"/>
           <w:lang w:val="en-US"/>
         </w:rPr>
-        <w:t xml:space="preserve">            </w:t>
-      </w:r>
-      <w:proofErr w:type="spellStart"/>
-      <w:r>
-        <w:rPr>
-          <w:rFonts w:ascii="Consolas" w:hAnsi="Consolas"/>
-          <w:color w:val="000000"/>
-          <w:sz w:val="20"/>
-          <w:szCs w:val="20"/>
-          <w:lang w:val="en-US"/>
-        </w:rPr>
-        <w:t>SmallInteger</w:t>
-      </w:r>
-      <w:proofErr w:type="spellEnd"/>
-      <w:r>
-        <w:rPr>
-          <w:rFonts w:ascii="Consolas" w:hAnsi="Consolas"/>
-          <w:color w:val="000000"/>
-          <w:sz w:val="20"/>
-          <w:szCs w:val="20"/>
-          <w:lang w:val="en-US"/>
-        </w:rPr>
-        <w:t xml:space="preserve"> </w:t>
+        <w:tab/>
+      </w:r>
+      <w:r>
+        <w:rPr>
+          <w:rFonts w:ascii="Consolas" w:hAnsi="Consolas"/>
+          <w:color w:val="000000"/>
+          <w:sz w:val="20"/>
+          <w:szCs w:val="20"/>
+          <w:lang w:val="en-US"/>
+        </w:rPr>
+        <w:tab/>
+      </w:r>
+      <w:r>
+        <w:rPr>
+          <w:rFonts w:ascii="Consolas" w:hAnsi="Consolas"/>
+          <w:color w:val="000000"/>
+          <w:sz w:val="20"/>
+          <w:szCs w:val="20"/>
+          <w:lang w:val="en-US"/>
+        </w:rPr>
+        <w:tab/>
+        <w:t xml:space="preserve">SmallInteger </w:t>
       </w:r>
       <w:r>
         <w:rPr>
@@ -4964,29 +4461,7 @@
           <w:szCs w:val="20"/>
           <w:lang w:val="en-US"/>
         </w:rPr>
-        <w:t xml:space="preserve"> </w:t>
-      </w:r>
-      <w:proofErr w:type="spellStart"/>
-      <w:r>
-        <w:rPr>
-          <w:rFonts w:ascii="Consolas" w:hAnsi="Consolas"/>
-          <w:color w:val="000000"/>
-          <w:sz w:val="20"/>
-          <w:szCs w:val="20"/>
-          <w:lang w:val="en-US"/>
-        </w:rPr>
-        <w:t>SmallInteger</w:t>
-      </w:r>
-      <w:proofErr w:type="spellEnd"/>
-      <w:r>
-        <w:rPr>
-          <w:rFonts w:ascii="Consolas" w:hAnsi="Consolas"/>
-          <w:color w:val="000000"/>
-          <w:sz w:val="20"/>
-          <w:szCs w:val="20"/>
-          <w:lang w:val="en-US"/>
-        </w:rPr>
-        <w:t>(</w:t>
+        <w:t xml:space="preserve"> SmallInteger(</w:t>
       </w:r>
       <w:r>
         <w:rPr>
@@ -5052,17 +4527,27 @@
           <w:szCs w:val="20"/>
           <w:lang w:val="en-US"/>
         </w:rPr>
-        <w:t xml:space="preserve">            </w:t>
-      </w:r>
-      <w:proofErr w:type="spellStart"/>
-      <w:r>
-        <w:rPr>
-          <w:rFonts w:ascii="Consolas" w:hAnsi="Consolas"/>
-          <w:color w:val="000000"/>
-          <w:sz w:val="20"/>
-          <w:szCs w:val="20"/>
-          <w:lang w:val="en-US"/>
-        </w:rPr>
+        <w:tab/>
+      </w:r>
+      <w:r>
+        <w:rPr>
+          <w:rFonts w:ascii="Consolas" w:hAnsi="Consolas"/>
+          <w:color w:val="000000"/>
+          <w:sz w:val="20"/>
+          <w:szCs w:val="20"/>
+          <w:lang w:val="en-US"/>
+        </w:rPr>
+        <w:tab/>
+      </w:r>
+      <w:r>
+        <w:rPr>
+          <w:rFonts w:ascii="Consolas" w:hAnsi="Consolas"/>
+          <w:color w:val="000000"/>
+          <w:sz w:val="20"/>
+          <w:szCs w:val="20"/>
+          <w:lang w:val="en-US"/>
+        </w:rPr>
+        <w:tab/>
         <w:t>System.</w:t>
       </w:r>
       <w:r>
@@ -5087,18 +4572,7 @@
           <w:szCs w:val="20"/>
           <w:lang w:val="en-US"/>
         </w:rPr>
-        <w:t>.println</w:t>
-      </w:r>
-      <w:proofErr w:type="spellEnd"/>
-      <w:r>
-        <w:rPr>
-          <w:rFonts w:ascii="Consolas" w:hAnsi="Consolas"/>
-          <w:color w:val="000000"/>
-          <w:sz w:val="20"/>
-          <w:szCs w:val="20"/>
-          <w:lang w:val="en-US"/>
-        </w:rPr>
-        <w:t>();</w:t>
+        <w:t>.println();</w:t>
       </w:r>
     </w:p>
     <w:p>
@@ -5122,9 +4596,28 @@
           <w:szCs w:val="20"/>
           <w:lang w:val="en-US"/>
         </w:rPr>
-        <w:t xml:space="preserve">            </w:t>
-      </w:r>
-      <w:proofErr w:type="spellStart"/>
+        <w:tab/>
+      </w:r>
+      <w:r>
+        <w:rPr>
+          <w:rFonts w:ascii="Consolas" w:hAnsi="Consolas"/>
+          <w:color w:val="000000"/>
+          <w:sz w:val="20"/>
+          <w:szCs w:val="20"/>
+          <w:lang w:val="en-US"/>
+        </w:rPr>
+        <w:tab/>
+      </w:r>
+      <w:r>
+        <w:rPr>
+          <w:rFonts w:ascii="Consolas" w:hAnsi="Consolas"/>
+          <w:color w:val="000000"/>
+          <w:sz w:val="20"/>
+          <w:szCs w:val="20"/>
+          <w:lang w:val="en-US"/>
+        </w:rPr>
+        <w:tab/>
+      </w:r>
       <w:r>
         <w:rPr>
           <w:rFonts w:ascii="Consolas" w:hAnsi="Consolas"/>
@@ -5137,16 +4630,15 @@
         </w:rPr>
         <w:t>printMenu</w:t>
       </w:r>
-      <w:proofErr w:type="spellEnd"/>
-      <w:r>
-        <w:rPr>
-          <w:rFonts w:ascii="Consolas" w:hAnsi="Consolas"/>
-          <w:color w:val="000000"/>
-          <w:sz w:val="20"/>
-          <w:szCs w:val="20"/>
-          <w:lang w:val="en-US"/>
-        </w:rPr>
-        <w:t xml:space="preserve">(); </w:t>
+      <w:r>
+        <w:rPr>
+          <w:rFonts w:ascii="Consolas" w:hAnsi="Consolas"/>
+          <w:color w:val="000000"/>
+          <w:sz w:val="20"/>
+          <w:szCs w:val="20"/>
+          <w:lang w:val="en-US"/>
+        </w:rPr>
+        <w:t>();</w:t>
       </w:r>
     </w:p>
     <w:p>
@@ -5184,7 +4676,27 @@
           <w:szCs w:val="20"/>
           <w:lang w:val="en-US"/>
         </w:rPr>
-        <w:t xml:space="preserve">            </w:t>
+        <w:tab/>
+      </w:r>
+      <w:r>
+        <w:rPr>
+          <w:rFonts w:ascii="Consolas" w:hAnsi="Consolas"/>
+          <w:color w:val="000000"/>
+          <w:sz w:val="20"/>
+          <w:szCs w:val="20"/>
+          <w:lang w:val="en-US"/>
+        </w:rPr>
+        <w:tab/>
+      </w:r>
+      <w:r>
+        <w:rPr>
+          <w:rFonts w:ascii="Consolas" w:hAnsi="Consolas"/>
+          <w:color w:val="000000"/>
+          <w:sz w:val="20"/>
+          <w:szCs w:val="20"/>
+          <w:lang w:val="en-US"/>
+        </w:rPr>
+        <w:tab/>
       </w:r>
       <w:r>
         <w:rPr>
@@ -5246,7 +4758,7 @@
           <w:szCs w:val="20"/>
           <w:lang w:val="en-US"/>
         </w:rPr>
-        <w:t xml:space="preserve">); </w:t>
+        <w:t>);</w:t>
       </w:r>
     </w:p>
     <w:p>
@@ -5270,7 +4782,27 @@
           <w:szCs w:val="20"/>
           <w:lang w:val="en-US"/>
         </w:rPr>
-        <w:t xml:space="preserve">            </w:t>
+        <w:tab/>
+      </w:r>
+      <w:r>
+        <w:rPr>
+          <w:rFonts w:ascii="Consolas" w:hAnsi="Consolas"/>
+          <w:color w:val="000000"/>
+          <w:sz w:val="20"/>
+          <w:szCs w:val="20"/>
+          <w:lang w:val="en-US"/>
+        </w:rPr>
+        <w:tab/>
+      </w:r>
+      <w:r>
+        <w:rPr>
+          <w:rFonts w:ascii="Consolas" w:hAnsi="Consolas"/>
+          <w:color w:val="000000"/>
+          <w:sz w:val="20"/>
+          <w:szCs w:val="20"/>
+          <w:lang w:val="en-US"/>
+        </w:rPr>
+        <w:tab/>
       </w:r>
       <w:r>
         <w:rPr>
@@ -5336,7 +4868,27 @@
           <w:szCs w:val="20"/>
           <w:lang w:val="en-US"/>
         </w:rPr>
-        <w:t xml:space="preserve">                </w:t>
+        <w:tab/>
+      </w:r>
+      <w:r>
+        <w:rPr>
+          <w:rFonts w:ascii="Consolas" w:hAnsi="Consolas"/>
+          <w:color w:val="000000"/>
+          <w:sz w:val="20"/>
+          <w:szCs w:val="20"/>
+          <w:lang w:val="en-US"/>
+        </w:rPr>
+        <w:tab/>
+      </w:r>
+      <w:r>
+        <w:rPr>
+          <w:rFonts w:ascii="Consolas" w:hAnsi="Consolas"/>
+          <w:color w:val="000000"/>
+          <w:sz w:val="20"/>
+          <w:szCs w:val="20"/>
+          <w:lang w:val="en-US"/>
+        </w:rPr>
+        <w:tab/>
       </w:r>
       <w:r>
         <w:rPr>
@@ -5358,77 +4910,7 @@
           <w:szCs w:val="20"/>
           <w:lang w:val="en-US"/>
         </w:rPr>
-        <w:t xml:space="preserve"> 1:</w:t>
-      </w:r>
-      <w:r>
-        <w:rPr>
-          <w:rFonts w:ascii="Consolas" w:hAnsi="Consolas"/>
-          <w:color w:val="000000"/>
-          <w:sz w:val="20"/>
-          <w:szCs w:val="20"/>
-          <w:lang w:val="en-US"/>
-        </w:rPr>
-        <w:tab/>
-      </w:r>
-      <w:r>
-        <w:rPr>
-          <w:rFonts w:ascii="Consolas" w:hAnsi="Consolas"/>
-          <w:color w:val="000000"/>
-          <w:sz w:val="20"/>
-          <w:szCs w:val="20"/>
-          <w:lang w:val="en-US"/>
-        </w:rPr>
-        <w:tab/>
-      </w:r>
-      <w:r>
-        <w:rPr>
-          <w:rFonts w:ascii="Consolas" w:hAnsi="Consolas"/>
-          <w:color w:val="000000"/>
-          <w:sz w:val="20"/>
-          <w:szCs w:val="20"/>
-          <w:lang w:val="en-US"/>
-        </w:rPr>
-        <w:tab/>
-      </w:r>
-      <w:r>
-        <w:rPr>
-          <w:rFonts w:ascii="Consolas" w:hAnsi="Consolas"/>
-          <w:color w:val="000000"/>
-          <w:sz w:val="20"/>
-          <w:szCs w:val="20"/>
-          <w:lang w:val="en-US"/>
-        </w:rPr>
-        <w:tab/>
-      </w:r>
-      <w:r>
-        <w:rPr>
-          <w:rFonts w:ascii="Consolas" w:hAnsi="Consolas"/>
-          <w:color w:val="000000"/>
-          <w:sz w:val="20"/>
-          <w:szCs w:val="20"/>
-          <w:lang w:val="en-US"/>
-        </w:rPr>
-        <w:tab/>
-      </w:r>
-      <w:r>
-        <w:rPr>
-          <w:rFonts w:ascii="Consolas" w:hAnsi="Consolas"/>
-          <w:color w:val="000000"/>
-          <w:sz w:val="20"/>
-          <w:szCs w:val="20"/>
-          <w:lang w:val="en-US"/>
-        </w:rPr>
-        <w:tab/>
-      </w:r>
-      <w:r>
-        <w:rPr>
-          <w:rFonts w:ascii="Consolas" w:hAnsi="Consolas"/>
-          <w:color w:val="000000"/>
-          <w:sz w:val="20"/>
-          <w:szCs w:val="20"/>
-          <w:lang w:val="en-US"/>
-        </w:rPr>
-        <w:tab/>
+        <w:t xml:space="preserve"> 1: </w:t>
       </w:r>
       <w:r>
         <w:rPr>
@@ -5462,17 +4944,37 @@
           <w:szCs w:val="20"/>
           <w:lang w:val="en-US"/>
         </w:rPr>
-        <w:t xml:space="preserve">                    </w:t>
-      </w:r>
-      <w:proofErr w:type="spellStart"/>
-      <w:r>
-        <w:rPr>
-          <w:rFonts w:ascii="Consolas" w:hAnsi="Consolas"/>
-          <w:color w:val="000000"/>
-          <w:sz w:val="20"/>
-          <w:szCs w:val="20"/>
-          <w:lang w:val="en-US"/>
-        </w:rPr>
+        <w:tab/>
+      </w:r>
+      <w:r>
+        <w:rPr>
+          <w:rFonts w:ascii="Consolas" w:hAnsi="Consolas"/>
+          <w:color w:val="000000"/>
+          <w:sz w:val="20"/>
+          <w:szCs w:val="20"/>
+          <w:lang w:val="en-US"/>
+        </w:rPr>
+        <w:tab/>
+      </w:r>
+      <w:r>
+        <w:rPr>
+          <w:rFonts w:ascii="Consolas" w:hAnsi="Consolas"/>
+          <w:color w:val="000000"/>
+          <w:sz w:val="20"/>
+          <w:szCs w:val="20"/>
+          <w:lang w:val="en-US"/>
+        </w:rPr>
+        <w:tab/>
+      </w:r>
+      <w:r>
+        <w:rPr>
+          <w:rFonts w:ascii="Consolas" w:hAnsi="Consolas"/>
+          <w:color w:val="000000"/>
+          <w:sz w:val="20"/>
+          <w:szCs w:val="20"/>
+          <w:lang w:val="en-US"/>
+        </w:rPr>
+        <w:tab/>
         <w:t>System.</w:t>
       </w:r>
       <w:r>
@@ -5497,20 +4999,8 @@
           <w:szCs w:val="20"/>
           <w:lang w:val="en-US"/>
         </w:rPr>
-        <w:t>.println</w:t>
-      </w:r>
-      <w:proofErr w:type="spellEnd"/>
-      <w:r>
-        <w:rPr>
-          <w:rFonts w:ascii="Consolas" w:hAnsi="Consolas"/>
-          <w:color w:val="000000"/>
-          <w:sz w:val="20"/>
-          <w:szCs w:val="20"/>
-          <w:lang w:val="en-US"/>
-        </w:rPr>
-        <w:t>(</w:t>
-      </w:r>
-      <w:proofErr w:type="spellStart"/>
+        <w:t>.println(</w:t>
+      </w:r>
       <w:r>
         <w:rPr>
           <w:rFonts w:ascii="Consolas" w:hAnsi="Consolas"/>
@@ -5529,18 +5019,7 @@
           <w:szCs w:val="20"/>
           <w:lang w:val="en-US"/>
         </w:rPr>
-        <w:t>.getValue</w:t>
-      </w:r>
-      <w:proofErr w:type="spellEnd"/>
-      <w:r>
-        <w:rPr>
-          <w:rFonts w:ascii="Consolas" w:hAnsi="Consolas"/>
-          <w:color w:val="000000"/>
-          <w:sz w:val="20"/>
-          <w:szCs w:val="20"/>
-          <w:lang w:val="en-US"/>
-        </w:rPr>
-        <w:t xml:space="preserve">() + </w:t>
+        <w:t xml:space="preserve">.getValue() + </w:t>
       </w:r>
       <w:r>
         <w:rPr>
@@ -5562,7 +5041,6 @@
         </w:rPr>
         <w:t xml:space="preserve"> + </w:t>
       </w:r>
-      <w:proofErr w:type="spellStart"/>
       <w:r>
         <w:rPr>
           <w:rFonts w:ascii="Consolas" w:hAnsi="Consolas"/>
@@ -5581,18 +5059,7 @@
           <w:szCs w:val="20"/>
           <w:lang w:val="en-US"/>
         </w:rPr>
-        <w:t>.getValue</w:t>
-      </w:r>
-      <w:proofErr w:type="spellEnd"/>
-      <w:r>
-        <w:rPr>
-          <w:rFonts w:ascii="Consolas" w:hAnsi="Consolas"/>
-          <w:color w:val="000000"/>
-          <w:sz w:val="20"/>
-          <w:szCs w:val="20"/>
-          <w:lang w:val="en-US"/>
-        </w:rPr>
-        <w:t xml:space="preserve">() + </w:t>
+        <w:t xml:space="preserve">.getValue() + </w:t>
       </w:r>
       <w:r>
         <w:rPr>
@@ -5614,7 +5081,6 @@
         </w:rPr>
         <w:t xml:space="preserve"> + </w:t>
       </w:r>
-      <w:proofErr w:type="spellStart"/>
       <w:r>
         <w:rPr>
           <w:rFonts w:ascii="Consolas" w:hAnsi="Consolas"/>
@@ -5633,18 +5099,7 @@
           <w:szCs w:val="20"/>
           <w:lang w:val="en-US"/>
         </w:rPr>
-        <w:t>.add</w:t>
-      </w:r>
-      <w:proofErr w:type="spellEnd"/>
-      <w:r>
-        <w:rPr>
-          <w:rFonts w:ascii="Consolas" w:hAnsi="Consolas"/>
-          <w:color w:val="000000"/>
-          <w:sz w:val="20"/>
-          <w:szCs w:val="20"/>
-          <w:lang w:val="en-US"/>
-        </w:rPr>
-        <w:t>(</w:t>
+        <w:t>.add(</w:t>
       </w:r>
       <w:r>
         <w:rPr>
@@ -5708,7 +5163,37 @@
           <w:szCs w:val="20"/>
           <w:lang w:val="en-US"/>
         </w:rPr>
-        <w:t xml:space="preserve">                    </w:t>
+        <w:tab/>
+      </w:r>
+      <w:r>
+        <w:rPr>
+          <w:rFonts w:ascii="Consolas" w:hAnsi="Consolas"/>
+          <w:color w:val="000000"/>
+          <w:sz w:val="20"/>
+          <w:szCs w:val="20"/>
+          <w:lang w:val="en-US"/>
+        </w:rPr>
+        <w:tab/>
+      </w:r>
+      <w:r>
+        <w:rPr>
+          <w:rFonts w:ascii="Consolas" w:hAnsi="Consolas"/>
+          <w:color w:val="000000"/>
+          <w:sz w:val="20"/>
+          <w:szCs w:val="20"/>
+          <w:lang w:val="en-US"/>
+        </w:rPr>
+        <w:tab/>
+      </w:r>
+      <w:r>
+        <w:rPr>
+          <w:rFonts w:ascii="Consolas" w:hAnsi="Consolas"/>
+          <w:color w:val="000000"/>
+          <w:sz w:val="20"/>
+          <w:szCs w:val="20"/>
+          <w:lang w:val="en-US"/>
+        </w:rPr>
+        <w:tab/>
       </w:r>
       <w:r>
         <w:rPr>
@@ -5768,7 +5253,27 @@
           <w:szCs w:val="20"/>
           <w:lang w:val="en-US"/>
         </w:rPr>
-        <w:t xml:space="preserve">                </w:t>
+        <w:tab/>
+      </w:r>
+      <w:r>
+        <w:rPr>
+          <w:rFonts w:ascii="Consolas" w:hAnsi="Consolas"/>
+          <w:color w:val="000000"/>
+          <w:sz w:val="20"/>
+          <w:szCs w:val="20"/>
+          <w:lang w:val="en-US"/>
+        </w:rPr>
+        <w:tab/>
+      </w:r>
+      <w:r>
+        <w:rPr>
+          <w:rFonts w:ascii="Consolas" w:hAnsi="Consolas"/>
+          <w:color w:val="000000"/>
+          <w:sz w:val="20"/>
+          <w:szCs w:val="20"/>
+          <w:lang w:val="en-US"/>
+        </w:rPr>
+        <w:tab/>
       </w:r>
       <w:r>
         <w:rPr>
@@ -5790,77 +5295,7 @@
           <w:szCs w:val="20"/>
           <w:lang w:val="en-US"/>
         </w:rPr>
-        <w:t xml:space="preserve"> 2:</w:t>
-      </w:r>
-      <w:r>
-        <w:rPr>
-          <w:rFonts w:ascii="Consolas" w:hAnsi="Consolas"/>
-          <w:color w:val="000000"/>
-          <w:sz w:val="20"/>
-          <w:szCs w:val="20"/>
-          <w:lang w:val="en-US"/>
-        </w:rPr>
-        <w:tab/>
-      </w:r>
-      <w:r>
-        <w:rPr>
-          <w:rFonts w:ascii="Consolas" w:hAnsi="Consolas"/>
-          <w:color w:val="000000"/>
-          <w:sz w:val="20"/>
-          <w:szCs w:val="20"/>
-          <w:lang w:val="en-US"/>
-        </w:rPr>
-        <w:tab/>
-      </w:r>
-      <w:r>
-        <w:rPr>
-          <w:rFonts w:ascii="Consolas" w:hAnsi="Consolas"/>
-          <w:color w:val="000000"/>
-          <w:sz w:val="20"/>
-          <w:szCs w:val="20"/>
-          <w:lang w:val="en-US"/>
-        </w:rPr>
-        <w:tab/>
-      </w:r>
-      <w:r>
-        <w:rPr>
-          <w:rFonts w:ascii="Consolas" w:hAnsi="Consolas"/>
-          <w:color w:val="000000"/>
-          <w:sz w:val="20"/>
-          <w:szCs w:val="20"/>
-          <w:lang w:val="en-US"/>
-        </w:rPr>
-        <w:tab/>
-      </w:r>
-      <w:r>
-        <w:rPr>
-          <w:rFonts w:ascii="Consolas" w:hAnsi="Consolas"/>
-          <w:color w:val="000000"/>
-          <w:sz w:val="20"/>
-          <w:szCs w:val="20"/>
-          <w:lang w:val="en-US"/>
-        </w:rPr>
-        <w:tab/>
-      </w:r>
-      <w:r>
-        <w:rPr>
-          <w:rFonts w:ascii="Consolas" w:hAnsi="Consolas"/>
-          <w:color w:val="000000"/>
-          <w:sz w:val="20"/>
-          <w:szCs w:val="20"/>
-          <w:lang w:val="en-US"/>
-        </w:rPr>
-        <w:tab/>
-      </w:r>
-      <w:r>
-        <w:rPr>
-          <w:rFonts w:ascii="Consolas" w:hAnsi="Consolas"/>
-          <w:color w:val="000000"/>
-          <w:sz w:val="20"/>
-          <w:szCs w:val="20"/>
-          <w:lang w:val="en-US"/>
-        </w:rPr>
-        <w:tab/>
+        <w:t xml:space="preserve"> 2: </w:t>
       </w:r>
       <w:r>
         <w:rPr>
@@ -5894,18 +5329,37 @@
           <w:szCs w:val="20"/>
           <w:lang w:val="en-US"/>
         </w:rPr>
-        <w:lastRenderedPageBreak/>
-        <w:t xml:space="preserve">                    </w:t>
-      </w:r>
-      <w:proofErr w:type="spellStart"/>
-      <w:r>
-        <w:rPr>
-          <w:rFonts w:ascii="Consolas" w:hAnsi="Consolas"/>
-          <w:color w:val="000000"/>
-          <w:sz w:val="20"/>
-          <w:szCs w:val="20"/>
-          <w:lang w:val="en-US"/>
-        </w:rPr>
+        <w:tab/>
+      </w:r>
+      <w:r>
+        <w:rPr>
+          <w:rFonts w:ascii="Consolas" w:hAnsi="Consolas"/>
+          <w:color w:val="000000"/>
+          <w:sz w:val="20"/>
+          <w:szCs w:val="20"/>
+          <w:lang w:val="en-US"/>
+        </w:rPr>
+        <w:tab/>
+      </w:r>
+      <w:r>
+        <w:rPr>
+          <w:rFonts w:ascii="Consolas" w:hAnsi="Consolas"/>
+          <w:color w:val="000000"/>
+          <w:sz w:val="20"/>
+          <w:szCs w:val="20"/>
+          <w:lang w:val="en-US"/>
+        </w:rPr>
+        <w:tab/>
+      </w:r>
+      <w:r>
+        <w:rPr>
+          <w:rFonts w:ascii="Consolas" w:hAnsi="Consolas"/>
+          <w:color w:val="000000"/>
+          <w:sz w:val="20"/>
+          <w:szCs w:val="20"/>
+          <w:lang w:val="en-US"/>
+        </w:rPr>
+        <w:tab/>
         <w:t>System.</w:t>
       </w:r>
       <w:r>
@@ -5930,20 +5384,8 @@
           <w:szCs w:val="20"/>
           <w:lang w:val="en-US"/>
         </w:rPr>
-        <w:t>.println</w:t>
-      </w:r>
-      <w:proofErr w:type="spellEnd"/>
-      <w:r>
-        <w:rPr>
-          <w:rFonts w:ascii="Consolas" w:hAnsi="Consolas"/>
-          <w:color w:val="000000"/>
-          <w:sz w:val="20"/>
-          <w:szCs w:val="20"/>
-          <w:lang w:val="en-US"/>
-        </w:rPr>
-        <w:t>(</w:t>
-      </w:r>
-      <w:proofErr w:type="spellStart"/>
+        <w:t>.println(</w:t>
+      </w:r>
       <w:r>
         <w:rPr>
           <w:rFonts w:ascii="Consolas" w:hAnsi="Consolas"/>
@@ -5962,18 +5404,7 @@
           <w:szCs w:val="20"/>
           <w:lang w:val="en-US"/>
         </w:rPr>
-        <w:t>.getValue</w:t>
-      </w:r>
-      <w:proofErr w:type="spellEnd"/>
-      <w:r>
-        <w:rPr>
-          <w:rFonts w:ascii="Consolas" w:hAnsi="Consolas"/>
-          <w:color w:val="000000"/>
-          <w:sz w:val="20"/>
-          <w:szCs w:val="20"/>
-          <w:lang w:val="en-US"/>
-        </w:rPr>
-        <w:t xml:space="preserve">() + </w:t>
+        <w:t xml:space="preserve">.getValue() + </w:t>
       </w:r>
       <w:r>
         <w:rPr>
@@ -5995,7 +5426,6 @@
         </w:rPr>
         <w:t xml:space="preserve"> + </w:t>
       </w:r>
-      <w:proofErr w:type="spellStart"/>
       <w:r>
         <w:rPr>
           <w:rFonts w:ascii="Consolas" w:hAnsi="Consolas"/>
@@ -6014,18 +5444,7 @@
           <w:szCs w:val="20"/>
           <w:lang w:val="en-US"/>
         </w:rPr>
-        <w:t>.getValue</w:t>
-      </w:r>
-      <w:proofErr w:type="spellEnd"/>
-      <w:r>
-        <w:rPr>
-          <w:rFonts w:ascii="Consolas" w:hAnsi="Consolas"/>
-          <w:color w:val="000000"/>
-          <w:sz w:val="20"/>
-          <w:szCs w:val="20"/>
-          <w:lang w:val="en-US"/>
-        </w:rPr>
-        <w:t xml:space="preserve">() + </w:t>
+        <w:t xml:space="preserve">.getValue() + </w:t>
       </w:r>
       <w:r>
         <w:rPr>
@@ -6047,7 +5466,6 @@
         </w:rPr>
         <w:t xml:space="preserve"> + </w:t>
       </w:r>
-      <w:proofErr w:type="spellStart"/>
       <w:r>
         <w:rPr>
           <w:rFonts w:ascii="Consolas" w:hAnsi="Consolas"/>
@@ -6066,18 +5484,7 @@
           <w:szCs w:val="20"/>
           <w:lang w:val="en-US"/>
         </w:rPr>
-        <w:t>.sub</w:t>
-      </w:r>
-      <w:proofErr w:type="spellEnd"/>
-      <w:r>
-        <w:rPr>
-          <w:rFonts w:ascii="Consolas" w:hAnsi="Consolas"/>
-          <w:color w:val="000000"/>
-          <w:sz w:val="20"/>
-          <w:szCs w:val="20"/>
-          <w:lang w:val="en-US"/>
-        </w:rPr>
-        <w:t>(</w:t>
+        <w:t>.sub(</w:t>
       </w:r>
       <w:r>
         <w:rPr>
@@ -6141,7 +5548,37 @@
           <w:szCs w:val="20"/>
           <w:lang w:val="en-US"/>
         </w:rPr>
-        <w:t xml:space="preserve">                    </w:t>
+        <w:tab/>
+      </w:r>
+      <w:r>
+        <w:rPr>
+          <w:rFonts w:ascii="Consolas" w:hAnsi="Consolas"/>
+          <w:color w:val="000000"/>
+          <w:sz w:val="20"/>
+          <w:szCs w:val="20"/>
+          <w:lang w:val="en-US"/>
+        </w:rPr>
+        <w:tab/>
+      </w:r>
+      <w:r>
+        <w:rPr>
+          <w:rFonts w:ascii="Consolas" w:hAnsi="Consolas"/>
+          <w:color w:val="000000"/>
+          <w:sz w:val="20"/>
+          <w:szCs w:val="20"/>
+          <w:lang w:val="en-US"/>
+        </w:rPr>
+        <w:tab/>
+      </w:r>
+      <w:r>
+        <w:rPr>
+          <w:rFonts w:ascii="Consolas" w:hAnsi="Consolas"/>
+          <w:color w:val="000000"/>
+          <w:sz w:val="20"/>
+          <w:szCs w:val="20"/>
+          <w:lang w:val="en-US"/>
+        </w:rPr>
+        <w:tab/>
       </w:r>
       <w:r>
         <w:rPr>
@@ -6201,7 +5638,27 @@
           <w:szCs w:val="20"/>
           <w:lang w:val="en-US"/>
         </w:rPr>
-        <w:t xml:space="preserve">                </w:t>
+        <w:tab/>
+      </w:r>
+      <w:r>
+        <w:rPr>
+          <w:rFonts w:ascii="Consolas" w:hAnsi="Consolas"/>
+          <w:color w:val="000000"/>
+          <w:sz w:val="20"/>
+          <w:szCs w:val="20"/>
+          <w:lang w:val="en-US"/>
+        </w:rPr>
+        <w:tab/>
+      </w:r>
+      <w:r>
+        <w:rPr>
+          <w:rFonts w:ascii="Consolas" w:hAnsi="Consolas"/>
+          <w:color w:val="000000"/>
+          <w:sz w:val="20"/>
+          <w:szCs w:val="20"/>
+          <w:lang w:val="en-US"/>
+        </w:rPr>
+        <w:tab/>
       </w:r>
       <w:r>
         <w:rPr>
@@ -6223,77 +5680,7 @@
           <w:szCs w:val="20"/>
           <w:lang w:val="en-US"/>
         </w:rPr>
-        <w:t xml:space="preserve"> 3:</w:t>
-      </w:r>
-      <w:r>
-        <w:rPr>
-          <w:rFonts w:ascii="Consolas" w:hAnsi="Consolas"/>
-          <w:color w:val="000000"/>
-          <w:sz w:val="20"/>
-          <w:szCs w:val="20"/>
-          <w:lang w:val="en-US"/>
-        </w:rPr>
-        <w:tab/>
-      </w:r>
-      <w:r>
-        <w:rPr>
-          <w:rFonts w:ascii="Consolas" w:hAnsi="Consolas"/>
-          <w:color w:val="000000"/>
-          <w:sz w:val="20"/>
-          <w:szCs w:val="20"/>
-          <w:lang w:val="en-US"/>
-        </w:rPr>
-        <w:tab/>
-      </w:r>
-      <w:r>
-        <w:rPr>
-          <w:rFonts w:ascii="Consolas" w:hAnsi="Consolas"/>
-          <w:color w:val="000000"/>
-          <w:sz w:val="20"/>
-          <w:szCs w:val="20"/>
-          <w:lang w:val="en-US"/>
-        </w:rPr>
-        <w:tab/>
-      </w:r>
-      <w:r>
-        <w:rPr>
-          <w:rFonts w:ascii="Consolas" w:hAnsi="Consolas"/>
-          <w:color w:val="000000"/>
-          <w:sz w:val="20"/>
-          <w:szCs w:val="20"/>
-          <w:lang w:val="en-US"/>
-        </w:rPr>
-        <w:tab/>
-      </w:r>
-      <w:r>
-        <w:rPr>
-          <w:rFonts w:ascii="Consolas" w:hAnsi="Consolas"/>
-          <w:color w:val="000000"/>
-          <w:sz w:val="20"/>
-          <w:szCs w:val="20"/>
-          <w:lang w:val="en-US"/>
-        </w:rPr>
-        <w:tab/>
-      </w:r>
-      <w:r>
-        <w:rPr>
-          <w:rFonts w:ascii="Consolas" w:hAnsi="Consolas"/>
-          <w:color w:val="000000"/>
-          <w:sz w:val="20"/>
-          <w:szCs w:val="20"/>
-          <w:lang w:val="en-US"/>
-        </w:rPr>
-        <w:tab/>
-      </w:r>
-      <w:r>
-        <w:rPr>
-          <w:rFonts w:ascii="Consolas" w:hAnsi="Consolas"/>
-          <w:color w:val="000000"/>
-          <w:sz w:val="20"/>
-          <w:szCs w:val="20"/>
-          <w:lang w:val="en-US"/>
-        </w:rPr>
-        <w:tab/>
+        <w:t xml:space="preserve"> 3: </w:t>
       </w:r>
       <w:r>
         <w:rPr>
@@ -6327,17 +5714,38 @@
           <w:szCs w:val="20"/>
           <w:lang w:val="en-US"/>
         </w:rPr>
-        <w:t xml:space="preserve">                    </w:t>
-      </w:r>
-      <w:proofErr w:type="spellStart"/>
-      <w:r>
-        <w:rPr>
-          <w:rFonts w:ascii="Consolas" w:hAnsi="Consolas"/>
-          <w:color w:val="000000"/>
-          <w:sz w:val="20"/>
-          <w:szCs w:val="20"/>
-          <w:lang w:val="en-US"/>
-        </w:rPr>
+        <w:lastRenderedPageBreak/>
+        <w:tab/>
+      </w:r>
+      <w:r>
+        <w:rPr>
+          <w:rFonts w:ascii="Consolas" w:hAnsi="Consolas"/>
+          <w:color w:val="000000"/>
+          <w:sz w:val="20"/>
+          <w:szCs w:val="20"/>
+          <w:lang w:val="en-US"/>
+        </w:rPr>
+        <w:tab/>
+      </w:r>
+      <w:r>
+        <w:rPr>
+          <w:rFonts w:ascii="Consolas" w:hAnsi="Consolas"/>
+          <w:color w:val="000000"/>
+          <w:sz w:val="20"/>
+          <w:szCs w:val="20"/>
+          <w:lang w:val="en-US"/>
+        </w:rPr>
+        <w:tab/>
+      </w:r>
+      <w:r>
+        <w:rPr>
+          <w:rFonts w:ascii="Consolas" w:hAnsi="Consolas"/>
+          <w:color w:val="000000"/>
+          <w:sz w:val="20"/>
+          <w:szCs w:val="20"/>
+          <w:lang w:val="en-US"/>
+        </w:rPr>
+        <w:tab/>
         <w:t>System.</w:t>
       </w:r>
       <w:r>
@@ -6362,20 +5770,8 @@
           <w:szCs w:val="20"/>
           <w:lang w:val="en-US"/>
         </w:rPr>
-        <w:t>.println</w:t>
-      </w:r>
-      <w:proofErr w:type="spellEnd"/>
-      <w:r>
-        <w:rPr>
-          <w:rFonts w:ascii="Consolas" w:hAnsi="Consolas"/>
-          <w:color w:val="000000"/>
-          <w:sz w:val="20"/>
-          <w:szCs w:val="20"/>
-          <w:lang w:val="en-US"/>
-        </w:rPr>
-        <w:t>(</w:t>
-      </w:r>
-      <w:proofErr w:type="spellStart"/>
+        <w:t>.println(</w:t>
+      </w:r>
       <w:r>
         <w:rPr>
           <w:rFonts w:ascii="Consolas" w:hAnsi="Consolas"/>
@@ -6394,18 +5790,7 @@
           <w:szCs w:val="20"/>
           <w:lang w:val="en-US"/>
         </w:rPr>
-        <w:t>.getValue</w:t>
-      </w:r>
-      <w:proofErr w:type="spellEnd"/>
-      <w:r>
-        <w:rPr>
-          <w:rFonts w:ascii="Consolas" w:hAnsi="Consolas"/>
-          <w:color w:val="000000"/>
-          <w:sz w:val="20"/>
-          <w:szCs w:val="20"/>
-          <w:lang w:val="en-US"/>
-        </w:rPr>
-        <w:t xml:space="preserve">() + </w:t>
+        <w:t xml:space="preserve">.getValue() + </w:t>
       </w:r>
       <w:r>
         <w:rPr>
@@ -6427,7 +5812,6 @@
         </w:rPr>
         <w:t xml:space="preserve"> + </w:t>
       </w:r>
-      <w:proofErr w:type="spellStart"/>
       <w:r>
         <w:rPr>
           <w:rFonts w:ascii="Consolas" w:hAnsi="Consolas"/>
@@ -6446,18 +5830,7 @@
           <w:szCs w:val="20"/>
           <w:lang w:val="en-US"/>
         </w:rPr>
-        <w:t>.getValue</w:t>
-      </w:r>
-      <w:proofErr w:type="spellEnd"/>
-      <w:r>
-        <w:rPr>
-          <w:rFonts w:ascii="Consolas" w:hAnsi="Consolas"/>
-          <w:color w:val="000000"/>
-          <w:sz w:val="20"/>
-          <w:szCs w:val="20"/>
-          <w:lang w:val="en-US"/>
-        </w:rPr>
-        <w:t xml:space="preserve">() + </w:t>
+        <w:t xml:space="preserve">.getValue() + </w:t>
       </w:r>
       <w:r>
         <w:rPr>
@@ -6479,7 +5852,6 @@
         </w:rPr>
         <w:t xml:space="preserve"> + </w:t>
       </w:r>
-      <w:proofErr w:type="spellStart"/>
       <w:r>
         <w:rPr>
           <w:rFonts w:ascii="Consolas" w:hAnsi="Consolas"/>
@@ -6498,18 +5870,7 @@
           <w:szCs w:val="20"/>
           <w:lang w:val="en-US"/>
         </w:rPr>
-        <w:t>.mul</w:t>
-      </w:r>
-      <w:proofErr w:type="spellEnd"/>
-      <w:r>
-        <w:rPr>
-          <w:rFonts w:ascii="Consolas" w:hAnsi="Consolas"/>
-          <w:color w:val="000000"/>
-          <w:sz w:val="20"/>
-          <w:szCs w:val="20"/>
-          <w:lang w:val="en-US"/>
-        </w:rPr>
-        <w:t>(</w:t>
+        <w:t>.mul(</w:t>
       </w:r>
       <w:r>
         <w:rPr>
@@ -6573,7 +5934,37 @@
           <w:szCs w:val="20"/>
           <w:lang w:val="en-US"/>
         </w:rPr>
-        <w:t xml:space="preserve">                    </w:t>
+        <w:tab/>
+      </w:r>
+      <w:r>
+        <w:rPr>
+          <w:rFonts w:ascii="Consolas" w:hAnsi="Consolas"/>
+          <w:color w:val="000000"/>
+          <w:sz w:val="20"/>
+          <w:szCs w:val="20"/>
+          <w:lang w:val="en-US"/>
+        </w:rPr>
+        <w:tab/>
+      </w:r>
+      <w:r>
+        <w:rPr>
+          <w:rFonts w:ascii="Consolas" w:hAnsi="Consolas"/>
+          <w:color w:val="000000"/>
+          <w:sz w:val="20"/>
+          <w:szCs w:val="20"/>
+          <w:lang w:val="en-US"/>
+        </w:rPr>
+        <w:tab/>
+      </w:r>
+      <w:r>
+        <w:rPr>
+          <w:rFonts w:ascii="Consolas" w:hAnsi="Consolas"/>
+          <w:color w:val="000000"/>
+          <w:sz w:val="20"/>
+          <w:szCs w:val="20"/>
+          <w:lang w:val="en-US"/>
+        </w:rPr>
+        <w:tab/>
       </w:r>
       <w:r>
         <w:rPr>
@@ -6633,7 +6024,27 @@
           <w:szCs w:val="20"/>
           <w:lang w:val="en-US"/>
         </w:rPr>
-        <w:t xml:space="preserve">                </w:t>
+        <w:tab/>
+      </w:r>
+      <w:r>
+        <w:rPr>
+          <w:rFonts w:ascii="Consolas" w:hAnsi="Consolas"/>
+          <w:color w:val="000000"/>
+          <w:sz w:val="20"/>
+          <w:szCs w:val="20"/>
+          <w:lang w:val="en-US"/>
+        </w:rPr>
+        <w:tab/>
+      </w:r>
+      <w:r>
+        <w:rPr>
+          <w:rFonts w:ascii="Consolas" w:hAnsi="Consolas"/>
+          <w:color w:val="000000"/>
+          <w:sz w:val="20"/>
+          <w:szCs w:val="20"/>
+          <w:lang w:val="en-US"/>
+        </w:rPr>
+        <w:tab/>
       </w:r>
       <w:r>
         <w:rPr>
@@ -6655,78 +6066,7 @@
           <w:szCs w:val="20"/>
           <w:lang w:val="en-US"/>
         </w:rPr>
-        <w:t xml:space="preserve"> 4:</w:t>
-      </w:r>
-      <w:r>
-        <w:rPr>
-          <w:rFonts w:ascii="Consolas" w:hAnsi="Consolas"/>
-          <w:color w:val="000000"/>
-          <w:sz w:val="20"/>
-          <w:szCs w:val="20"/>
-          <w:lang w:val="en-US"/>
-        </w:rPr>
-        <w:tab/>
-      </w:r>
-      <w:r>
-        <w:rPr>
-          <w:rFonts w:ascii="Consolas" w:hAnsi="Consolas"/>
-          <w:color w:val="000000"/>
-          <w:sz w:val="20"/>
-          <w:szCs w:val="20"/>
-          <w:lang w:val="en-US"/>
-        </w:rPr>
-        <w:tab/>
-      </w:r>
-      <w:r>
-        <w:rPr>
-          <w:rFonts w:ascii="Consolas" w:hAnsi="Consolas"/>
-          <w:color w:val="000000"/>
-          <w:sz w:val="20"/>
-          <w:szCs w:val="20"/>
-          <w:lang w:val="en-US"/>
-        </w:rPr>
-        <w:tab/>
-      </w:r>
-      <w:r>
-        <w:rPr>
-          <w:rFonts w:ascii="Consolas" w:hAnsi="Consolas"/>
-          <w:color w:val="000000"/>
-          <w:sz w:val="20"/>
-          <w:szCs w:val="20"/>
-          <w:lang w:val="en-US"/>
-        </w:rPr>
-        <w:tab/>
-      </w:r>
-      <w:r>
-        <w:rPr>
-          <w:rFonts w:ascii="Consolas" w:hAnsi="Consolas"/>
-          <w:color w:val="000000"/>
-          <w:sz w:val="20"/>
-          <w:szCs w:val="20"/>
-          <w:lang w:val="en-US"/>
-        </w:rPr>
-        <w:tab/>
-      </w:r>
-      <w:r>
-        <w:rPr>
-          <w:rFonts w:ascii="Consolas" w:hAnsi="Consolas"/>
-          <w:color w:val="000000"/>
-          <w:sz w:val="20"/>
-          <w:szCs w:val="20"/>
-          <w:lang w:val="en-US"/>
-        </w:rPr>
-        <w:tab/>
-      </w:r>
-      <w:r>
-        <w:rPr>
-          <w:rFonts w:ascii="Consolas" w:hAnsi="Consolas"/>
-          <w:color w:val="000000"/>
-          <w:sz w:val="20"/>
-          <w:szCs w:val="20"/>
-          <w:lang w:val="en-US"/>
-        </w:rPr>
-        <w:tab/>
-        <w:t xml:space="preserve"> </w:t>
+        <w:t xml:space="preserve"> 4: </w:t>
       </w:r>
       <w:r>
         <w:rPr>
@@ -6760,17 +6100,37 @@
           <w:szCs w:val="20"/>
           <w:lang w:val="en-US"/>
         </w:rPr>
-        <w:t xml:space="preserve">                    </w:t>
-      </w:r>
-      <w:proofErr w:type="spellStart"/>
-      <w:r>
-        <w:rPr>
-          <w:rFonts w:ascii="Consolas" w:hAnsi="Consolas"/>
-          <w:color w:val="000000"/>
-          <w:sz w:val="20"/>
-          <w:szCs w:val="20"/>
-          <w:lang w:val="en-US"/>
-        </w:rPr>
+        <w:tab/>
+      </w:r>
+      <w:r>
+        <w:rPr>
+          <w:rFonts w:ascii="Consolas" w:hAnsi="Consolas"/>
+          <w:color w:val="000000"/>
+          <w:sz w:val="20"/>
+          <w:szCs w:val="20"/>
+          <w:lang w:val="en-US"/>
+        </w:rPr>
+        <w:tab/>
+      </w:r>
+      <w:r>
+        <w:rPr>
+          <w:rFonts w:ascii="Consolas" w:hAnsi="Consolas"/>
+          <w:color w:val="000000"/>
+          <w:sz w:val="20"/>
+          <w:szCs w:val="20"/>
+          <w:lang w:val="en-US"/>
+        </w:rPr>
+        <w:tab/>
+      </w:r>
+      <w:r>
+        <w:rPr>
+          <w:rFonts w:ascii="Consolas" w:hAnsi="Consolas"/>
+          <w:color w:val="000000"/>
+          <w:sz w:val="20"/>
+          <w:szCs w:val="20"/>
+          <w:lang w:val="en-US"/>
+        </w:rPr>
+        <w:tab/>
         <w:t>System.</w:t>
       </w:r>
       <w:r>
@@ -6795,20 +6155,8 @@
           <w:szCs w:val="20"/>
           <w:lang w:val="en-US"/>
         </w:rPr>
-        <w:t>.println</w:t>
-      </w:r>
-      <w:proofErr w:type="spellEnd"/>
-      <w:r>
-        <w:rPr>
-          <w:rFonts w:ascii="Consolas" w:hAnsi="Consolas"/>
-          <w:color w:val="000000"/>
-          <w:sz w:val="20"/>
-          <w:szCs w:val="20"/>
-          <w:lang w:val="en-US"/>
-        </w:rPr>
-        <w:t>(</w:t>
-      </w:r>
-      <w:proofErr w:type="spellStart"/>
+        <w:t>.println(</w:t>
+      </w:r>
       <w:r>
         <w:rPr>
           <w:rFonts w:ascii="Consolas" w:hAnsi="Consolas"/>
@@ -6827,18 +6175,7 @@
           <w:szCs w:val="20"/>
           <w:lang w:val="en-US"/>
         </w:rPr>
-        <w:t>.getValue</w:t>
-      </w:r>
-      <w:proofErr w:type="spellEnd"/>
-      <w:r>
-        <w:rPr>
-          <w:rFonts w:ascii="Consolas" w:hAnsi="Consolas"/>
-          <w:color w:val="000000"/>
-          <w:sz w:val="20"/>
-          <w:szCs w:val="20"/>
-          <w:lang w:val="en-US"/>
-        </w:rPr>
-        <w:t xml:space="preserve">() + </w:t>
+        <w:t xml:space="preserve">.getValue() + </w:t>
       </w:r>
       <w:r>
         <w:rPr>
@@ -6860,7 +6197,6 @@
         </w:rPr>
         <w:t xml:space="preserve"> + </w:t>
       </w:r>
-      <w:proofErr w:type="spellStart"/>
       <w:r>
         <w:rPr>
           <w:rFonts w:ascii="Consolas" w:hAnsi="Consolas"/>
@@ -6879,18 +6215,7 @@
           <w:szCs w:val="20"/>
           <w:lang w:val="en-US"/>
         </w:rPr>
-        <w:t>.getValue</w:t>
-      </w:r>
-      <w:proofErr w:type="spellEnd"/>
-      <w:r>
-        <w:rPr>
-          <w:rFonts w:ascii="Consolas" w:hAnsi="Consolas"/>
-          <w:color w:val="000000"/>
-          <w:sz w:val="20"/>
-          <w:szCs w:val="20"/>
-          <w:lang w:val="en-US"/>
-        </w:rPr>
-        <w:t xml:space="preserve">() + </w:t>
+        <w:t xml:space="preserve">.getValue() + </w:t>
       </w:r>
       <w:r>
         <w:rPr>
@@ -6912,7 +6237,6 @@
         </w:rPr>
         <w:t xml:space="preserve"> + </w:t>
       </w:r>
-      <w:proofErr w:type="spellStart"/>
       <w:r>
         <w:rPr>
           <w:rFonts w:ascii="Consolas" w:hAnsi="Consolas"/>
@@ -6931,18 +6255,7 @@
           <w:szCs w:val="20"/>
           <w:lang w:val="en-US"/>
         </w:rPr>
-        <w:t>.integerDivision</w:t>
-      </w:r>
-      <w:proofErr w:type="spellEnd"/>
-      <w:r>
-        <w:rPr>
-          <w:rFonts w:ascii="Consolas" w:hAnsi="Consolas"/>
-          <w:color w:val="000000"/>
-          <w:sz w:val="20"/>
-          <w:szCs w:val="20"/>
-          <w:lang w:val="en-US"/>
-        </w:rPr>
-        <w:t>(</w:t>
+        <w:t>.integerDivision(</w:t>
       </w:r>
       <w:r>
         <w:rPr>
@@ -7006,7 +6319,37 @@
           <w:szCs w:val="20"/>
           <w:lang w:val="en-US"/>
         </w:rPr>
-        <w:t xml:space="preserve">                    </w:t>
+        <w:tab/>
+      </w:r>
+      <w:r>
+        <w:rPr>
+          <w:rFonts w:ascii="Consolas" w:hAnsi="Consolas"/>
+          <w:color w:val="000000"/>
+          <w:sz w:val="20"/>
+          <w:szCs w:val="20"/>
+          <w:lang w:val="en-US"/>
+        </w:rPr>
+        <w:tab/>
+      </w:r>
+      <w:r>
+        <w:rPr>
+          <w:rFonts w:ascii="Consolas" w:hAnsi="Consolas"/>
+          <w:color w:val="000000"/>
+          <w:sz w:val="20"/>
+          <w:szCs w:val="20"/>
+          <w:lang w:val="en-US"/>
+        </w:rPr>
+        <w:tab/>
+      </w:r>
+      <w:r>
+        <w:rPr>
+          <w:rFonts w:ascii="Consolas" w:hAnsi="Consolas"/>
+          <w:color w:val="000000"/>
+          <w:sz w:val="20"/>
+          <w:szCs w:val="20"/>
+          <w:lang w:val="en-US"/>
+        </w:rPr>
+        <w:tab/>
       </w:r>
       <w:r>
         <w:rPr>
@@ -7066,7 +6409,27 @@
           <w:szCs w:val="20"/>
           <w:lang w:val="en-US"/>
         </w:rPr>
-        <w:t xml:space="preserve">                </w:t>
+        <w:tab/>
+      </w:r>
+      <w:r>
+        <w:rPr>
+          <w:rFonts w:ascii="Consolas" w:hAnsi="Consolas"/>
+          <w:color w:val="000000"/>
+          <w:sz w:val="20"/>
+          <w:szCs w:val="20"/>
+          <w:lang w:val="en-US"/>
+        </w:rPr>
+        <w:tab/>
+      </w:r>
+      <w:r>
+        <w:rPr>
+          <w:rFonts w:ascii="Consolas" w:hAnsi="Consolas"/>
+          <w:color w:val="000000"/>
+          <w:sz w:val="20"/>
+          <w:szCs w:val="20"/>
+          <w:lang w:val="en-US"/>
+        </w:rPr>
+        <w:tab/>
       </w:r>
       <w:r>
         <w:rPr>
@@ -7088,77 +6451,7 @@
           <w:szCs w:val="20"/>
           <w:lang w:val="en-US"/>
         </w:rPr>
-        <w:t xml:space="preserve"> 5:</w:t>
-      </w:r>
-      <w:r>
-        <w:rPr>
-          <w:rFonts w:ascii="Consolas" w:hAnsi="Consolas"/>
-          <w:color w:val="000000"/>
-          <w:sz w:val="20"/>
-          <w:szCs w:val="20"/>
-          <w:lang w:val="en-US"/>
-        </w:rPr>
-        <w:tab/>
-      </w:r>
-      <w:r>
-        <w:rPr>
-          <w:rFonts w:ascii="Consolas" w:hAnsi="Consolas"/>
-          <w:color w:val="000000"/>
-          <w:sz w:val="20"/>
-          <w:szCs w:val="20"/>
-          <w:lang w:val="en-US"/>
-        </w:rPr>
-        <w:tab/>
-      </w:r>
-      <w:r>
-        <w:rPr>
-          <w:rFonts w:ascii="Consolas" w:hAnsi="Consolas"/>
-          <w:color w:val="000000"/>
-          <w:sz w:val="20"/>
-          <w:szCs w:val="20"/>
-          <w:lang w:val="en-US"/>
-        </w:rPr>
-        <w:tab/>
-      </w:r>
-      <w:r>
-        <w:rPr>
-          <w:rFonts w:ascii="Consolas" w:hAnsi="Consolas"/>
-          <w:color w:val="000000"/>
-          <w:sz w:val="20"/>
-          <w:szCs w:val="20"/>
-          <w:lang w:val="en-US"/>
-        </w:rPr>
-        <w:tab/>
-      </w:r>
-      <w:r>
-        <w:rPr>
-          <w:rFonts w:ascii="Consolas" w:hAnsi="Consolas"/>
-          <w:color w:val="000000"/>
-          <w:sz w:val="20"/>
-          <w:szCs w:val="20"/>
-          <w:lang w:val="en-US"/>
-        </w:rPr>
-        <w:tab/>
-      </w:r>
-      <w:r>
-        <w:rPr>
-          <w:rFonts w:ascii="Consolas" w:hAnsi="Consolas"/>
-          <w:color w:val="000000"/>
-          <w:sz w:val="20"/>
-          <w:szCs w:val="20"/>
-          <w:lang w:val="en-US"/>
-        </w:rPr>
-        <w:tab/>
-      </w:r>
-      <w:r>
-        <w:rPr>
-          <w:rFonts w:ascii="Consolas" w:hAnsi="Consolas"/>
-          <w:color w:val="000000"/>
-          <w:sz w:val="20"/>
-          <w:szCs w:val="20"/>
-          <w:lang w:val="en-US"/>
-        </w:rPr>
-        <w:tab/>
+        <w:t xml:space="preserve"> 5: </w:t>
       </w:r>
       <w:r>
         <w:rPr>
@@ -7192,17 +6485,37 @@
           <w:szCs w:val="20"/>
           <w:lang w:val="en-US"/>
         </w:rPr>
-        <w:t xml:space="preserve">                    </w:t>
-      </w:r>
-      <w:proofErr w:type="spellStart"/>
-      <w:r>
-        <w:rPr>
-          <w:rFonts w:ascii="Consolas" w:hAnsi="Consolas"/>
-          <w:color w:val="000000"/>
-          <w:sz w:val="20"/>
-          <w:szCs w:val="20"/>
-          <w:lang w:val="en-US"/>
-        </w:rPr>
+        <w:tab/>
+      </w:r>
+      <w:r>
+        <w:rPr>
+          <w:rFonts w:ascii="Consolas" w:hAnsi="Consolas"/>
+          <w:color w:val="000000"/>
+          <w:sz w:val="20"/>
+          <w:szCs w:val="20"/>
+          <w:lang w:val="en-US"/>
+        </w:rPr>
+        <w:tab/>
+      </w:r>
+      <w:r>
+        <w:rPr>
+          <w:rFonts w:ascii="Consolas" w:hAnsi="Consolas"/>
+          <w:color w:val="000000"/>
+          <w:sz w:val="20"/>
+          <w:szCs w:val="20"/>
+          <w:lang w:val="en-US"/>
+        </w:rPr>
+        <w:tab/>
+      </w:r>
+      <w:r>
+        <w:rPr>
+          <w:rFonts w:ascii="Consolas" w:hAnsi="Consolas"/>
+          <w:color w:val="000000"/>
+          <w:sz w:val="20"/>
+          <w:szCs w:val="20"/>
+          <w:lang w:val="en-US"/>
+        </w:rPr>
+        <w:tab/>
         <w:t>System.</w:t>
       </w:r>
       <w:r>
@@ -7227,20 +6540,8 @@
           <w:szCs w:val="20"/>
           <w:lang w:val="en-US"/>
         </w:rPr>
-        <w:t>.println</w:t>
-      </w:r>
-      <w:proofErr w:type="spellEnd"/>
-      <w:r>
-        <w:rPr>
-          <w:rFonts w:ascii="Consolas" w:hAnsi="Consolas"/>
-          <w:color w:val="000000"/>
-          <w:sz w:val="20"/>
-          <w:szCs w:val="20"/>
-          <w:lang w:val="en-US"/>
-        </w:rPr>
-        <w:t>(</w:t>
-      </w:r>
-      <w:proofErr w:type="spellStart"/>
+        <w:t>.println(</w:t>
+      </w:r>
       <w:r>
         <w:rPr>
           <w:rFonts w:ascii="Consolas" w:hAnsi="Consolas"/>
@@ -7259,18 +6560,7 @@
           <w:szCs w:val="20"/>
           <w:lang w:val="en-US"/>
         </w:rPr>
-        <w:t>.getValue</w:t>
-      </w:r>
-      <w:proofErr w:type="spellEnd"/>
-      <w:r>
-        <w:rPr>
-          <w:rFonts w:ascii="Consolas" w:hAnsi="Consolas"/>
-          <w:color w:val="000000"/>
-          <w:sz w:val="20"/>
-          <w:szCs w:val="20"/>
-          <w:lang w:val="en-US"/>
-        </w:rPr>
-        <w:t xml:space="preserve">() + </w:t>
+        <w:t xml:space="preserve">.getValue() + </w:t>
       </w:r>
       <w:r>
         <w:rPr>
@@ -7292,7 +6582,6 @@
         </w:rPr>
         <w:t xml:space="preserve"> + </w:t>
       </w:r>
-      <w:proofErr w:type="spellStart"/>
       <w:r>
         <w:rPr>
           <w:rFonts w:ascii="Consolas" w:hAnsi="Consolas"/>
@@ -7311,18 +6600,7 @@
           <w:szCs w:val="20"/>
           <w:lang w:val="en-US"/>
         </w:rPr>
-        <w:t>.getValue</w:t>
-      </w:r>
-      <w:proofErr w:type="spellEnd"/>
-      <w:r>
-        <w:rPr>
-          <w:rFonts w:ascii="Consolas" w:hAnsi="Consolas"/>
-          <w:color w:val="000000"/>
-          <w:sz w:val="20"/>
-          <w:szCs w:val="20"/>
-          <w:lang w:val="en-US"/>
-        </w:rPr>
-        <w:t xml:space="preserve">() + </w:t>
+        <w:t xml:space="preserve">.getValue() + </w:t>
       </w:r>
       <w:r>
         <w:rPr>
@@ -7344,7 +6622,6 @@
         </w:rPr>
         <w:t xml:space="preserve"> + </w:t>
       </w:r>
-      <w:proofErr w:type="spellStart"/>
       <w:r>
         <w:rPr>
           <w:rFonts w:ascii="Consolas" w:hAnsi="Consolas"/>
@@ -7363,18 +6640,7 @@
           <w:szCs w:val="20"/>
           <w:lang w:val="en-US"/>
         </w:rPr>
-        <w:t>.remainderDivision</w:t>
-      </w:r>
-      <w:proofErr w:type="spellEnd"/>
-      <w:r>
-        <w:rPr>
-          <w:rFonts w:ascii="Consolas" w:hAnsi="Consolas"/>
-          <w:color w:val="000000"/>
-          <w:sz w:val="20"/>
-          <w:szCs w:val="20"/>
-          <w:lang w:val="en-US"/>
-        </w:rPr>
-        <w:t>(</w:t>
+        <w:t>.remainderDivision(</w:t>
       </w:r>
       <w:r>
         <w:rPr>
@@ -7438,7 +6704,37 @@
           <w:szCs w:val="20"/>
           <w:lang w:val="en-US"/>
         </w:rPr>
-        <w:t xml:space="preserve">                    </w:t>
+        <w:tab/>
+      </w:r>
+      <w:r>
+        <w:rPr>
+          <w:rFonts w:ascii="Consolas" w:hAnsi="Consolas"/>
+          <w:color w:val="000000"/>
+          <w:sz w:val="20"/>
+          <w:szCs w:val="20"/>
+          <w:lang w:val="en-US"/>
+        </w:rPr>
+        <w:tab/>
+      </w:r>
+      <w:r>
+        <w:rPr>
+          <w:rFonts w:ascii="Consolas" w:hAnsi="Consolas"/>
+          <w:color w:val="000000"/>
+          <w:sz w:val="20"/>
+          <w:szCs w:val="20"/>
+          <w:lang w:val="en-US"/>
+        </w:rPr>
+        <w:tab/>
+      </w:r>
+      <w:r>
+        <w:rPr>
+          <w:rFonts w:ascii="Consolas" w:hAnsi="Consolas"/>
+          <w:color w:val="000000"/>
+          <w:sz w:val="20"/>
+          <w:szCs w:val="20"/>
+          <w:lang w:val="en-US"/>
+        </w:rPr>
+        <w:tab/>
       </w:r>
       <w:r>
         <w:rPr>
@@ -7498,7 +6794,27 @@
           <w:szCs w:val="20"/>
           <w:lang w:val="en-US"/>
         </w:rPr>
-        <w:t xml:space="preserve">                </w:t>
+        <w:tab/>
+      </w:r>
+      <w:r>
+        <w:rPr>
+          <w:rFonts w:ascii="Consolas" w:hAnsi="Consolas"/>
+          <w:color w:val="000000"/>
+          <w:sz w:val="20"/>
+          <w:szCs w:val="20"/>
+          <w:lang w:val="en-US"/>
+        </w:rPr>
+        <w:tab/>
+      </w:r>
+      <w:r>
+        <w:rPr>
+          <w:rFonts w:ascii="Consolas" w:hAnsi="Consolas"/>
+          <w:color w:val="000000"/>
+          <w:sz w:val="20"/>
+          <w:szCs w:val="20"/>
+          <w:lang w:val="en-US"/>
+        </w:rPr>
+        <w:tab/>
       </w:r>
       <w:r>
         <w:rPr>
@@ -7544,7 +6860,37 @@
           <w:szCs w:val="20"/>
           <w:lang w:val="en-US"/>
         </w:rPr>
-        <w:t xml:space="preserve">                    </w:t>
+        <w:tab/>
+      </w:r>
+      <w:r>
+        <w:rPr>
+          <w:rFonts w:ascii="Consolas" w:hAnsi="Consolas"/>
+          <w:color w:val="000000"/>
+          <w:sz w:val="20"/>
+          <w:szCs w:val="20"/>
+          <w:lang w:val="en-US"/>
+        </w:rPr>
+        <w:tab/>
+      </w:r>
+      <w:r>
+        <w:rPr>
+          <w:rFonts w:ascii="Consolas" w:hAnsi="Consolas"/>
+          <w:color w:val="000000"/>
+          <w:sz w:val="20"/>
+          <w:szCs w:val="20"/>
+          <w:lang w:val="en-US"/>
+        </w:rPr>
+        <w:tab/>
+      </w:r>
+      <w:r>
+        <w:rPr>
+          <w:rFonts w:ascii="Consolas" w:hAnsi="Consolas"/>
+          <w:color w:val="000000"/>
+          <w:sz w:val="20"/>
+          <w:szCs w:val="20"/>
+          <w:lang w:val="en-US"/>
+        </w:rPr>
+        <w:tab/>
       </w:r>
       <w:r>
         <w:rPr>
@@ -7590,7 +6936,28 @@
           <w:szCs w:val="20"/>
           <w:lang w:val="en-US"/>
         </w:rPr>
-        <w:t xml:space="preserve">            }</w:t>
+        <w:tab/>
+      </w:r>
+      <w:r>
+        <w:rPr>
+          <w:rFonts w:ascii="Consolas" w:hAnsi="Consolas"/>
+          <w:color w:val="000000"/>
+          <w:sz w:val="20"/>
+          <w:szCs w:val="20"/>
+          <w:lang w:val="en-US"/>
+        </w:rPr>
+        <w:tab/>
+      </w:r>
+      <w:r>
+        <w:rPr>
+          <w:rFonts w:ascii="Consolas" w:hAnsi="Consolas"/>
+          <w:color w:val="000000"/>
+          <w:sz w:val="20"/>
+          <w:szCs w:val="20"/>
+          <w:lang w:val="en-US"/>
+        </w:rPr>
+        <w:tab/>
+        <w:t>}</w:t>
       </w:r>
     </w:p>
     <w:p>
@@ -7614,7 +6981,18 @@
           <w:szCs w:val="20"/>
           <w:lang w:val="en-US"/>
         </w:rPr>
-        <w:t xml:space="preserve">        } </w:t>
+        <w:tab/>
+      </w:r>
+      <w:r>
+        <w:rPr>
+          <w:rFonts w:ascii="Consolas" w:hAnsi="Consolas"/>
+          <w:color w:val="000000"/>
+          <w:sz w:val="20"/>
+          <w:szCs w:val="20"/>
+          <w:lang w:val="en-US"/>
+        </w:rPr>
+        <w:tab/>
+        <w:t xml:space="preserve">} </w:t>
       </w:r>
       <w:r>
         <w:rPr>
@@ -7661,56 +7039,6 @@
       <w:r>
         <w:rPr>
           <w:rFonts w:ascii="Consolas" w:hAnsi="Consolas"/>
-          <w:color w:val="000000"/>
-          <w:sz w:val="20"/>
-          <w:szCs w:val="20"/>
-          <w:lang w:val="en-US"/>
-        </w:rPr>
-        <w:tab/>
-      </w:r>
-      <w:r>
-        <w:rPr>
-          <w:rFonts w:ascii="Consolas" w:hAnsi="Consolas"/>
-          <w:color w:val="000000"/>
-          <w:sz w:val="20"/>
-          <w:szCs w:val="20"/>
-          <w:lang w:val="en-US"/>
-        </w:rPr>
-        <w:tab/>
-      </w:r>
-      <w:r>
-        <w:rPr>
-          <w:rFonts w:ascii="Consolas" w:hAnsi="Consolas"/>
-          <w:color w:val="000000"/>
-          <w:sz w:val="20"/>
-          <w:szCs w:val="20"/>
-          <w:lang w:val="en-US"/>
-        </w:rPr>
-        <w:tab/>
-      </w:r>
-      <w:r>
-        <w:rPr>
-          <w:rFonts w:ascii="Consolas" w:hAnsi="Consolas"/>
-          <w:color w:val="000000"/>
-          <w:sz w:val="20"/>
-          <w:szCs w:val="20"/>
-          <w:lang w:val="en-US"/>
-        </w:rPr>
-        <w:tab/>
-      </w:r>
-      <w:r>
-        <w:rPr>
-          <w:rFonts w:ascii="Consolas" w:hAnsi="Consolas"/>
-          <w:color w:val="000000"/>
-          <w:sz w:val="20"/>
-          <w:szCs w:val="20"/>
-          <w:lang w:val="en-US"/>
-        </w:rPr>
-        <w:tab/>
-      </w:r>
-      <w:r>
-        <w:rPr>
-          <w:rFonts w:ascii="Consolas" w:hAnsi="Consolas"/>
           <w:color w:val="3F7F5F"/>
           <w:sz w:val="20"/>
           <w:szCs w:val="20"/>
@@ -7754,9 +7082,18 @@
           <w:szCs w:val="20"/>
           <w:lang w:val="en-US"/>
         </w:rPr>
-        <w:t xml:space="preserve">        </w:t>
-      </w:r>
-      <w:proofErr w:type="spellStart"/>
+        <w:tab/>
+      </w:r>
+      <w:r>
+        <w:rPr>
+          <w:rFonts w:ascii="Consolas" w:hAnsi="Consolas"/>
+          <w:color w:val="000000"/>
+          <w:sz w:val="20"/>
+          <w:szCs w:val="20"/>
+          <w:lang w:val="en-US"/>
+        </w:rPr>
+        <w:tab/>
+      </w:r>
       <w:r>
         <w:rPr>
           <w:rFonts w:ascii="Consolas" w:hAnsi="Consolas"/>
@@ -7775,18 +7112,7 @@
           <w:szCs w:val="20"/>
           <w:lang w:val="en-US"/>
         </w:rPr>
-        <w:t>.close</w:t>
-      </w:r>
-      <w:proofErr w:type="spellEnd"/>
-      <w:r>
-        <w:rPr>
-          <w:rFonts w:ascii="Consolas" w:hAnsi="Consolas"/>
-          <w:color w:val="000000"/>
-          <w:sz w:val="20"/>
-          <w:szCs w:val="20"/>
-          <w:lang w:val="en-US"/>
-        </w:rPr>
-        <w:t>();</w:t>
+        <w:t>.close();</w:t>
       </w:r>
     </w:p>
     <w:p>
@@ -7810,7 +7136,8 @@
           <w:szCs w:val="20"/>
           <w:lang w:val="en-US"/>
         </w:rPr>
-        <w:t xml:space="preserve">    }</w:t>
+        <w:tab/>
+        <w:t>}</w:t>
       </w:r>
     </w:p>
     <w:p>
@@ -8004,117 +7331,7 @@
           <w:szCs w:val="20"/>
           <w:lang w:val="en-US"/>
         </w:rPr>
-        <w:t>;</w:t>
-      </w:r>
-      <w:r>
-        <w:rPr>
-          <w:rFonts w:ascii="Consolas" w:hAnsi="Consolas"/>
-          <w:color w:val="000000"/>
-          <w:sz w:val="20"/>
-          <w:szCs w:val="20"/>
-          <w:lang w:val="en-US"/>
-        </w:rPr>
-        <w:tab/>
-      </w:r>
-      <w:r>
-        <w:rPr>
-          <w:rFonts w:ascii="Consolas" w:hAnsi="Consolas"/>
-          <w:color w:val="000000"/>
-          <w:sz w:val="20"/>
-          <w:szCs w:val="20"/>
-          <w:lang w:val="en-US"/>
-        </w:rPr>
-        <w:tab/>
-      </w:r>
-      <w:r>
-        <w:rPr>
-          <w:rFonts w:ascii="Consolas" w:hAnsi="Consolas"/>
-          <w:color w:val="000000"/>
-          <w:sz w:val="20"/>
-          <w:szCs w:val="20"/>
-          <w:lang w:val="en-US"/>
-        </w:rPr>
-        <w:tab/>
-      </w:r>
-      <w:r>
-        <w:rPr>
-          <w:rFonts w:ascii="Consolas" w:hAnsi="Consolas"/>
-          <w:color w:val="000000"/>
-          <w:sz w:val="20"/>
-          <w:szCs w:val="20"/>
-          <w:lang w:val="en-US"/>
-        </w:rPr>
-        <w:tab/>
-      </w:r>
-      <w:r>
-        <w:rPr>
-          <w:rFonts w:ascii="Consolas" w:hAnsi="Consolas"/>
-          <w:color w:val="000000"/>
-          <w:sz w:val="20"/>
-          <w:szCs w:val="20"/>
-          <w:lang w:val="en-US"/>
-        </w:rPr>
-        <w:tab/>
-      </w:r>
-      <w:r>
-        <w:rPr>
-          <w:rFonts w:ascii="Consolas" w:hAnsi="Consolas"/>
-          <w:color w:val="000000"/>
-          <w:sz w:val="20"/>
-          <w:szCs w:val="20"/>
-          <w:lang w:val="en-US"/>
-        </w:rPr>
-        <w:tab/>
-      </w:r>
-      <w:r>
-        <w:rPr>
-          <w:rFonts w:ascii="Consolas" w:hAnsi="Consolas"/>
-          <w:color w:val="000000"/>
-          <w:sz w:val="20"/>
-          <w:szCs w:val="20"/>
-          <w:lang w:val="en-US"/>
-        </w:rPr>
-        <w:tab/>
-      </w:r>
-      <w:r>
-        <w:rPr>
-          <w:rFonts w:ascii="Consolas" w:hAnsi="Consolas"/>
-          <w:color w:val="000000"/>
-          <w:sz w:val="20"/>
-          <w:szCs w:val="20"/>
-          <w:lang w:val="en-US"/>
-        </w:rPr>
-        <w:tab/>
-      </w:r>
-      <w:r>
-        <w:rPr>
-          <w:rFonts w:ascii="Consolas" w:hAnsi="Consolas"/>
-          <w:color w:val="000000"/>
-          <w:sz w:val="20"/>
-          <w:szCs w:val="20"/>
-          <w:lang w:val="en-US"/>
-        </w:rPr>
-        <w:tab/>
-      </w:r>
-      <w:r>
-        <w:rPr>
-          <w:rFonts w:ascii="Consolas" w:hAnsi="Consolas"/>
-          <w:color w:val="000000"/>
-          <w:sz w:val="20"/>
-          <w:szCs w:val="20"/>
-          <w:lang w:val="en-US"/>
-        </w:rPr>
-        <w:tab/>
-      </w:r>
-      <w:r>
-        <w:rPr>
-          <w:rFonts w:ascii="Consolas" w:hAnsi="Consolas"/>
-          <w:color w:val="000000"/>
-          <w:sz w:val="20"/>
-          <w:szCs w:val="20"/>
-          <w:lang w:val="en-US"/>
-        </w:rPr>
-        <w:tab/>
+        <w:t xml:space="preserve">; </w:t>
       </w:r>
       <w:r>
         <w:rPr>
@@ -8260,57 +7477,7 @@
           <w:szCs w:val="20"/>
           <w:lang w:val="en-US"/>
         </w:rPr>
-        <w:t xml:space="preserve"> = 10000;</w:t>
-      </w:r>
-      <w:r>
-        <w:rPr>
-          <w:rFonts w:ascii="Consolas" w:hAnsi="Consolas"/>
-          <w:color w:val="000000"/>
-          <w:sz w:val="20"/>
-          <w:szCs w:val="20"/>
-          <w:lang w:val="en-US"/>
-        </w:rPr>
-        <w:tab/>
-      </w:r>
-      <w:r>
-        <w:rPr>
-          <w:rFonts w:ascii="Consolas" w:hAnsi="Consolas"/>
-          <w:color w:val="000000"/>
-          <w:sz w:val="20"/>
-          <w:szCs w:val="20"/>
-          <w:lang w:val="en-US"/>
-        </w:rPr>
-        <w:tab/>
-      </w:r>
-      <w:r>
-        <w:rPr>
-          <w:rFonts w:ascii="Consolas" w:hAnsi="Consolas"/>
-          <w:color w:val="000000"/>
-          <w:sz w:val="20"/>
-          <w:szCs w:val="20"/>
-          <w:lang w:val="en-US"/>
-        </w:rPr>
-        <w:tab/>
-      </w:r>
-      <w:r>
-        <w:rPr>
-          <w:rFonts w:ascii="Consolas" w:hAnsi="Consolas"/>
-          <w:color w:val="000000"/>
-          <w:sz w:val="20"/>
-          <w:szCs w:val="20"/>
-          <w:lang w:val="en-US"/>
-        </w:rPr>
-        <w:tab/>
-      </w:r>
-      <w:r>
-        <w:rPr>
-          <w:rFonts w:ascii="Consolas" w:hAnsi="Consolas"/>
-          <w:color w:val="000000"/>
-          <w:sz w:val="20"/>
-          <w:szCs w:val="20"/>
-          <w:lang w:val="en-US"/>
-        </w:rPr>
-        <w:tab/>
+        <w:t xml:space="preserve"> = 10000; </w:t>
       </w:r>
       <w:r>
         <w:rPr>
@@ -8456,47 +7623,7 @@
           <w:szCs w:val="20"/>
           <w:lang w:val="en-US"/>
         </w:rPr>
-        <w:t xml:space="preserve"> = -10000;</w:t>
-      </w:r>
-      <w:r>
-        <w:rPr>
-          <w:rFonts w:ascii="Consolas" w:hAnsi="Consolas"/>
-          <w:color w:val="000000"/>
-          <w:sz w:val="20"/>
-          <w:szCs w:val="20"/>
-          <w:lang w:val="en-US"/>
-        </w:rPr>
-        <w:tab/>
-      </w:r>
-      <w:r>
-        <w:rPr>
-          <w:rFonts w:ascii="Consolas" w:hAnsi="Consolas"/>
-          <w:color w:val="000000"/>
-          <w:sz w:val="20"/>
-          <w:szCs w:val="20"/>
-          <w:lang w:val="en-US"/>
-        </w:rPr>
-        <w:tab/>
-      </w:r>
-      <w:r>
-        <w:rPr>
-          <w:rFonts w:ascii="Consolas" w:hAnsi="Consolas"/>
-          <w:color w:val="000000"/>
-          <w:sz w:val="20"/>
-          <w:szCs w:val="20"/>
-          <w:lang w:val="en-US"/>
-        </w:rPr>
-        <w:tab/>
-      </w:r>
-      <w:r>
-        <w:rPr>
-          <w:rFonts w:ascii="Consolas" w:hAnsi="Consolas"/>
-          <w:color w:val="000000"/>
-          <w:sz w:val="20"/>
-          <w:szCs w:val="20"/>
-          <w:lang w:val="en-US"/>
-        </w:rPr>
-        <w:tab/>
+        <w:t xml:space="preserve"> = -10000; </w:t>
       </w:r>
       <w:r>
         <w:rPr>
@@ -9199,7 +8326,6 @@
           <w:lang w:val="en-US"/>
         </w:rPr>
         <w:tab/>
-        <w:t xml:space="preserve"> </w:t>
       </w:r>
       <w:r>
         <w:rPr>
@@ -9262,96 +8388,6 @@
           <w:lang w:val="en-US"/>
         </w:rPr>
         <w:t xml:space="preserve">); </w:t>
-      </w:r>
-      <w:r>
-        <w:rPr>
-          <w:rFonts w:ascii="Consolas" w:hAnsi="Consolas"/>
-          <w:color w:val="000000"/>
-          <w:sz w:val="20"/>
-          <w:szCs w:val="20"/>
-          <w:lang w:val="en-US"/>
-        </w:rPr>
-        <w:tab/>
-      </w:r>
-      <w:r>
-        <w:rPr>
-          <w:rFonts w:ascii="Consolas" w:hAnsi="Consolas"/>
-          <w:color w:val="000000"/>
-          <w:sz w:val="20"/>
-          <w:szCs w:val="20"/>
-          <w:lang w:val="en-US"/>
-        </w:rPr>
-        <w:tab/>
-      </w:r>
-      <w:r>
-        <w:rPr>
-          <w:rFonts w:ascii="Consolas" w:hAnsi="Consolas"/>
-          <w:color w:val="000000"/>
-          <w:sz w:val="20"/>
-          <w:szCs w:val="20"/>
-          <w:lang w:val="en-US"/>
-        </w:rPr>
-        <w:tab/>
-      </w:r>
-      <w:r>
-        <w:rPr>
-          <w:rFonts w:ascii="Consolas" w:hAnsi="Consolas"/>
-          <w:color w:val="000000"/>
-          <w:sz w:val="20"/>
-          <w:szCs w:val="20"/>
-          <w:lang w:val="en-US"/>
-        </w:rPr>
-        <w:tab/>
-      </w:r>
-      <w:r>
-        <w:rPr>
-          <w:rFonts w:ascii="Consolas" w:hAnsi="Consolas"/>
-          <w:color w:val="000000"/>
-          <w:sz w:val="20"/>
-          <w:szCs w:val="20"/>
-          <w:lang w:val="en-US"/>
-        </w:rPr>
-        <w:tab/>
-      </w:r>
-      <w:r>
-        <w:rPr>
-          <w:rFonts w:ascii="Consolas" w:hAnsi="Consolas"/>
-          <w:color w:val="000000"/>
-          <w:sz w:val="20"/>
-          <w:szCs w:val="20"/>
-          <w:lang w:val="en-US"/>
-        </w:rPr>
-        <w:tab/>
-      </w:r>
-      <w:r>
-        <w:rPr>
-          <w:rFonts w:ascii="Consolas" w:hAnsi="Consolas"/>
-          <w:color w:val="000000"/>
-          <w:sz w:val="20"/>
-          <w:szCs w:val="20"/>
-          <w:lang w:val="en-US"/>
-        </w:rPr>
-        <w:tab/>
-      </w:r>
-      <w:r>
-        <w:rPr>
-          <w:rFonts w:ascii="Consolas" w:hAnsi="Consolas"/>
-          <w:color w:val="000000"/>
-          <w:sz w:val="20"/>
-          <w:szCs w:val="20"/>
-          <w:lang w:val="en-US"/>
-        </w:rPr>
-        <w:tab/>
-      </w:r>
-      <w:r>
-        <w:rPr>
-          <w:rFonts w:ascii="Consolas" w:hAnsi="Consolas"/>
-          <w:color w:val="000000"/>
-          <w:sz w:val="20"/>
-          <w:szCs w:val="20"/>
-          <w:lang w:val="en-US"/>
-        </w:rPr>
-        <w:tab/>
       </w:r>
       <w:r>
         <w:rPr>
@@ -9969,7 +9005,6 @@
           <w:szCs w:val="20"/>
           <w:lang w:val="en-US"/>
         </w:rPr>
-        <w:lastRenderedPageBreak/>
         <w:tab/>
       </w:r>
       <w:r>
@@ -10767,16 +9802,6 @@
           <w:lang w:val="en-US"/>
         </w:rPr>
       </w:pPr>
-      <w:r>
-        <w:rPr>
-          <w:rFonts w:ascii="Consolas" w:hAnsi="Consolas"/>
-          <w:color w:val="000000"/>
-          <w:sz w:val="20"/>
-          <w:szCs w:val="20"/>
-          <w:lang w:val="en-US"/>
-        </w:rPr>
-        <w:tab/>
-      </w:r>
     </w:p>
     <w:p>
       <w:pPr>
@@ -10833,6 +9858,7 @@
           <w:szCs w:val="20"/>
           <w:lang w:val="en-US"/>
         </w:rPr>
+        <w:lastRenderedPageBreak/>
         <w:tab/>
       </w:r>
       <w:r>
@@ -12727,16 +11753,6 @@
           <w:lang w:val="en-US"/>
         </w:rPr>
       </w:pPr>
-      <w:r>
-        <w:rPr>
-          <w:rFonts w:ascii="Consolas" w:hAnsi="Consolas"/>
-          <w:color w:val="000000"/>
-          <w:sz w:val="20"/>
-          <w:szCs w:val="20"/>
-          <w:lang w:val="en-US"/>
-        </w:rPr>
-        <w:tab/>
-      </w:r>
     </w:p>
     <w:p>
       <w:pPr>
@@ -12991,22 +12007,6 @@
         </w:rPr>
         <w:t>}</w:t>
       </w:r>
-    </w:p>
-    <w:p>
-      <w:pPr>
-        <w:widowControl/>
-        <w:tabs>
-          <w:tab w:val="left" w:pos="3336"/>
-        </w:tabs>
-        <w:autoSpaceDE/>
-        <w:autoSpaceDN/>
-        <w:spacing w:after="160" w:line="360" w:lineRule="auto"/>
-        <w:rPr>
-          <w:rFonts w:ascii="Times New Roman" w:eastAsia="Calibri" w:hAnsi="Times New Roman" w:cs="Times New Roman"/>
-          <w:sz w:val="28"/>
-          <w:szCs w:val="28"/>
-        </w:rPr>
-      </w:pPr>
     </w:p>
     <w:p>
       <w:pPr>
@@ -17133,6 +16133,7 @@
   <w:style w:type="character" w:default="1" w:styleId="a0">
     <w:name w:val="Default Paragraph Font"/>
     <w:uiPriority w:val="1"/>
+    <w:semiHidden/>
     <w:unhideWhenUsed/>
   </w:style>
   <w:style w:type="table" w:default="1" w:styleId="a1">

</xml_diff>

<commit_message>
RPS lab 6 report added
</commit_message>
<xml_diff>
--- a/RPS/лаб 1.docx
+++ b/RPS/лаб 1.docx
@@ -1071,7 +1071,7 @@
           </mc:Choice>
           <mc:Fallback>
             <w:pict>
-              <v:rect w14:anchorId="7F748463" id="Прямоугольник 2" o:spid="_x0000_s1026" style="position:absolute;margin-left:155.65pt;margin-top:35pt;width:154.65pt;height:32.55pt;z-index:251633664;visibility:visible;mso-wrap-style:square;mso-wrap-distance-left:9pt;mso-wrap-distance-top:0;mso-wrap-distance-right:9pt;mso-wrap-distance-bottom:0;mso-position-horizontal:absolute;mso-position-horizontal-relative:margin;mso-position-vertical:absolute;mso-position-vertical-relative:text;v-text-anchor:middle" o:gfxdata="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" fillcolor="white [3212]" strokecolor="white [3212]" strokeweight="2pt">
+              <v:rect w14:anchorId="64191414" id="Прямоугольник 2" o:spid="_x0000_s1026" style="position:absolute;margin-left:155.65pt;margin-top:35pt;width:154.65pt;height:32.55pt;z-index:251633664;visibility:visible;mso-wrap-style:square;mso-wrap-distance-left:9pt;mso-wrap-distance-top:0;mso-wrap-distance-right:9pt;mso-wrap-distance-bottom:0;mso-position-horizontal:absolute;mso-position-horizontal-relative:margin;mso-position-vertical:absolute;mso-position-vertical-relative:text;v-text-anchor:middle" o:gfxdata="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" fillcolor="white [3212]" strokecolor="white [3212]" strokeweight="2pt">
                 <w10:wrap anchorx="margin"/>
               </v:rect>
             </w:pict>
@@ -1120,7 +1120,7 @@
         <w:widowControl/>
         <w:autoSpaceDE/>
         <w:autoSpaceDN/>
-        <w:spacing w:after="160" w:line="276" w:lineRule="auto"/>
+        <w:spacing w:after="160" w:line="360" w:lineRule="auto"/>
         <w:contextualSpacing/>
         <w:jc w:val="both"/>
         <w:rPr>
@@ -1152,7 +1152,7 @@
         <w:widowControl/>
         <w:autoSpaceDE/>
         <w:autoSpaceDN/>
-        <w:spacing w:after="160" w:line="276" w:lineRule="auto"/>
+        <w:spacing w:after="160" w:line="360" w:lineRule="auto"/>
         <w:contextualSpacing/>
         <w:jc w:val="both"/>
         <w:rPr>
@@ -1167,7 +1167,34 @@
           <w:sz w:val="28"/>
           <w:szCs w:val="28"/>
         </w:rPr>
-        <w:t>Реализовать класс SmallInteger для работы с целыми числами, не превосходящими по абсолютному значению 10</w:t>
+        <w:t xml:space="preserve">Реализовать класс </w:t>
+      </w:r>
+      <w:proofErr w:type="spellStart"/>
+      <w:r>
+        <w:rPr>
+          <w:rFonts w:ascii="Times New Roman" w:eastAsia="Calibri" w:hAnsi="Times New Roman" w:cs="Times New Roman"/>
+          <w:sz w:val="28"/>
+          <w:szCs w:val="28"/>
+        </w:rPr>
+        <w:t>SmallInteger</w:t>
+      </w:r>
+      <w:proofErr w:type="spellEnd"/>
+      <w:r>
+        <w:rPr>
+          <w:rFonts w:ascii="Times New Roman" w:eastAsia="Calibri" w:hAnsi="Times New Roman" w:cs="Times New Roman"/>
+          <w:sz w:val="28"/>
+          <w:szCs w:val="28"/>
+        </w:rPr>
+        <w:t xml:space="preserve"> для работы с целыми числами, не превосходящими по абсолютному значению </w:t>
+      </w:r>
+      <w:proofErr w:type="gramStart"/>
+      <w:r>
+        <w:rPr>
+          <w:rFonts w:ascii="Times New Roman" w:eastAsia="Calibri" w:hAnsi="Times New Roman" w:cs="Times New Roman"/>
+          <w:sz w:val="28"/>
+          <w:szCs w:val="28"/>
+        </w:rPr>
+        <w:t>10</w:t>
       </w:r>
       <w:r>
         <w:rPr>
@@ -1184,7 +1211,16 @@
           <w:sz w:val="28"/>
           <w:szCs w:val="28"/>
         </w:rPr>
-        <w:t xml:space="preserve"> . Класс должен содержать следующие публичные методы: </w:t>
+        <w:t xml:space="preserve"> .</w:t>
+      </w:r>
+      <w:proofErr w:type="gramEnd"/>
+      <w:r>
+        <w:rPr>
+          <w:rFonts w:ascii="Times New Roman" w:eastAsia="Calibri" w:hAnsi="Times New Roman" w:cs="Times New Roman"/>
+          <w:sz w:val="28"/>
+          <w:szCs w:val="28"/>
+        </w:rPr>
+        <w:t xml:space="preserve"> Класс должен содержать следующие публичные методы: </w:t>
       </w:r>
     </w:p>
     <w:p>
@@ -1192,7 +1228,7 @@
         <w:widowControl/>
         <w:autoSpaceDE/>
         <w:autoSpaceDN/>
-        <w:spacing w:after="160" w:line="276" w:lineRule="auto"/>
+        <w:spacing w:after="160" w:line="360" w:lineRule="auto"/>
         <w:contextualSpacing/>
         <w:jc w:val="both"/>
         <w:rPr>
@@ -1223,7 +1259,7 @@
         <w:widowControl/>
         <w:autoSpaceDE/>
         <w:autoSpaceDN/>
-        <w:spacing w:before="240" w:after="240" w:line="276" w:lineRule="auto"/>
+        <w:spacing w:before="240" w:after="240" w:line="360" w:lineRule="auto"/>
         <w:contextualSpacing/>
         <w:jc w:val="both"/>
         <w:rPr>
@@ -1254,7 +1290,7 @@
         <w:widowControl/>
         <w:autoSpaceDE/>
         <w:autoSpaceDN/>
-        <w:spacing w:before="240" w:after="240" w:line="276" w:lineRule="auto"/>
+        <w:spacing w:before="240" w:after="240" w:line="360" w:lineRule="auto"/>
         <w:contextualSpacing/>
         <w:jc w:val="both"/>
         <w:rPr>
@@ -1346,7 +1382,78 @@
           <w:szCs w:val="28"/>
           <w:lang w:val="en-US"/>
         </w:rPr>
-        <w:t xml:space="preserve"> «public SmallInteger operation(SmallInteger arg)». </w:t>
+        <w:t xml:space="preserve"> «public </w:t>
+      </w:r>
+      <w:proofErr w:type="spellStart"/>
+      <w:r>
+        <w:rPr>
+          <w:rFonts w:ascii="Times New Roman" w:eastAsia="Calibri" w:hAnsi="Times New Roman" w:cs="Times New Roman"/>
+          <w:sz w:val="28"/>
+          <w:szCs w:val="28"/>
+          <w:lang w:val="en-US"/>
+        </w:rPr>
+        <w:t>SmallInteger</w:t>
+      </w:r>
+      <w:proofErr w:type="spellEnd"/>
+      <w:r>
+        <w:rPr>
+          <w:rFonts w:ascii="Times New Roman" w:eastAsia="Calibri" w:hAnsi="Times New Roman" w:cs="Times New Roman"/>
+          <w:sz w:val="28"/>
+          <w:szCs w:val="28"/>
+          <w:lang w:val="en-US"/>
+        </w:rPr>
+        <w:t xml:space="preserve"> </w:t>
+      </w:r>
+      <w:proofErr w:type="gramStart"/>
+      <w:r>
+        <w:rPr>
+          <w:rFonts w:ascii="Times New Roman" w:eastAsia="Calibri" w:hAnsi="Times New Roman" w:cs="Times New Roman"/>
+          <w:sz w:val="28"/>
+          <w:szCs w:val="28"/>
+          <w:lang w:val="en-US"/>
+        </w:rPr>
+        <w:t>operation(</w:t>
+      </w:r>
+      <w:proofErr w:type="spellStart"/>
+      <w:proofErr w:type="gramEnd"/>
+      <w:r>
+        <w:rPr>
+          <w:rFonts w:ascii="Times New Roman" w:eastAsia="Calibri" w:hAnsi="Times New Roman" w:cs="Times New Roman"/>
+          <w:sz w:val="28"/>
+          <w:szCs w:val="28"/>
+          <w:lang w:val="en-US"/>
+        </w:rPr>
+        <w:t>SmallInteger</w:t>
+      </w:r>
+      <w:proofErr w:type="spellEnd"/>
+      <w:r>
+        <w:rPr>
+          <w:rFonts w:ascii="Times New Roman" w:eastAsia="Calibri" w:hAnsi="Times New Roman" w:cs="Times New Roman"/>
+          <w:sz w:val="28"/>
+          <w:szCs w:val="28"/>
+          <w:lang w:val="en-US"/>
+        </w:rPr>
+        <w:t xml:space="preserve"> </w:t>
+      </w:r>
+      <w:proofErr w:type="spellStart"/>
+      <w:r>
+        <w:rPr>
+          <w:rFonts w:ascii="Times New Roman" w:eastAsia="Calibri" w:hAnsi="Times New Roman" w:cs="Times New Roman"/>
+          <w:sz w:val="28"/>
+          <w:szCs w:val="28"/>
+          <w:lang w:val="en-US"/>
+        </w:rPr>
+        <w:t>arg</w:t>
+      </w:r>
+      <w:proofErr w:type="spellEnd"/>
+      <w:r>
+        <w:rPr>
+          <w:rFonts w:ascii="Times New Roman" w:eastAsia="Calibri" w:hAnsi="Times New Roman" w:cs="Times New Roman"/>
+          <w:sz w:val="28"/>
+          <w:szCs w:val="28"/>
+          <w:lang w:val="en-US"/>
+        </w:rPr>
+        <w:t xml:space="preserve">)». </w:t>
       </w:r>
       <w:r>
         <w:rPr>
@@ -1367,7 +1474,7 @@
         </w:numPr>
         <w:autoSpaceDE/>
         <w:autoSpaceDN/>
-        <w:spacing w:before="240" w:after="160" w:line="276" w:lineRule="auto"/>
+        <w:spacing w:before="240" w:after="160" w:line="360" w:lineRule="auto"/>
         <w:contextualSpacing/>
         <w:jc w:val="both"/>
         <w:rPr>
@@ -1390,7 +1497,7 @@
         <w:widowControl/>
         <w:autoSpaceDE/>
         <w:autoSpaceDN/>
-        <w:spacing w:before="240" w:after="160" w:line="276" w:lineRule="auto"/>
+        <w:spacing w:before="240" w:after="160" w:line="360" w:lineRule="auto"/>
         <w:contextualSpacing/>
         <w:jc w:val="both"/>
         <w:rPr>
@@ -1405,7 +1512,25 @@
           <w:sz w:val="28"/>
           <w:szCs w:val="28"/>
         </w:rPr>
-        <w:t>Консольное приложение предназначено для работы с целыми числами в диапазоне от -10,000 до 10,000, используя класс SmallInteger, который предоставляет возможности выполнения основных арифметических операций: сложение, вычитание, умножение, целочисленное деление и вычисление остатка от деления.</w:t>
+        <w:t xml:space="preserve">Консольное приложение предназначено для работы с целыми числами в диапазоне от -10,000 до 10,000, используя класс </w:t>
+      </w:r>
+      <w:proofErr w:type="spellStart"/>
+      <w:r>
+        <w:rPr>
+          <w:rFonts w:ascii="Times New Roman" w:eastAsia="Calibri" w:hAnsi="Times New Roman" w:cs="Times New Roman"/>
+          <w:sz w:val="28"/>
+          <w:szCs w:val="28"/>
+        </w:rPr>
+        <w:t>SmallInteger</w:t>
+      </w:r>
+      <w:proofErr w:type="spellEnd"/>
+      <w:r>
+        <w:rPr>
+          <w:rFonts w:ascii="Times New Roman" w:eastAsia="Calibri" w:hAnsi="Times New Roman" w:cs="Times New Roman"/>
+          <w:sz w:val="28"/>
+          <w:szCs w:val="28"/>
+        </w:rPr>
+        <w:t>, который предоставляет возможности выполнения основных арифметических операций: сложение, вычитание, умножение, целочисленное деление и вычисление остатка от деления.</w:t>
       </w:r>
     </w:p>
     <w:p>
@@ -1413,7 +1538,7 @@
         <w:widowControl/>
         <w:autoSpaceDE/>
         <w:autoSpaceDN/>
-        <w:spacing w:before="240" w:line="276" w:lineRule="auto"/>
+        <w:spacing w:before="240" w:line="360" w:lineRule="auto"/>
         <w:contextualSpacing/>
         <w:jc w:val="both"/>
         <w:rPr>
@@ -1441,7 +1566,7 @@
         </w:numPr>
         <w:autoSpaceDE/>
         <w:autoSpaceDN/>
-        <w:spacing w:before="240" w:after="160" w:line="276" w:lineRule="auto"/>
+        <w:spacing w:before="240" w:after="160" w:line="360" w:lineRule="auto"/>
         <w:contextualSpacing/>
         <w:jc w:val="both"/>
         <w:rPr>
@@ -1456,8 +1581,18 @@
           <w:sz w:val="28"/>
           <w:szCs w:val="28"/>
         </w:rPr>
-        <w:t>Ввести два целых числа в диапазоне, допустимом для типа SmallInteger</w:t>
-      </w:r>
+        <w:t xml:space="preserve">Ввести два целых числа в диапазоне, допустимом для типа </w:t>
+      </w:r>
+      <w:proofErr w:type="spellStart"/>
+      <w:r>
+        <w:rPr>
+          <w:rFonts w:eastAsia="Calibri"/>
+          <w:sz w:val="28"/>
+          <w:szCs w:val="28"/>
+        </w:rPr>
+        <w:t>SmallInteger</w:t>
+      </w:r>
+      <w:proofErr w:type="spellEnd"/>
       <w:r>
         <w:rPr>
           <w:rFonts w:eastAsia="Calibri"/>
@@ -1477,7 +1612,7 @@
         </w:numPr>
         <w:autoSpaceDE/>
         <w:autoSpaceDN/>
-        <w:spacing w:before="240" w:after="160" w:line="276" w:lineRule="auto"/>
+        <w:spacing w:before="240" w:after="160" w:line="360" w:lineRule="auto"/>
         <w:contextualSpacing/>
         <w:jc w:val="both"/>
         <w:rPr>
@@ -1513,7 +1648,7 @@
         </w:numPr>
         <w:autoSpaceDE/>
         <w:autoSpaceDN/>
-        <w:spacing w:after="160" w:line="276" w:lineRule="auto"/>
+        <w:spacing w:after="160" w:line="360" w:lineRule="auto"/>
         <w:contextualSpacing/>
         <w:jc w:val="both"/>
         <w:rPr>
@@ -1549,7 +1684,7 @@
         </w:numPr>
         <w:autoSpaceDE/>
         <w:autoSpaceDN/>
-        <w:spacing w:after="160" w:line="276" w:lineRule="auto"/>
+        <w:spacing w:after="160" w:line="360" w:lineRule="auto"/>
         <w:contextualSpacing/>
         <w:jc w:val="both"/>
         <w:rPr>
@@ -1573,7 +1708,7 @@
         <w:widowControl/>
         <w:autoSpaceDE/>
         <w:autoSpaceDN/>
-        <w:spacing w:after="160" w:line="276" w:lineRule="auto"/>
+        <w:spacing w:after="160" w:line="360" w:lineRule="auto"/>
         <w:ind w:left="1440" w:firstLine="0"/>
         <w:contextualSpacing/>
         <w:jc w:val="both"/>
@@ -1590,7 +1725,7 @@
         <w:widowControl/>
         <w:autoSpaceDE/>
         <w:autoSpaceDN/>
-        <w:spacing w:after="160" w:line="276" w:lineRule="auto"/>
+        <w:spacing w:after="160" w:line="360" w:lineRule="auto"/>
         <w:ind w:left="1440" w:firstLine="0"/>
         <w:contextualSpacing/>
         <w:jc w:val="both"/>
@@ -1611,7 +1746,7 @@
         </w:numPr>
         <w:autoSpaceDE/>
         <w:autoSpaceDN/>
-        <w:spacing w:after="160" w:line="276" w:lineRule="auto"/>
+        <w:spacing w:after="160" w:line="360" w:lineRule="auto"/>
         <w:contextualSpacing/>
         <w:rPr>
           <w:rFonts w:eastAsia="Calibri"/>
@@ -1625,6 +1760,7 @@
           <w:sz w:val="28"/>
           <w:szCs w:val="28"/>
         </w:rPr>
+        <w:lastRenderedPageBreak/>
         <w:t>Программная реализация</w:t>
       </w:r>
     </w:p>
@@ -1633,7 +1769,7 @@
         <w:widowControl/>
         <w:autoSpaceDE/>
         <w:autoSpaceDN/>
-        <w:spacing w:after="160" w:line="276" w:lineRule="auto"/>
+        <w:spacing w:after="160" w:line="360" w:lineRule="auto"/>
         <w:jc w:val="both"/>
         <w:rPr>
           <w:rFonts w:ascii="Times New Roman" w:eastAsia="Calibri" w:hAnsi="Times New Roman" w:cs="Times New Roman"/>
@@ -1671,21 +1807,7 @@
         <w:widowControl/>
         <w:autoSpaceDE/>
         <w:autoSpaceDN/>
-        <w:spacing w:after="160" w:line="276" w:lineRule="auto"/>
-        <w:jc w:val="both"/>
-        <w:rPr>
-          <w:rFonts w:ascii="Times New Roman" w:eastAsia="Calibri" w:hAnsi="Times New Roman" w:cs="Times New Roman"/>
-          <w:sz w:val="28"/>
-          <w:szCs w:val="28"/>
-        </w:rPr>
-      </w:pPr>
-    </w:p>
-    <w:p>
-      <w:pPr>
-        <w:widowControl/>
-        <w:autoSpaceDE/>
-        <w:autoSpaceDN/>
-        <w:spacing w:after="160" w:line="276" w:lineRule="auto"/>
+        <w:spacing w:after="160" w:line="360" w:lineRule="auto"/>
         <w:jc w:val="both"/>
         <w:rPr>
           <w:rFonts w:ascii="Times New Roman" w:eastAsia="Calibri" w:hAnsi="Times New Roman" w:cs="Times New Roman"/>
@@ -1700,7 +1822,6 @@
           <w:sz w:val="28"/>
           <w:szCs w:val="28"/>
         </w:rPr>
-        <w:lastRenderedPageBreak/>
         <w:drawing>
           <wp:inline distT="0" distB="0" distL="0" distR="0" wp14:anchorId="1A245205" wp14:editId="13083526">
             <wp:extent cx="5936615" cy="4378325"/>
@@ -1749,7 +1870,7 @@
         <w:widowControl/>
         <w:autoSpaceDE/>
         <w:autoSpaceDN/>
-        <w:spacing w:after="160" w:line="276" w:lineRule="auto"/>
+        <w:spacing w:after="160" w:line="360" w:lineRule="auto"/>
         <w:contextualSpacing/>
         <w:jc w:val="center"/>
         <w:rPr>
@@ -1767,218 +1888,6 @@
           <w:szCs w:val="28"/>
         </w:rPr>
         <w:t>Рисунок 1 – Экранная форма</w:t>
-      </w:r>
-    </w:p>
-    <w:p>
-      <w:pPr>
-        <w:widowControl/>
-        <w:autoSpaceDE/>
-        <w:autoSpaceDN/>
-        <w:spacing w:after="160" w:line="276" w:lineRule="auto"/>
-        <w:contextualSpacing/>
-        <w:jc w:val="both"/>
-        <w:rPr>
-          <w:rFonts w:ascii="Times New Roman" w:eastAsia="Calibri" w:hAnsi="Times New Roman" w:cs="Times New Roman"/>
-          <w:b/>
-          <w:bCs/>
-          <w:sz w:val="28"/>
-          <w:szCs w:val="28"/>
-        </w:rPr>
-      </w:pPr>
-    </w:p>
-    <w:p>
-      <w:pPr>
-        <w:widowControl/>
-        <w:autoSpaceDE/>
-        <w:autoSpaceDN/>
-        <w:spacing w:after="160" w:line="276" w:lineRule="auto"/>
-        <w:contextualSpacing/>
-        <w:jc w:val="both"/>
-        <w:rPr>
-          <w:rFonts w:ascii="Times New Roman" w:eastAsia="Calibri" w:hAnsi="Times New Roman" w:cs="Times New Roman"/>
-          <w:b/>
-          <w:bCs/>
-          <w:sz w:val="28"/>
-          <w:szCs w:val="28"/>
-        </w:rPr>
-      </w:pPr>
-    </w:p>
-    <w:p>
-      <w:pPr>
-        <w:widowControl/>
-        <w:autoSpaceDE/>
-        <w:autoSpaceDN/>
-        <w:spacing w:after="160" w:line="276" w:lineRule="auto"/>
-        <w:contextualSpacing/>
-        <w:jc w:val="both"/>
-        <w:rPr>
-          <w:rFonts w:ascii="Times New Roman" w:eastAsia="Calibri" w:hAnsi="Times New Roman" w:cs="Times New Roman"/>
-          <w:sz w:val="28"/>
-          <w:szCs w:val="28"/>
-        </w:rPr>
-      </w:pPr>
-      <w:r>
-        <w:rPr>
-          <w:rFonts w:ascii="Times New Roman" w:eastAsia="Calibri" w:hAnsi="Times New Roman" w:cs="Times New Roman"/>
-          <w:b/>
-          <w:bCs/>
-          <w:sz w:val="28"/>
-          <w:szCs w:val="28"/>
-        </w:rPr>
-        <w:t>Вывод</w:t>
-      </w:r>
-      <w:r>
-        <w:rPr>
-          <w:rFonts w:ascii="Times New Roman" w:eastAsia="Calibri" w:hAnsi="Times New Roman" w:cs="Times New Roman"/>
-          <w:sz w:val="28"/>
-          <w:szCs w:val="28"/>
-        </w:rPr>
-        <w:t xml:space="preserve">: </w:t>
-      </w:r>
-      <w:r>
-        <w:rPr>
-          <w:rFonts w:ascii="Times New Roman" w:hAnsi="Times New Roman" w:cs="Times New Roman"/>
-          <w:sz w:val="28"/>
-        </w:rPr>
-        <w:t>в ходе данной лабораторной работы</w:t>
-      </w:r>
-      <w:r>
-        <w:rPr>
-          <w:rFonts w:ascii="Times New Roman" w:hAnsi="Times New Roman" w:cs="Times New Roman"/>
-          <w:sz w:val="28"/>
-        </w:rPr>
-        <w:t xml:space="preserve"> </w:t>
-      </w:r>
-      <w:r>
-        <w:rPr>
-          <w:rFonts w:ascii="Times New Roman" w:hAnsi="Times New Roman"/>
-          <w:sz w:val="28"/>
-          <w:szCs w:val="28"/>
-        </w:rPr>
-        <w:t xml:space="preserve">были изучены основные конструкции языка программирования </w:t>
-      </w:r>
-      <w:r>
-        <w:rPr>
-          <w:rFonts w:ascii="Times New Roman" w:hAnsi="Times New Roman"/>
-          <w:sz w:val="28"/>
-          <w:szCs w:val="28"/>
-          <w:lang w:val="en-US"/>
-        </w:rPr>
-        <w:t>Java</w:t>
-      </w:r>
-      <w:r>
-        <w:rPr>
-          <w:rFonts w:ascii="Times New Roman" w:hAnsi="Times New Roman"/>
-          <w:sz w:val="28"/>
-          <w:szCs w:val="28"/>
-        </w:rPr>
-        <w:t xml:space="preserve">, структура программы, стандартные средства ввода/вывода, изучен основной функционал </w:t>
-      </w:r>
-      <w:r>
-        <w:rPr>
-          <w:rFonts w:ascii="Times New Roman" w:hAnsi="Times New Roman"/>
-          <w:sz w:val="28"/>
-          <w:szCs w:val="28"/>
-          <w:lang w:val="en-US"/>
-        </w:rPr>
-        <w:t>IDE</w:t>
-      </w:r>
-      <w:r>
-        <w:rPr>
-          <w:rFonts w:ascii="Times New Roman" w:hAnsi="Times New Roman"/>
-          <w:sz w:val="28"/>
-          <w:szCs w:val="28"/>
-        </w:rPr>
-        <w:t xml:space="preserve"> </w:t>
-      </w:r>
-      <w:r>
-        <w:rPr>
-          <w:rFonts w:ascii="Times New Roman" w:hAnsi="Times New Roman"/>
-          <w:sz w:val="28"/>
-          <w:szCs w:val="28"/>
-          <w:lang w:val="en-US"/>
-        </w:rPr>
-        <w:t>Eclipse</w:t>
-      </w:r>
-      <w:r>
-        <w:rPr>
-          <w:rFonts w:ascii="Times New Roman" w:eastAsia="Calibri" w:hAnsi="Times New Roman" w:cs="Times New Roman"/>
-          <w:sz w:val="28"/>
-          <w:szCs w:val="28"/>
-        </w:rPr>
-        <w:t xml:space="preserve">. </w:t>
-      </w:r>
-      <w:r>
-        <w:rPr>
-          <w:rFonts w:ascii="Times New Roman" w:hAnsi="Times New Roman" w:cs="Times New Roman"/>
-          <w:sz w:val="28"/>
-          <w:szCs w:val="28"/>
-        </w:rPr>
-        <w:t>Н</w:t>
-      </w:r>
-      <w:r>
-        <w:rPr>
-          <w:rFonts w:ascii="Times New Roman" w:hAnsi="Times New Roman" w:cs="Times New Roman"/>
-          <w:sz w:val="28"/>
-          <w:szCs w:val="28"/>
-        </w:rPr>
-        <w:t>а основе полученных знаний был разработан класс</w:t>
-      </w:r>
-      <w:r>
-        <w:rPr>
-          <w:rFonts w:ascii="Times New Roman" w:hAnsi="Times New Roman" w:cs="Times New Roman"/>
-          <w:sz w:val="28"/>
-          <w:szCs w:val="28"/>
-        </w:rPr>
-        <w:t xml:space="preserve"> </w:t>
-      </w:r>
-      <w:r>
-        <w:rPr>
-          <w:rFonts w:ascii="Times New Roman" w:eastAsia="Calibri" w:hAnsi="Times New Roman" w:cs="Times New Roman"/>
-          <w:sz w:val="28"/>
-          <w:szCs w:val="28"/>
-        </w:rPr>
-        <w:t>для работы с целыми числами, не превосходящими по абсолютному значению 10</w:t>
-      </w:r>
-      <w:r>
-        <w:rPr>
-          <w:rFonts w:ascii="Times New Roman" w:eastAsia="Calibri" w:hAnsi="Times New Roman" w:cs="Times New Roman"/>
-          <w:sz w:val="28"/>
-          <w:szCs w:val="28"/>
-          <w:vertAlign w:val="superscript"/>
-        </w:rPr>
-        <w:t>4</w:t>
-      </w:r>
-      <w:r>
-        <w:rPr>
-          <w:rFonts w:ascii="Times New Roman" w:eastAsia="Calibri" w:hAnsi="Times New Roman" w:cs="Times New Roman"/>
-          <w:sz w:val="28"/>
-          <w:szCs w:val="28"/>
-        </w:rPr>
-        <w:t xml:space="preserve"> и написано консольное приложение. </w:t>
-      </w:r>
-      <w:r>
-        <w:rPr>
-          <w:rFonts w:ascii="Times New Roman" w:hAnsi="Times New Roman" w:cs="Times New Roman"/>
-          <w:sz w:val="28"/>
-        </w:rPr>
-        <w:t>Производя проверку результатов действия программы, можно прийти к заключению о верности её работы.</w:t>
-      </w:r>
-      <w:r>
-        <w:rPr>
-          <w:rFonts w:ascii="Times New Roman" w:eastAsia="Calibri" w:hAnsi="Times New Roman" w:cs="Times New Roman"/>
-          <w:sz w:val="28"/>
-          <w:szCs w:val="28"/>
-        </w:rPr>
-        <w:t xml:space="preserve"> </w:t>
-      </w:r>
-      <w:r>
-        <w:rPr>
-          <w:rFonts w:ascii="Times New Roman" w:eastAsia="Calibri" w:hAnsi="Times New Roman" w:cs="Times New Roman"/>
-          <w:sz w:val="28"/>
-          <w:szCs w:val="28"/>
-        </w:rPr>
-        <w:t>На основании всего сказанного выше можно сделать вывод о том, что цель достигнута, необходимые знания получены, задание выполнено верно, что доказывается полученными результатами.</w:t>
       </w:r>
     </w:p>
     <w:p>
@@ -1991,6 +1900,8 @@
         <w:jc w:val="both"/>
         <w:rPr>
           <w:rFonts w:ascii="Times New Roman" w:eastAsia="Calibri" w:hAnsi="Times New Roman" w:cs="Times New Roman"/>
+          <w:b/>
+          <w:bCs/>
           <w:sz w:val="28"/>
           <w:szCs w:val="28"/>
         </w:rPr>
@@ -2010,52 +1921,169 @@
           <w:szCs w:val="28"/>
         </w:rPr>
       </w:pPr>
-    </w:p>
-    <w:p>
-      <w:pPr>
-        <w:widowControl/>
-        <w:autoSpaceDE/>
-        <w:autoSpaceDN/>
-        <w:spacing w:after="160" w:line="360" w:lineRule="auto"/>
-        <w:contextualSpacing/>
-        <w:jc w:val="both"/>
+      <w:r>
         <w:rPr>
           <w:rFonts w:ascii="Times New Roman" w:eastAsia="Calibri" w:hAnsi="Times New Roman" w:cs="Times New Roman"/>
+          <w:b/>
+          <w:bCs/>
           <w:sz w:val="28"/>
           <w:szCs w:val="28"/>
         </w:rPr>
-      </w:pPr>
-    </w:p>
-    <w:p>
-      <w:pPr>
-        <w:widowControl/>
-        <w:autoSpaceDE/>
-        <w:autoSpaceDN/>
-        <w:spacing w:after="160" w:line="360" w:lineRule="auto"/>
-        <w:contextualSpacing/>
-        <w:jc w:val="both"/>
+        <w:t>Вывод</w:t>
+      </w:r>
+      <w:r>
         <w:rPr>
           <w:rFonts w:ascii="Times New Roman" w:eastAsia="Calibri" w:hAnsi="Times New Roman" w:cs="Times New Roman"/>
           <w:sz w:val="28"/>
           <w:szCs w:val="28"/>
         </w:rPr>
-      </w:pPr>
-    </w:p>
-    <w:p>
-      <w:pPr>
-        <w:widowControl/>
-        <w:tabs>
-          <w:tab w:val="left" w:pos="3336"/>
-        </w:tabs>
-        <w:autoSpaceDE/>
-        <w:autoSpaceDN/>
-        <w:spacing w:after="160" w:line="360" w:lineRule="auto"/>
+        <w:t xml:space="preserve">: </w:t>
+      </w:r>
+      <w:r>
+        <w:rPr>
+          <w:rFonts w:ascii="Times New Roman" w:hAnsi="Times New Roman" w:cs="Times New Roman"/>
+          <w:sz w:val="28"/>
+        </w:rPr>
+        <w:t>в ходе данной лабораторной работы</w:t>
+      </w:r>
+      <w:r>
+        <w:rPr>
+          <w:rFonts w:ascii="Times New Roman" w:hAnsi="Times New Roman" w:cs="Times New Roman"/>
+          <w:sz w:val="28"/>
+        </w:rPr>
+        <w:t xml:space="preserve"> </w:t>
+      </w:r>
+      <w:r>
+        <w:rPr>
+          <w:rFonts w:ascii="Times New Roman" w:hAnsi="Times New Roman"/>
+          <w:sz w:val="28"/>
+          <w:szCs w:val="28"/>
+        </w:rPr>
+        <w:t xml:space="preserve">были изучены основные конструкции языка программирования </w:t>
+      </w:r>
+      <w:r>
+        <w:rPr>
+          <w:rFonts w:ascii="Times New Roman" w:hAnsi="Times New Roman"/>
+          <w:sz w:val="28"/>
+          <w:szCs w:val="28"/>
+          <w:lang w:val="en-US"/>
+        </w:rPr>
+        <w:t>Java</w:t>
+      </w:r>
+      <w:r>
+        <w:rPr>
+          <w:rFonts w:ascii="Times New Roman" w:hAnsi="Times New Roman"/>
+          <w:sz w:val="28"/>
+          <w:szCs w:val="28"/>
+        </w:rPr>
+        <w:t xml:space="preserve">, структура программы, стандартные средства ввода/вывода, изучен основной функционал </w:t>
+      </w:r>
+      <w:r>
+        <w:rPr>
+          <w:rFonts w:ascii="Times New Roman" w:hAnsi="Times New Roman"/>
+          <w:sz w:val="28"/>
+          <w:szCs w:val="28"/>
+          <w:lang w:val="en-US"/>
+        </w:rPr>
+        <w:t>IDE</w:t>
+      </w:r>
+      <w:r>
+        <w:rPr>
+          <w:rFonts w:ascii="Times New Roman" w:hAnsi="Times New Roman"/>
+          <w:sz w:val="28"/>
+          <w:szCs w:val="28"/>
+        </w:rPr>
+        <w:t xml:space="preserve"> </w:t>
+      </w:r>
+      <w:r>
+        <w:rPr>
+          <w:rFonts w:ascii="Times New Roman" w:hAnsi="Times New Roman"/>
+          <w:sz w:val="28"/>
+          <w:szCs w:val="28"/>
+          <w:lang w:val="en-US"/>
+        </w:rPr>
+        <w:t>Eclipse</w:t>
+      </w:r>
+      <w:r>
         <w:rPr>
           <w:rFonts w:ascii="Times New Roman" w:eastAsia="Calibri" w:hAnsi="Times New Roman" w:cs="Times New Roman"/>
           <w:sz w:val="28"/>
           <w:szCs w:val="28"/>
         </w:rPr>
-      </w:pPr>
+        <w:t xml:space="preserve">. </w:t>
+      </w:r>
+      <w:r>
+        <w:rPr>
+          <w:rFonts w:ascii="Times New Roman" w:hAnsi="Times New Roman" w:cs="Times New Roman"/>
+          <w:sz w:val="28"/>
+          <w:szCs w:val="28"/>
+        </w:rPr>
+        <w:t>Н</w:t>
+      </w:r>
+      <w:r>
+        <w:rPr>
+          <w:rFonts w:ascii="Times New Roman" w:hAnsi="Times New Roman" w:cs="Times New Roman"/>
+          <w:sz w:val="28"/>
+          <w:szCs w:val="28"/>
+        </w:rPr>
+        <w:t>а основе полученных знаний был разработан класс</w:t>
+      </w:r>
+      <w:r>
+        <w:rPr>
+          <w:rFonts w:ascii="Times New Roman" w:hAnsi="Times New Roman" w:cs="Times New Roman"/>
+          <w:sz w:val="28"/>
+          <w:szCs w:val="28"/>
+        </w:rPr>
+        <w:t xml:space="preserve"> </w:t>
+      </w:r>
+      <w:r>
+        <w:rPr>
+          <w:rFonts w:ascii="Times New Roman" w:eastAsia="Calibri" w:hAnsi="Times New Roman" w:cs="Times New Roman"/>
+          <w:sz w:val="28"/>
+          <w:szCs w:val="28"/>
+        </w:rPr>
+        <w:t>для работы с целыми числами, не превосходящими по абсолютному значению 10</w:t>
+      </w:r>
+      <w:r>
+        <w:rPr>
+          <w:rFonts w:ascii="Times New Roman" w:eastAsia="Calibri" w:hAnsi="Times New Roman" w:cs="Times New Roman"/>
+          <w:sz w:val="28"/>
+          <w:szCs w:val="28"/>
+          <w:vertAlign w:val="superscript"/>
+        </w:rPr>
+        <w:t>4</w:t>
+      </w:r>
+      <w:r>
+        <w:rPr>
+          <w:rFonts w:ascii="Times New Roman" w:eastAsia="Calibri" w:hAnsi="Times New Roman" w:cs="Times New Roman"/>
+          <w:sz w:val="28"/>
+          <w:szCs w:val="28"/>
+        </w:rPr>
+        <w:t xml:space="preserve"> и написано консольное приложение. </w:t>
+      </w:r>
+      <w:r>
+        <w:rPr>
+          <w:rFonts w:ascii="Times New Roman" w:hAnsi="Times New Roman" w:cs="Times New Roman"/>
+          <w:sz w:val="28"/>
+        </w:rPr>
+        <w:t>Производя проверку результатов действия программы, можно прийти к заключению о верности её работы.</w:t>
+      </w:r>
+      <w:r>
+        <w:rPr>
+          <w:rFonts w:ascii="Times New Roman" w:eastAsia="Calibri" w:hAnsi="Times New Roman" w:cs="Times New Roman"/>
+          <w:sz w:val="28"/>
+          <w:szCs w:val="28"/>
+        </w:rPr>
+        <w:t xml:space="preserve"> </w:t>
+      </w:r>
+      <w:r>
+        <w:rPr>
+          <w:rFonts w:ascii="Times New Roman" w:eastAsia="Calibri" w:hAnsi="Times New Roman" w:cs="Times New Roman"/>
+          <w:sz w:val="28"/>
+          <w:szCs w:val="28"/>
+        </w:rPr>
+        <w:t>На основании всего сказанного выше можно сделать вывод о том, что цель достигнута, необходимые знания получены, задание выполнено верно, что доказывается полученными результатами.</w:t>
+      </w:r>
     </w:p>
     <w:p>
       <w:pPr>
@@ -2473,7 +2501,41 @@
           <w:szCs w:val="20"/>
           <w:lang w:val="en-US"/>
         </w:rPr>
-        <w:t xml:space="preserve"> printMenu() {</w:t>
+        <w:t xml:space="preserve"> </w:t>
+      </w:r>
+      <w:proofErr w:type="spellStart"/>
+      <w:proofErr w:type="gramStart"/>
+      <w:r>
+        <w:rPr>
+          <w:rFonts w:ascii="Consolas" w:hAnsi="Consolas"/>
+          <w:color w:val="000000"/>
+          <w:sz w:val="20"/>
+          <w:szCs w:val="20"/>
+          <w:lang w:val="en-US"/>
+        </w:rPr>
+        <w:t>printMenu</w:t>
+      </w:r>
+      <w:proofErr w:type="spellEnd"/>
+      <w:r>
+        <w:rPr>
+          <w:rFonts w:ascii="Consolas" w:hAnsi="Consolas"/>
+          <w:color w:val="000000"/>
+          <w:sz w:val="20"/>
+          <w:szCs w:val="20"/>
+          <w:lang w:val="en-US"/>
+        </w:rPr>
+        <w:t>(</w:t>
+      </w:r>
+      <w:proofErr w:type="gramEnd"/>
+      <w:r>
+        <w:rPr>
+          <w:rFonts w:ascii="Consolas" w:hAnsi="Consolas"/>
+          <w:color w:val="000000"/>
+          <w:sz w:val="20"/>
+          <w:szCs w:val="20"/>
+          <w:lang w:val="en-US"/>
+        </w:rPr>
+        <w:t>) {</w:t>
       </w:r>
     </w:p>
     <w:p>
@@ -2508,6 +2570,16 @@
           <w:lang w:val="en-US"/>
         </w:rPr>
         <w:tab/>
+      </w:r>
+      <w:proofErr w:type="spellStart"/>
+      <w:r>
+        <w:rPr>
+          <w:rFonts w:ascii="Consolas" w:hAnsi="Consolas"/>
+          <w:color w:val="000000"/>
+          <w:sz w:val="20"/>
+          <w:szCs w:val="20"/>
+          <w:lang w:val="en-US"/>
+        </w:rPr>
         <w:t>System.</w:t>
       </w:r>
       <w:r>
@@ -2532,7 +2604,18 @@
           <w:szCs w:val="20"/>
           <w:lang w:val="en-US"/>
         </w:rPr>
-        <w:t>.println(</w:t>
+        <w:t>.println</w:t>
+      </w:r>
+      <w:proofErr w:type="spellEnd"/>
+      <w:r>
+        <w:rPr>
+          <w:rFonts w:ascii="Consolas" w:hAnsi="Consolas"/>
+          <w:color w:val="000000"/>
+          <w:sz w:val="20"/>
+          <w:szCs w:val="20"/>
+          <w:lang w:val="en-US"/>
+        </w:rPr>
+        <w:t>(</w:t>
       </w:r>
       <w:r>
         <w:rPr>
@@ -2587,6 +2670,16 @@
           <w:lang w:val="en-US"/>
         </w:rPr>
         <w:tab/>
+      </w:r>
+      <w:proofErr w:type="spellStart"/>
+      <w:r>
+        <w:rPr>
+          <w:rFonts w:ascii="Consolas" w:hAnsi="Consolas"/>
+          <w:color w:val="000000"/>
+          <w:sz w:val="20"/>
+          <w:szCs w:val="20"/>
+          <w:lang w:val="en-US"/>
+        </w:rPr>
         <w:t>System.</w:t>
       </w:r>
       <w:r>
@@ -2611,7 +2704,18 @@
           <w:szCs w:val="20"/>
           <w:lang w:val="en-US"/>
         </w:rPr>
-        <w:t>.println(</w:t>
+        <w:t>.println</w:t>
+      </w:r>
+      <w:proofErr w:type="spellEnd"/>
+      <w:r>
+        <w:rPr>
+          <w:rFonts w:ascii="Consolas" w:hAnsi="Consolas"/>
+          <w:color w:val="000000"/>
+          <w:sz w:val="20"/>
+          <w:szCs w:val="20"/>
+          <w:lang w:val="en-US"/>
+        </w:rPr>
+        <w:t>(</w:t>
       </w:r>
       <w:r>
         <w:rPr>
@@ -2666,6 +2770,16 @@
           <w:lang w:val="en-US"/>
         </w:rPr>
         <w:tab/>
+      </w:r>
+      <w:proofErr w:type="spellStart"/>
+      <w:r>
+        <w:rPr>
+          <w:rFonts w:ascii="Consolas" w:hAnsi="Consolas"/>
+          <w:color w:val="000000"/>
+          <w:sz w:val="20"/>
+          <w:szCs w:val="20"/>
+          <w:lang w:val="en-US"/>
+        </w:rPr>
         <w:t>System.</w:t>
       </w:r>
       <w:r>
@@ -2690,7 +2804,18 @@
           <w:szCs w:val="20"/>
           <w:lang w:val="en-US"/>
         </w:rPr>
-        <w:t>.println(</w:t>
+        <w:t>.println</w:t>
+      </w:r>
+      <w:proofErr w:type="spellEnd"/>
+      <w:r>
+        <w:rPr>
+          <w:rFonts w:ascii="Consolas" w:hAnsi="Consolas"/>
+          <w:color w:val="000000"/>
+          <w:sz w:val="20"/>
+          <w:szCs w:val="20"/>
+          <w:lang w:val="en-US"/>
+        </w:rPr>
+        <w:t>(</w:t>
       </w:r>
       <w:r>
         <w:rPr>
@@ -2745,6 +2870,16 @@
           <w:lang w:val="en-US"/>
         </w:rPr>
         <w:tab/>
+      </w:r>
+      <w:proofErr w:type="spellStart"/>
+      <w:r>
+        <w:rPr>
+          <w:rFonts w:ascii="Consolas" w:hAnsi="Consolas"/>
+          <w:color w:val="000000"/>
+          <w:sz w:val="20"/>
+          <w:szCs w:val="20"/>
+          <w:lang w:val="en-US"/>
+        </w:rPr>
         <w:t>System.</w:t>
       </w:r>
       <w:r>
@@ -2769,7 +2904,18 @@
           <w:szCs w:val="20"/>
           <w:lang w:val="en-US"/>
         </w:rPr>
-        <w:t>.println(</w:t>
+        <w:t>.println</w:t>
+      </w:r>
+      <w:proofErr w:type="spellEnd"/>
+      <w:r>
+        <w:rPr>
+          <w:rFonts w:ascii="Consolas" w:hAnsi="Consolas"/>
+          <w:color w:val="000000"/>
+          <w:sz w:val="20"/>
+          <w:szCs w:val="20"/>
+          <w:lang w:val="en-US"/>
+        </w:rPr>
+        <w:t>(</w:t>
       </w:r>
       <w:r>
         <w:rPr>
@@ -2824,6 +2970,16 @@
           <w:lang w:val="en-US"/>
         </w:rPr>
         <w:tab/>
+      </w:r>
+      <w:proofErr w:type="spellStart"/>
+      <w:r>
+        <w:rPr>
+          <w:rFonts w:ascii="Consolas" w:hAnsi="Consolas"/>
+          <w:color w:val="000000"/>
+          <w:sz w:val="20"/>
+          <w:szCs w:val="20"/>
+          <w:lang w:val="en-US"/>
+        </w:rPr>
         <w:t>System.</w:t>
       </w:r>
       <w:r>
@@ -2848,7 +3004,18 @@
           <w:szCs w:val="20"/>
           <w:lang w:val="en-US"/>
         </w:rPr>
-        <w:t>.println(</w:t>
+        <w:t>.println</w:t>
+      </w:r>
+      <w:proofErr w:type="spellEnd"/>
+      <w:r>
+        <w:rPr>
+          <w:rFonts w:ascii="Consolas" w:hAnsi="Consolas"/>
+          <w:color w:val="000000"/>
+          <w:sz w:val="20"/>
+          <w:szCs w:val="20"/>
+          <w:lang w:val="en-US"/>
+        </w:rPr>
+        <w:t>(</w:t>
       </w:r>
       <w:r>
         <w:rPr>
@@ -2903,6 +3070,16 @@
           <w:lang w:val="en-US"/>
         </w:rPr>
         <w:tab/>
+      </w:r>
+      <w:proofErr w:type="spellStart"/>
+      <w:r>
+        <w:rPr>
+          <w:rFonts w:ascii="Consolas" w:hAnsi="Consolas"/>
+          <w:color w:val="000000"/>
+          <w:sz w:val="20"/>
+          <w:szCs w:val="20"/>
+          <w:lang w:val="en-US"/>
+        </w:rPr>
         <w:t>System.</w:t>
       </w:r>
       <w:r>
@@ -2927,7 +3104,18 @@
           <w:szCs w:val="20"/>
           <w:lang w:val="en-US"/>
         </w:rPr>
-        <w:t>.println(</w:t>
+        <w:t>.println</w:t>
+      </w:r>
+      <w:proofErr w:type="spellEnd"/>
+      <w:r>
+        <w:rPr>
+          <w:rFonts w:ascii="Consolas" w:hAnsi="Consolas"/>
+          <w:color w:val="000000"/>
+          <w:sz w:val="20"/>
+          <w:szCs w:val="20"/>
+          <w:lang w:val="en-US"/>
+        </w:rPr>
+        <w:t>(</w:t>
       </w:r>
       <w:r>
         <w:rPr>
@@ -3129,7 +3317,29 @@
           <w:szCs w:val="20"/>
           <w:lang w:val="en-US"/>
         </w:rPr>
-        <w:t xml:space="preserve"> input(Scanner </w:t>
+        <w:t xml:space="preserve"> </w:t>
+      </w:r>
+      <w:proofErr w:type="gramStart"/>
+      <w:r>
+        <w:rPr>
+          <w:rFonts w:ascii="Consolas" w:hAnsi="Consolas"/>
+          <w:color w:val="000000"/>
+          <w:sz w:val="20"/>
+          <w:szCs w:val="20"/>
+          <w:lang w:val="en-US"/>
+        </w:rPr>
+        <w:t>input(</w:t>
+      </w:r>
+      <w:proofErr w:type="gramEnd"/>
+      <w:r>
+        <w:rPr>
+          <w:rFonts w:ascii="Consolas" w:hAnsi="Consolas"/>
+          <w:color w:val="000000"/>
+          <w:sz w:val="20"/>
+          <w:szCs w:val="20"/>
+          <w:lang w:val="en-US"/>
+        </w:rPr>
+        <w:t xml:space="preserve">Scanner </w:t>
       </w:r>
       <w:r>
         <w:rPr>
@@ -3207,6 +3417,8 @@
         </w:rPr>
         <w:t xml:space="preserve"> (</w:t>
       </w:r>
+      <w:proofErr w:type="spellStart"/>
+      <w:proofErr w:type="gramStart"/>
       <w:r>
         <w:rPr>
           <w:rFonts w:ascii="Consolas" w:hAnsi="Consolas"/>
@@ -3225,7 +3437,19 @@
           <w:szCs w:val="20"/>
           <w:lang w:val="en-US"/>
         </w:rPr>
-        <w:t xml:space="preserve">.hasNextInt() == </w:t>
+        <w:t>.hasNextInt</w:t>
+      </w:r>
+      <w:proofErr w:type="spellEnd"/>
+      <w:proofErr w:type="gramEnd"/>
+      <w:r>
+        <w:rPr>
+          <w:rFonts w:ascii="Consolas" w:hAnsi="Consolas"/>
+          <w:color w:val="000000"/>
+          <w:sz w:val="20"/>
+          <w:szCs w:val="20"/>
+          <w:lang w:val="en-US"/>
+        </w:rPr>
+        <w:t xml:space="preserve">() == </w:t>
       </w:r>
       <w:r>
         <w:rPr>
@@ -3302,6 +3526,7 @@
         </w:rPr>
         <w:tab/>
       </w:r>
+      <w:proofErr w:type="spellStart"/>
       <w:r>
         <w:rPr>
           <w:rFonts w:ascii="Consolas" w:hAnsi="Consolas"/>
@@ -3331,7 +3556,17 @@
           <w:sz w:val="20"/>
           <w:szCs w:val="20"/>
         </w:rPr>
-        <w:t>.print(</w:t>
+        <w:t>.print</w:t>
+      </w:r>
+      <w:proofErr w:type="spellEnd"/>
+      <w:r>
+        <w:rPr>
+          <w:rFonts w:ascii="Consolas" w:hAnsi="Consolas"/>
+          <w:color w:val="000000"/>
+          <w:sz w:val="20"/>
+          <w:szCs w:val="20"/>
+        </w:rPr>
+        <w:t>(</w:t>
       </w:r>
       <w:r>
         <w:rPr>
@@ -3392,6 +3627,8 @@
         </w:rPr>
         <w:tab/>
       </w:r>
+      <w:proofErr w:type="spellStart"/>
+      <w:proofErr w:type="gramStart"/>
       <w:r>
         <w:rPr>
           <w:rFonts w:ascii="Consolas" w:hAnsi="Consolas"/>
@@ -3410,7 +3647,19 @@
           <w:szCs w:val="20"/>
           <w:lang w:val="en-US"/>
         </w:rPr>
-        <w:t xml:space="preserve">.next(); </w:t>
+        <w:t>.next</w:t>
+      </w:r>
+      <w:proofErr w:type="spellEnd"/>
+      <w:proofErr w:type="gramEnd"/>
+      <w:r>
+        <w:rPr>
+          <w:rFonts w:ascii="Consolas" w:hAnsi="Consolas"/>
+          <w:color w:val="000000"/>
+          <w:sz w:val="20"/>
+          <w:szCs w:val="20"/>
+          <w:lang w:val="en-US"/>
+        </w:rPr>
+        <w:t xml:space="preserve">(); </w:t>
       </w:r>
       <w:r>
         <w:rPr>
@@ -3513,6 +3762,8 @@
         </w:rPr>
         <w:t xml:space="preserve"> </w:t>
       </w:r>
+      <w:proofErr w:type="spellStart"/>
+      <w:proofErr w:type="gramStart"/>
       <w:r>
         <w:rPr>
           <w:rFonts w:ascii="Consolas" w:hAnsi="Consolas"/>
@@ -3531,7 +3782,19 @@
           <w:szCs w:val="20"/>
           <w:lang w:val="en-US"/>
         </w:rPr>
-        <w:t xml:space="preserve">.nextInt(); </w:t>
+        <w:t>.nextInt</w:t>
+      </w:r>
+      <w:proofErr w:type="spellEnd"/>
+      <w:proofErr w:type="gramEnd"/>
+      <w:r>
+        <w:rPr>
+          <w:rFonts w:ascii="Consolas" w:hAnsi="Consolas"/>
+          <w:color w:val="000000"/>
+          <w:sz w:val="20"/>
+          <w:szCs w:val="20"/>
+          <w:lang w:val="en-US"/>
+        </w:rPr>
+        <w:t xml:space="preserve">(); </w:t>
       </w:r>
       <w:r>
         <w:rPr>
@@ -3704,8 +3967,31 @@
           <w:szCs w:val="20"/>
           <w:lang w:val="en-US"/>
         </w:rPr>
-        <w:t xml:space="preserve"> main(String[] </w:t>
-      </w:r>
+        <w:t xml:space="preserve"> </w:t>
+      </w:r>
+      <w:proofErr w:type="gramStart"/>
+      <w:r>
+        <w:rPr>
+          <w:rFonts w:ascii="Consolas" w:hAnsi="Consolas"/>
+          <w:color w:val="000000"/>
+          <w:sz w:val="20"/>
+          <w:szCs w:val="20"/>
+          <w:lang w:val="en-US"/>
+        </w:rPr>
+        <w:t>main(</w:t>
+      </w:r>
+      <w:proofErr w:type="gramEnd"/>
+      <w:r>
+        <w:rPr>
+          <w:rFonts w:ascii="Consolas" w:hAnsi="Consolas"/>
+          <w:color w:val="000000"/>
+          <w:sz w:val="20"/>
+          <w:szCs w:val="20"/>
+          <w:lang w:val="en-US"/>
+        </w:rPr>
+        <w:t xml:space="preserve">String[] </w:t>
+      </w:r>
+      <w:proofErr w:type="spellStart"/>
       <w:r>
         <w:rPr>
           <w:rFonts w:ascii="Consolas" w:hAnsi="Consolas"/>
@@ -3716,6 +4002,7 @@
         </w:rPr>
         <w:t>args</w:t>
       </w:r>
+      <w:proofErr w:type="spellEnd"/>
       <w:r>
         <w:rPr>
           <w:rFonts w:ascii="Consolas" w:hAnsi="Consolas"/>
@@ -3801,7 +4088,29 @@
           <w:szCs w:val="20"/>
           <w:lang w:val="en-US"/>
         </w:rPr>
-        <w:t xml:space="preserve"> Scanner(System.</w:t>
+        <w:t xml:space="preserve"> </w:t>
+      </w:r>
+      <w:proofErr w:type="gramStart"/>
+      <w:r>
+        <w:rPr>
+          <w:rFonts w:ascii="Consolas" w:hAnsi="Consolas"/>
+          <w:color w:val="000000"/>
+          <w:sz w:val="20"/>
+          <w:szCs w:val="20"/>
+          <w:lang w:val="en-US"/>
+        </w:rPr>
+        <w:t>Scanner(</w:t>
+      </w:r>
+      <w:proofErr w:type="gramEnd"/>
+      <w:r>
+        <w:rPr>
+          <w:rFonts w:ascii="Consolas" w:hAnsi="Consolas"/>
+          <w:color w:val="000000"/>
+          <w:sz w:val="20"/>
+          <w:szCs w:val="20"/>
+          <w:lang w:val="en-US"/>
+        </w:rPr>
+        <w:t>System.</w:t>
       </w:r>
       <w:r>
         <w:rPr>
@@ -4036,6 +4345,16 @@
           <w:lang w:val="en-US"/>
         </w:rPr>
         <w:tab/>
+      </w:r>
+      <w:proofErr w:type="spellStart"/>
+      <w:r>
+        <w:rPr>
+          <w:rFonts w:ascii="Consolas" w:hAnsi="Consolas"/>
+          <w:color w:val="000000"/>
+          <w:sz w:val="20"/>
+          <w:szCs w:val="20"/>
+          <w:lang w:val="en-US"/>
+        </w:rPr>
         <w:t>System.</w:t>
       </w:r>
       <w:r>
@@ -4060,7 +4379,18 @@
           <w:szCs w:val="20"/>
           <w:lang w:val="en-US"/>
         </w:rPr>
-        <w:t>.print(</w:t>
+        <w:t>.print</w:t>
+      </w:r>
+      <w:proofErr w:type="spellEnd"/>
+      <w:r>
+        <w:rPr>
+          <w:rFonts w:ascii="Consolas" w:hAnsi="Consolas"/>
+          <w:color w:val="000000"/>
+          <w:sz w:val="20"/>
+          <w:szCs w:val="20"/>
+          <w:lang w:val="en-US"/>
+        </w:rPr>
+        <w:t>(</w:t>
       </w:r>
       <w:r>
         <w:rPr>
@@ -4163,7 +4493,28 @@
           <w:lang w:val="en-US"/>
         </w:rPr>
         <w:tab/>
-        <w:t xml:space="preserve">SmallInteger </w:t>
+      </w:r>
+      <w:proofErr w:type="spellStart"/>
+      <w:r>
+        <w:rPr>
+          <w:rFonts w:ascii="Consolas" w:hAnsi="Consolas"/>
+          <w:color w:val="000000"/>
+          <w:sz w:val="20"/>
+          <w:szCs w:val="20"/>
+          <w:lang w:val="en-US"/>
+        </w:rPr>
+        <w:t>SmallInteger</w:t>
+      </w:r>
+      <w:proofErr w:type="spellEnd"/>
+      <w:r>
+        <w:rPr>
+          <w:rFonts w:ascii="Consolas" w:hAnsi="Consolas"/>
+          <w:color w:val="000000"/>
+          <w:sz w:val="20"/>
+          <w:szCs w:val="20"/>
+          <w:lang w:val="en-US"/>
+        </w:rPr>
+        <w:t xml:space="preserve"> </w:t>
       </w:r>
       <w:r>
         <w:rPr>
@@ -4205,7 +4556,29 @@
           <w:szCs w:val="20"/>
           <w:lang w:val="en-US"/>
         </w:rPr>
-        <w:t xml:space="preserve"> SmallInteger(</w:t>
+        <w:t xml:space="preserve"> </w:t>
+      </w:r>
+      <w:proofErr w:type="spellStart"/>
+      <w:r>
+        <w:rPr>
+          <w:rFonts w:ascii="Consolas" w:hAnsi="Consolas"/>
+          <w:color w:val="000000"/>
+          <w:sz w:val="20"/>
+          <w:szCs w:val="20"/>
+          <w:lang w:val="en-US"/>
+        </w:rPr>
+        <w:t>SmallInteger</w:t>
+      </w:r>
+      <w:proofErr w:type="spellEnd"/>
+      <w:r>
+        <w:rPr>
+          <w:rFonts w:ascii="Consolas" w:hAnsi="Consolas"/>
+          <w:color w:val="000000"/>
+          <w:sz w:val="20"/>
+          <w:szCs w:val="20"/>
+          <w:lang w:val="en-US"/>
+        </w:rPr>
+        <w:t>(</w:t>
       </w:r>
       <w:r>
         <w:rPr>
@@ -4292,6 +4665,16 @@
           <w:lang w:val="en-US"/>
         </w:rPr>
         <w:tab/>
+      </w:r>
+      <w:proofErr w:type="spellStart"/>
+      <w:r>
+        <w:rPr>
+          <w:rFonts w:ascii="Consolas" w:hAnsi="Consolas"/>
+          <w:color w:val="000000"/>
+          <w:sz w:val="20"/>
+          <w:szCs w:val="20"/>
+          <w:lang w:val="en-US"/>
+        </w:rPr>
         <w:t>System.</w:t>
       </w:r>
       <w:r>
@@ -4316,7 +4699,18 @@
           <w:szCs w:val="20"/>
           <w:lang w:val="en-US"/>
         </w:rPr>
-        <w:t>.print(</w:t>
+        <w:t>.print</w:t>
+      </w:r>
+      <w:proofErr w:type="spellEnd"/>
+      <w:r>
+        <w:rPr>
+          <w:rFonts w:ascii="Consolas" w:hAnsi="Consolas"/>
+          <w:color w:val="000000"/>
+          <w:sz w:val="20"/>
+          <w:szCs w:val="20"/>
+          <w:lang w:val="en-US"/>
+        </w:rPr>
+        <w:t>(</w:t>
       </w:r>
       <w:r>
         <w:rPr>
@@ -4419,7 +4813,28 @@
           <w:lang w:val="en-US"/>
         </w:rPr>
         <w:tab/>
-        <w:t xml:space="preserve">SmallInteger </w:t>
+      </w:r>
+      <w:proofErr w:type="spellStart"/>
+      <w:r>
+        <w:rPr>
+          <w:rFonts w:ascii="Consolas" w:hAnsi="Consolas"/>
+          <w:color w:val="000000"/>
+          <w:sz w:val="20"/>
+          <w:szCs w:val="20"/>
+          <w:lang w:val="en-US"/>
+        </w:rPr>
+        <w:t>SmallInteger</w:t>
+      </w:r>
+      <w:proofErr w:type="spellEnd"/>
+      <w:r>
+        <w:rPr>
+          <w:rFonts w:ascii="Consolas" w:hAnsi="Consolas"/>
+          <w:color w:val="000000"/>
+          <w:sz w:val="20"/>
+          <w:szCs w:val="20"/>
+          <w:lang w:val="en-US"/>
+        </w:rPr>
+        <w:t xml:space="preserve"> </w:t>
       </w:r>
       <w:r>
         <w:rPr>
@@ -4461,7 +4876,29 @@
           <w:szCs w:val="20"/>
           <w:lang w:val="en-US"/>
         </w:rPr>
-        <w:t xml:space="preserve"> SmallInteger(</w:t>
+        <w:t xml:space="preserve"> </w:t>
+      </w:r>
+      <w:proofErr w:type="spellStart"/>
+      <w:r>
+        <w:rPr>
+          <w:rFonts w:ascii="Consolas" w:hAnsi="Consolas"/>
+          <w:color w:val="000000"/>
+          <w:sz w:val="20"/>
+          <w:szCs w:val="20"/>
+          <w:lang w:val="en-US"/>
+        </w:rPr>
+        <w:t>SmallInteger</w:t>
+      </w:r>
+      <w:proofErr w:type="spellEnd"/>
+      <w:r>
+        <w:rPr>
+          <w:rFonts w:ascii="Consolas" w:hAnsi="Consolas"/>
+          <w:color w:val="000000"/>
+          <w:sz w:val="20"/>
+          <w:szCs w:val="20"/>
+          <w:lang w:val="en-US"/>
+        </w:rPr>
+        <w:t>(</w:t>
       </w:r>
       <w:r>
         <w:rPr>
@@ -4548,6 +4985,16 @@
           <w:lang w:val="en-US"/>
         </w:rPr>
         <w:tab/>
+      </w:r>
+      <w:proofErr w:type="spellStart"/>
+      <w:r>
+        <w:rPr>
+          <w:rFonts w:ascii="Consolas" w:hAnsi="Consolas"/>
+          <w:color w:val="000000"/>
+          <w:sz w:val="20"/>
+          <w:szCs w:val="20"/>
+          <w:lang w:val="en-US"/>
+        </w:rPr>
         <w:t>System.</w:t>
       </w:r>
       <w:r>
@@ -4572,7 +5019,18 @@
           <w:szCs w:val="20"/>
           <w:lang w:val="en-US"/>
         </w:rPr>
-        <w:t>.println();</w:t>
+        <w:t>.println</w:t>
+      </w:r>
+      <w:proofErr w:type="spellEnd"/>
+      <w:r>
+        <w:rPr>
+          <w:rFonts w:ascii="Consolas" w:hAnsi="Consolas"/>
+          <w:color w:val="000000"/>
+          <w:sz w:val="20"/>
+          <w:szCs w:val="20"/>
+          <w:lang w:val="en-US"/>
+        </w:rPr>
+        <w:t>();</w:t>
       </w:r>
     </w:p>
     <w:p>
@@ -4618,6 +5076,8 @@
         </w:rPr>
         <w:tab/>
       </w:r>
+      <w:proofErr w:type="spellStart"/>
+      <w:proofErr w:type="gramStart"/>
       <w:r>
         <w:rPr>
           <w:rFonts w:ascii="Consolas" w:hAnsi="Consolas"/>
@@ -4630,15 +5090,27 @@
         </w:rPr>
         <w:t>printMenu</w:t>
       </w:r>
-      <w:r>
-        <w:rPr>
-          <w:rFonts w:ascii="Consolas" w:hAnsi="Consolas"/>
-          <w:color w:val="000000"/>
-          <w:sz w:val="20"/>
-          <w:szCs w:val="20"/>
-          <w:lang w:val="en-US"/>
-        </w:rPr>
-        <w:t>();</w:t>
+      <w:proofErr w:type="spellEnd"/>
+      <w:r>
+        <w:rPr>
+          <w:rFonts w:ascii="Consolas" w:hAnsi="Consolas"/>
+          <w:color w:val="000000"/>
+          <w:sz w:val="20"/>
+          <w:szCs w:val="20"/>
+          <w:lang w:val="en-US"/>
+        </w:rPr>
+        <w:t>(</w:t>
+      </w:r>
+      <w:proofErr w:type="gramEnd"/>
+      <w:r>
+        <w:rPr>
+          <w:rFonts w:ascii="Consolas" w:hAnsi="Consolas"/>
+          <w:color w:val="000000"/>
+          <w:sz w:val="20"/>
+          <w:szCs w:val="20"/>
+          <w:lang w:val="en-US"/>
+        </w:rPr>
+        <w:t>);</w:t>
       </w:r>
     </w:p>
     <w:p>
@@ -4975,6 +5447,16 @@
           <w:lang w:val="en-US"/>
         </w:rPr>
         <w:tab/>
+      </w:r>
+      <w:proofErr w:type="spellStart"/>
+      <w:r>
+        <w:rPr>
+          <w:rFonts w:ascii="Consolas" w:hAnsi="Consolas"/>
+          <w:color w:val="000000"/>
+          <w:sz w:val="20"/>
+          <w:szCs w:val="20"/>
+          <w:lang w:val="en-US"/>
+        </w:rPr>
         <w:t>System.</w:t>
       </w:r>
       <w:r>
@@ -4999,8 +5481,21 @@
           <w:szCs w:val="20"/>
           <w:lang w:val="en-US"/>
         </w:rPr>
-        <w:t>.println(</w:t>
-      </w:r>
+        <w:t>.println</w:t>
+      </w:r>
+      <w:proofErr w:type="spellEnd"/>
+      <w:r>
+        <w:rPr>
+          <w:rFonts w:ascii="Consolas" w:hAnsi="Consolas"/>
+          <w:color w:val="000000"/>
+          <w:sz w:val="20"/>
+          <w:szCs w:val="20"/>
+          <w:lang w:val="en-US"/>
+        </w:rPr>
+        <w:t>(</w:t>
+      </w:r>
+      <w:proofErr w:type="spellStart"/>
+      <w:proofErr w:type="gramStart"/>
       <w:r>
         <w:rPr>
           <w:rFonts w:ascii="Consolas" w:hAnsi="Consolas"/>
@@ -5019,7 +5514,19 @@
           <w:szCs w:val="20"/>
           <w:lang w:val="en-US"/>
         </w:rPr>
-        <w:t xml:space="preserve">.getValue() + </w:t>
+        <w:t>.getValue</w:t>
+      </w:r>
+      <w:proofErr w:type="spellEnd"/>
+      <w:proofErr w:type="gramEnd"/>
+      <w:r>
+        <w:rPr>
+          <w:rFonts w:ascii="Consolas" w:hAnsi="Consolas"/>
+          <w:color w:val="000000"/>
+          <w:sz w:val="20"/>
+          <w:szCs w:val="20"/>
+          <w:lang w:val="en-US"/>
+        </w:rPr>
+        <w:t xml:space="preserve">() + </w:t>
       </w:r>
       <w:r>
         <w:rPr>
@@ -5041,6 +5548,7 @@
         </w:rPr>
         <w:t xml:space="preserve"> + </w:t>
       </w:r>
+      <w:proofErr w:type="spellStart"/>
       <w:r>
         <w:rPr>
           <w:rFonts w:ascii="Consolas" w:hAnsi="Consolas"/>
@@ -5059,7 +5567,18 @@
           <w:szCs w:val="20"/>
           <w:lang w:val="en-US"/>
         </w:rPr>
-        <w:t xml:space="preserve">.getValue() + </w:t>
+        <w:t>.getValue</w:t>
+      </w:r>
+      <w:proofErr w:type="spellEnd"/>
+      <w:r>
+        <w:rPr>
+          <w:rFonts w:ascii="Consolas" w:hAnsi="Consolas"/>
+          <w:color w:val="000000"/>
+          <w:sz w:val="20"/>
+          <w:szCs w:val="20"/>
+          <w:lang w:val="en-US"/>
+        </w:rPr>
+        <w:t xml:space="preserve">() + </w:t>
       </w:r>
       <w:r>
         <w:rPr>
@@ -5081,6 +5600,7 @@
         </w:rPr>
         <w:t xml:space="preserve"> + </w:t>
       </w:r>
+      <w:proofErr w:type="spellStart"/>
       <w:r>
         <w:rPr>
           <w:rFonts w:ascii="Consolas" w:hAnsi="Consolas"/>
@@ -5099,7 +5619,18 @@
           <w:szCs w:val="20"/>
           <w:lang w:val="en-US"/>
         </w:rPr>
-        <w:t>.add(</w:t>
+        <w:t>.add</w:t>
+      </w:r>
+      <w:proofErr w:type="spellEnd"/>
+      <w:r>
+        <w:rPr>
+          <w:rFonts w:ascii="Consolas" w:hAnsi="Consolas"/>
+          <w:color w:val="000000"/>
+          <w:sz w:val="20"/>
+          <w:szCs w:val="20"/>
+          <w:lang w:val="en-US"/>
+        </w:rPr>
+        <w:t>(</w:t>
       </w:r>
       <w:r>
         <w:rPr>
@@ -5360,6 +5891,16 @@
           <w:lang w:val="en-US"/>
         </w:rPr>
         <w:tab/>
+      </w:r>
+      <w:proofErr w:type="spellStart"/>
+      <w:r>
+        <w:rPr>
+          <w:rFonts w:ascii="Consolas" w:hAnsi="Consolas"/>
+          <w:color w:val="000000"/>
+          <w:sz w:val="20"/>
+          <w:szCs w:val="20"/>
+          <w:lang w:val="en-US"/>
+        </w:rPr>
         <w:t>System.</w:t>
       </w:r>
       <w:r>
@@ -5384,8 +5925,21 @@
           <w:szCs w:val="20"/>
           <w:lang w:val="en-US"/>
         </w:rPr>
-        <w:t>.println(</w:t>
-      </w:r>
+        <w:t>.println</w:t>
+      </w:r>
+      <w:proofErr w:type="spellEnd"/>
+      <w:r>
+        <w:rPr>
+          <w:rFonts w:ascii="Consolas" w:hAnsi="Consolas"/>
+          <w:color w:val="000000"/>
+          <w:sz w:val="20"/>
+          <w:szCs w:val="20"/>
+          <w:lang w:val="en-US"/>
+        </w:rPr>
+        <w:t>(</w:t>
+      </w:r>
+      <w:proofErr w:type="spellStart"/>
+      <w:proofErr w:type="gramStart"/>
       <w:r>
         <w:rPr>
           <w:rFonts w:ascii="Consolas" w:hAnsi="Consolas"/>
@@ -5404,7 +5958,19 @@
           <w:szCs w:val="20"/>
           <w:lang w:val="en-US"/>
         </w:rPr>
-        <w:t xml:space="preserve">.getValue() + </w:t>
+        <w:t>.getValue</w:t>
+      </w:r>
+      <w:proofErr w:type="spellEnd"/>
+      <w:proofErr w:type="gramEnd"/>
+      <w:r>
+        <w:rPr>
+          <w:rFonts w:ascii="Consolas" w:hAnsi="Consolas"/>
+          <w:color w:val="000000"/>
+          <w:sz w:val="20"/>
+          <w:szCs w:val="20"/>
+          <w:lang w:val="en-US"/>
+        </w:rPr>
+        <w:t xml:space="preserve">() + </w:t>
       </w:r>
       <w:r>
         <w:rPr>
@@ -5426,6 +5992,7 @@
         </w:rPr>
         <w:t xml:space="preserve"> + </w:t>
       </w:r>
+      <w:proofErr w:type="spellStart"/>
       <w:r>
         <w:rPr>
           <w:rFonts w:ascii="Consolas" w:hAnsi="Consolas"/>
@@ -5444,7 +6011,18 @@
           <w:szCs w:val="20"/>
           <w:lang w:val="en-US"/>
         </w:rPr>
-        <w:t xml:space="preserve">.getValue() + </w:t>
+        <w:t>.getValue</w:t>
+      </w:r>
+      <w:proofErr w:type="spellEnd"/>
+      <w:r>
+        <w:rPr>
+          <w:rFonts w:ascii="Consolas" w:hAnsi="Consolas"/>
+          <w:color w:val="000000"/>
+          <w:sz w:val="20"/>
+          <w:szCs w:val="20"/>
+          <w:lang w:val="en-US"/>
+        </w:rPr>
+        <w:t xml:space="preserve">() + </w:t>
       </w:r>
       <w:r>
         <w:rPr>
@@ -5466,6 +6044,7 @@
         </w:rPr>
         <w:t xml:space="preserve"> + </w:t>
       </w:r>
+      <w:proofErr w:type="spellStart"/>
       <w:r>
         <w:rPr>
           <w:rFonts w:ascii="Consolas" w:hAnsi="Consolas"/>
@@ -5484,7 +6063,18 @@
           <w:szCs w:val="20"/>
           <w:lang w:val="en-US"/>
         </w:rPr>
-        <w:t>.sub(</w:t>
+        <w:t>.sub</w:t>
+      </w:r>
+      <w:proofErr w:type="spellEnd"/>
+      <w:r>
+        <w:rPr>
+          <w:rFonts w:ascii="Consolas" w:hAnsi="Consolas"/>
+          <w:color w:val="000000"/>
+          <w:sz w:val="20"/>
+          <w:szCs w:val="20"/>
+          <w:lang w:val="en-US"/>
+        </w:rPr>
+        <w:t>(</w:t>
       </w:r>
       <w:r>
         <w:rPr>
@@ -5746,6 +6336,16 @@
           <w:lang w:val="en-US"/>
         </w:rPr>
         <w:tab/>
+      </w:r>
+      <w:proofErr w:type="spellStart"/>
+      <w:r>
+        <w:rPr>
+          <w:rFonts w:ascii="Consolas" w:hAnsi="Consolas"/>
+          <w:color w:val="000000"/>
+          <w:sz w:val="20"/>
+          <w:szCs w:val="20"/>
+          <w:lang w:val="en-US"/>
+        </w:rPr>
         <w:t>System.</w:t>
       </w:r>
       <w:r>
@@ -5770,8 +6370,21 @@
           <w:szCs w:val="20"/>
           <w:lang w:val="en-US"/>
         </w:rPr>
-        <w:t>.println(</w:t>
-      </w:r>
+        <w:t>.println</w:t>
+      </w:r>
+      <w:proofErr w:type="spellEnd"/>
+      <w:r>
+        <w:rPr>
+          <w:rFonts w:ascii="Consolas" w:hAnsi="Consolas"/>
+          <w:color w:val="000000"/>
+          <w:sz w:val="20"/>
+          <w:szCs w:val="20"/>
+          <w:lang w:val="en-US"/>
+        </w:rPr>
+        <w:t>(</w:t>
+      </w:r>
+      <w:proofErr w:type="spellStart"/>
+      <w:proofErr w:type="gramStart"/>
       <w:r>
         <w:rPr>
           <w:rFonts w:ascii="Consolas" w:hAnsi="Consolas"/>
@@ -5790,7 +6403,19 @@
           <w:szCs w:val="20"/>
           <w:lang w:val="en-US"/>
         </w:rPr>
-        <w:t xml:space="preserve">.getValue() + </w:t>
+        <w:t>.getValue</w:t>
+      </w:r>
+      <w:proofErr w:type="spellEnd"/>
+      <w:proofErr w:type="gramEnd"/>
+      <w:r>
+        <w:rPr>
+          <w:rFonts w:ascii="Consolas" w:hAnsi="Consolas"/>
+          <w:color w:val="000000"/>
+          <w:sz w:val="20"/>
+          <w:szCs w:val="20"/>
+          <w:lang w:val="en-US"/>
+        </w:rPr>
+        <w:t xml:space="preserve">() + </w:t>
       </w:r>
       <w:r>
         <w:rPr>
@@ -5812,6 +6437,7 @@
         </w:rPr>
         <w:t xml:space="preserve"> + </w:t>
       </w:r>
+      <w:proofErr w:type="spellStart"/>
       <w:r>
         <w:rPr>
           <w:rFonts w:ascii="Consolas" w:hAnsi="Consolas"/>
@@ -5830,7 +6456,18 @@
           <w:szCs w:val="20"/>
           <w:lang w:val="en-US"/>
         </w:rPr>
-        <w:t xml:space="preserve">.getValue() + </w:t>
+        <w:t>.getValue</w:t>
+      </w:r>
+      <w:proofErr w:type="spellEnd"/>
+      <w:r>
+        <w:rPr>
+          <w:rFonts w:ascii="Consolas" w:hAnsi="Consolas"/>
+          <w:color w:val="000000"/>
+          <w:sz w:val="20"/>
+          <w:szCs w:val="20"/>
+          <w:lang w:val="en-US"/>
+        </w:rPr>
+        <w:t xml:space="preserve">() + </w:t>
       </w:r>
       <w:r>
         <w:rPr>
@@ -5852,6 +6489,7 @@
         </w:rPr>
         <w:t xml:space="preserve"> + </w:t>
       </w:r>
+      <w:proofErr w:type="spellStart"/>
       <w:r>
         <w:rPr>
           <w:rFonts w:ascii="Consolas" w:hAnsi="Consolas"/>
@@ -5870,7 +6508,18 @@
           <w:szCs w:val="20"/>
           <w:lang w:val="en-US"/>
         </w:rPr>
-        <w:t>.mul(</w:t>
+        <w:t>.mul</w:t>
+      </w:r>
+      <w:proofErr w:type="spellEnd"/>
+      <w:r>
+        <w:rPr>
+          <w:rFonts w:ascii="Consolas" w:hAnsi="Consolas"/>
+          <w:color w:val="000000"/>
+          <w:sz w:val="20"/>
+          <w:szCs w:val="20"/>
+          <w:lang w:val="en-US"/>
+        </w:rPr>
+        <w:t>(</w:t>
       </w:r>
       <w:r>
         <w:rPr>
@@ -6131,6 +6780,16 @@
           <w:lang w:val="en-US"/>
         </w:rPr>
         <w:tab/>
+      </w:r>
+      <w:proofErr w:type="spellStart"/>
+      <w:r>
+        <w:rPr>
+          <w:rFonts w:ascii="Consolas" w:hAnsi="Consolas"/>
+          <w:color w:val="000000"/>
+          <w:sz w:val="20"/>
+          <w:szCs w:val="20"/>
+          <w:lang w:val="en-US"/>
+        </w:rPr>
         <w:t>System.</w:t>
       </w:r>
       <w:r>
@@ -6155,8 +6814,21 @@
           <w:szCs w:val="20"/>
           <w:lang w:val="en-US"/>
         </w:rPr>
-        <w:t>.println(</w:t>
-      </w:r>
+        <w:t>.println</w:t>
+      </w:r>
+      <w:proofErr w:type="spellEnd"/>
+      <w:r>
+        <w:rPr>
+          <w:rFonts w:ascii="Consolas" w:hAnsi="Consolas"/>
+          <w:color w:val="000000"/>
+          <w:sz w:val="20"/>
+          <w:szCs w:val="20"/>
+          <w:lang w:val="en-US"/>
+        </w:rPr>
+        <w:t>(</w:t>
+      </w:r>
+      <w:proofErr w:type="spellStart"/>
+      <w:proofErr w:type="gramStart"/>
       <w:r>
         <w:rPr>
           <w:rFonts w:ascii="Consolas" w:hAnsi="Consolas"/>
@@ -6175,7 +6847,19 @@
           <w:szCs w:val="20"/>
           <w:lang w:val="en-US"/>
         </w:rPr>
-        <w:t xml:space="preserve">.getValue() + </w:t>
+        <w:t>.getValue</w:t>
+      </w:r>
+      <w:proofErr w:type="spellEnd"/>
+      <w:proofErr w:type="gramEnd"/>
+      <w:r>
+        <w:rPr>
+          <w:rFonts w:ascii="Consolas" w:hAnsi="Consolas"/>
+          <w:color w:val="000000"/>
+          <w:sz w:val="20"/>
+          <w:szCs w:val="20"/>
+          <w:lang w:val="en-US"/>
+        </w:rPr>
+        <w:t xml:space="preserve">() + </w:t>
       </w:r>
       <w:r>
         <w:rPr>
@@ -6197,6 +6881,7 @@
         </w:rPr>
         <w:t xml:space="preserve"> + </w:t>
       </w:r>
+      <w:proofErr w:type="spellStart"/>
       <w:r>
         <w:rPr>
           <w:rFonts w:ascii="Consolas" w:hAnsi="Consolas"/>
@@ -6215,7 +6900,18 @@
           <w:szCs w:val="20"/>
           <w:lang w:val="en-US"/>
         </w:rPr>
-        <w:t xml:space="preserve">.getValue() + </w:t>
+        <w:t>.getValue</w:t>
+      </w:r>
+      <w:proofErr w:type="spellEnd"/>
+      <w:r>
+        <w:rPr>
+          <w:rFonts w:ascii="Consolas" w:hAnsi="Consolas"/>
+          <w:color w:val="000000"/>
+          <w:sz w:val="20"/>
+          <w:szCs w:val="20"/>
+          <w:lang w:val="en-US"/>
+        </w:rPr>
+        <w:t xml:space="preserve">() + </w:t>
       </w:r>
       <w:r>
         <w:rPr>
@@ -6237,6 +6933,7 @@
         </w:rPr>
         <w:t xml:space="preserve"> + </w:t>
       </w:r>
+      <w:proofErr w:type="spellStart"/>
       <w:r>
         <w:rPr>
           <w:rFonts w:ascii="Consolas" w:hAnsi="Consolas"/>
@@ -6255,7 +6952,18 @@
           <w:szCs w:val="20"/>
           <w:lang w:val="en-US"/>
         </w:rPr>
-        <w:t>.integerDivision(</w:t>
+        <w:t>.integerDivision</w:t>
+      </w:r>
+      <w:proofErr w:type="spellEnd"/>
+      <w:r>
+        <w:rPr>
+          <w:rFonts w:ascii="Consolas" w:hAnsi="Consolas"/>
+          <w:color w:val="000000"/>
+          <w:sz w:val="20"/>
+          <w:szCs w:val="20"/>
+          <w:lang w:val="en-US"/>
+        </w:rPr>
+        <w:t>(</w:t>
       </w:r>
       <w:r>
         <w:rPr>
@@ -6516,6 +7224,16 @@
           <w:lang w:val="en-US"/>
         </w:rPr>
         <w:tab/>
+      </w:r>
+      <w:proofErr w:type="spellStart"/>
+      <w:r>
+        <w:rPr>
+          <w:rFonts w:ascii="Consolas" w:hAnsi="Consolas"/>
+          <w:color w:val="000000"/>
+          <w:sz w:val="20"/>
+          <w:szCs w:val="20"/>
+          <w:lang w:val="en-US"/>
+        </w:rPr>
         <w:t>System.</w:t>
       </w:r>
       <w:r>
@@ -6540,8 +7258,21 @@
           <w:szCs w:val="20"/>
           <w:lang w:val="en-US"/>
         </w:rPr>
-        <w:t>.println(</w:t>
-      </w:r>
+        <w:t>.println</w:t>
+      </w:r>
+      <w:proofErr w:type="spellEnd"/>
+      <w:r>
+        <w:rPr>
+          <w:rFonts w:ascii="Consolas" w:hAnsi="Consolas"/>
+          <w:color w:val="000000"/>
+          <w:sz w:val="20"/>
+          <w:szCs w:val="20"/>
+          <w:lang w:val="en-US"/>
+        </w:rPr>
+        <w:t>(</w:t>
+      </w:r>
+      <w:proofErr w:type="spellStart"/>
+      <w:proofErr w:type="gramStart"/>
       <w:r>
         <w:rPr>
           <w:rFonts w:ascii="Consolas" w:hAnsi="Consolas"/>
@@ -6560,7 +7291,19 @@
           <w:szCs w:val="20"/>
           <w:lang w:val="en-US"/>
         </w:rPr>
-        <w:t xml:space="preserve">.getValue() + </w:t>
+        <w:t>.getValue</w:t>
+      </w:r>
+      <w:proofErr w:type="spellEnd"/>
+      <w:proofErr w:type="gramEnd"/>
+      <w:r>
+        <w:rPr>
+          <w:rFonts w:ascii="Consolas" w:hAnsi="Consolas"/>
+          <w:color w:val="000000"/>
+          <w:sz w:val="20"/>
+          <w:szCs w:val="20"/>
+          <w:lang w:val="en-US"/>
+        </w:rPr>
+        <w:t xml:space="preserve">() + </w:t>
       </w:r>
       <w:r>
         <w:rPr>
@@ -6582,6 +7325,7 @@
         </w:rPr>
         <w:t xml:space="preserve"> + </w:t>
       </w:r>
+      <w:proofErr w:type="spellStart"/>
       <w:r>
         <w:rPr>
           <w:rFonts w:ascii="Consolas" w:hAnsi="Consolas"/>
@@ -6600,7 +7344,18 @@
           <w:szCs w:val="20"/>
           <w:lang w:val="en-US"/>
         </w:rPr>
-        <w:t xml:space="preserve">.getValue() + </w:t>
+        <w:t>.getValue</w:t>
+      </w:r>
+      <w:proofErr w:type="spellEnd"/>
+      <w:r>
+        <w:rPr>
+          <w:rFonts w:ascii="Consolas" w:hAnsi="Consolas"/>
+          <w:color w:val="000000"/>
+          <w:sz w:val="20"/>
+          <w:szCs w:val="20"/>
+          <w:lang w:val="en-US"/>
+        </w:rPr>
+        <w:t xml:space="preserve">() + </w:t>
       </w:r>
       <w:r>
         <w:rPr>
@@ -6622,6 +7377,7 @@
         </w:rPr>
         <w:t xml:space="preserve"> + </w:t>
       </w:r>
+      <w:proofErr w:type="spellStart"/>
       <w:r>
         <w:rPr>
           <w:rFonts w:ascii="Consolas" w:hAnsi="Consolas"/>
@@ -6640,7 +7396,18 @@
           <w:szCs w:val="20"/>
           <w:lang w:val="en-US"/>
         </w:rPr>
-        <w:t>.remainderDivision(</w:t>
+        <w:t>.remainderDivision</w:t>
+      </w:r>
+      <w:proofErr w:type="spellEnd"/>
+      <w:r>
+        <w:rPr>
+          <w:rFonts w:ascii="Consolas" w:hAnsi="Consolas"/>
+          <w:color w:val="000000"/>
+          <w:sz w:val="20"/>
+          <w:szCs w:val="20"/>
+          <w:lang w:val="en-US"/>
+        </w:rPr>
+        <w:t>(</w:t>
       </w:r>
       <w:r>
         <w:rPr>
@@ -7016,6 +7783,7 @@
         </w:rPr>
         <w:t xml:space="preserve"> (</w:t>
       </w:r>
+      <w:proofErr w:type="gramStart"/>
       <w:r>
         <w:rPr>
           <w:rFonts w:ascii="Consolas" w:hAnsi="Consolas"/>
@@ -7034,7 +7802,18 @@
           <w:szCs w:val="20"/>
           <w:lang w:val="en-US"/>
         </w:rPr>
-        <w:t xml:space="preserve"> != 0); </w:t>
+        <w:t xml:space="preserve"> !</w:t>
+      </w:r>
+      <w:proofErr w:type="gramEnd"/>
+      <w:r>
+        <w:rPr>
+          <w:rFonts w:ascii="Consolas" w:hAnsi="Consolas"/>
+          <w:color w:val="000000"/>
+          <w:sz w:val="20"/>
+          <w:szCs w:val="20"/>
+          <w:lang w:val="en-US"/>
+        </w:rPr>
+        <w:t xml:space="preserve">= 0); </w:t>
       </w:r>
       <w:r>
         <w:rPr>
@@ -7094,6 +7873,8 @@
         </w:rPr>
         <w:tab/>
       </w:r>
+      <w:proofErr w:type="spellStart"/>
+      <w:proofErr w:type="gramStart"/>
       <w:r>
         <w:rPr>
           <w:rFonts w:ascii="Consolas" w:hAnsi="Consolas"/>
@@ -7112,7 +7893,19 @@
           <w:szCs w:val="20"/>
           <w:lang w:val="en-US"/>
         </w:rPr>
-        <w:t>.close();</w:t>
+        <w:t>.close</w:t>
+      </w:r>
+      <w:proofErr w:type="spellEnd"/>
+      <w:proofErr w:type="gramEnd"/>
+      <w:r>
+        <w:rPr>
+          <w:rFonts w:ascii="Consolas" w:hAnsi="Consolas"/>
+          <w:color w:val="000000"/>
+          <w:sz w:val="20"/>
+          <w:szCs w:val="20"/>
+          <w:lang w:val="en-US"/>
+        </w:rPr>
+        <w:t>();</w:t>
       </w:r>
     </w:p>
     <w:p>
@@ -7243,7 +8036,29 @@
           <w:szCs w:val="20"/>
           <w:lang w:val="en-US"/>
         </w:rPr>
-        <w:t xml:space="preserve"> SmallInteger {</w:t>
+        <w:t xml:space="preserve"> </w:t>
+      </w:r>
+      <w:proofErr w:type="spellStart"/>
+      <w:r>
+        <w:rPr>
+          <w:rFonts w:ascii="Consolas" w:hAnsi="Consolas"/>
+          <w:color w:val="000000"/>
+          <w:sz w:val="20"/>
+          <w:szCs w:val="20"/>
+          <w:lang w:val="en-US"/>
+        </w:rPr>
+        <w:t>SmallInteger</w:t>
+      </w:r>
+      <w:proofErr w:type="spellEnd"/>
+      <w:r>
+        <w:rPr>
+          <w:rFonts w:ascii="Consolas" w:hAnsi="Consolas"/>
+          <w:color w:val="000000"/>
+          <w:sz w:val="20"/>
+          <w:szCs w:val="20"/>
+          <w:lang w:val="en-US"/>
+        </w:rPr>
+        <w:t xml:space="preserve"> {</w:t>
       </w:r>
     </w:p>
     <w:p>
@@ -7727,8 +8542,32 @@
           <w:szCs w:val="20"/>
           <w:lang w:val="en-US"/>
         </w:rPr>
-        <w:t xml:space="preserve"> SmallInteger(</w:t>
-      </w:r>
+        <w:t xml:space="preserve"> </w:t>
+      </w:r>
+      <w:proofErr w:type="spellStart"/>
+      <w:proofErr w:type="gramStart"/>
+      <w:r>
+        <w:rPr>
+          <w:rFonts w:ascii="Consolas" w:hAnsi="Consolas"/>
+          <w:color w:val="000000"/>
+          <w:sz w:val="20"/>
+          <w:szCs w:val="20"/>
+          <w:lang w:val="en-US"/>
+        </w:rPr>
+        <w:t>SmallInteger</w:t>
+      </w:r>
+      <w:proofErr w:type="spellEnd"/>
+      <w:r>
+        <w:rPr>
+          <w:rFonts w:ascii="Consolas" w:hAnsi="Consolas"/>
+          <w:color w:val="000000"/>
+          <w:sz w:val="20"/>
+          <w:szCs w:val="20"/>
+          <w:lang w:val="en-US"/>
+        </w:rPr>
+        <w:t>(</w:t>
+      </w:r>
+      <w:proofErr w:type="gramEnd"/>
       <w:r>
         <w:rPr>
           <w:rFonts w:ascii="Consolas" w:hAnsi="Consolas"/>
@@ -8001,8 +8840,32 @@
           <w:szCs w:val="20"/>
           <w:lang w:val="en-US"/>
         </w:rPr>
-        <w:t xml:space="preserve"> RuntimeException(</w:t>
-      </w:r>
+        <w:t xml:space="preserve"> </w:t>
+      </w:r>
+      <w:proofErr w:type="spellStart"/>
+      <w:proofErr w:type="gramStart"/>
+      <w:r>
+        <w:rPr>
+          <w:rFonts w:ascii="Consolas" w:hAnsi="Consolas"/>
+          <w:color w:val="000000"/>
+          <w:sz w:val="20"/>
+          <w:szCs w:val="20"/>
+          <w:lang w:val="en-US"/>
+        </w:rPr>
+        <w:t>RuntimeException</w:t>
+      </w:r>
+      <w:proofErr w:type="spellEnd"/>
+      <w:r>
+        <w:rPr>
+          <w:rFonts w:ascii="Consolas" w:hAnsi="Consolas"/>
+          <w:color w:val="000000"/>
+          <w:sz w:val="20"/>
+          <w:szCs w:val="20"/>
+          <w:lang w:val="en-US"/>
+        </w:rPr>
+        <w:t>(</w:t>
+      </w:r>
+      <w:proofErr w:type="gramEnd"/>
       <w:r>
         <w:rPr>
           <w:rFonts w:ascii="Consolas" w:hAnsi="Consolas"/>
@@ -8092,6 +8955,7 @@
         </w:rPr>
         <w:tab/>
       </w:r>
+      <w:proofErr w:type="spellStart"/>
       <w:r>
         <w:rPr>
           <w:rFonts w:ascii="Consolas" w:hAnsi="Consolas"/>
@@ -8124,6 +8988,7 @@
         </w:rPr>
         <w:t>value</w:t>
       </w:r>
+      <w:proofErr w:type="spellEnd"/>
       <w:r>
         <w:rPr>
           <w:rFonts w:ascii="Consolas" w:hAnsi="Consolas"/>
@@ -8271,7 +9136,53 @@
           <w:szCs w:val="20"/>
           <w:lang w:val="en-US"/>
         </w:rPr>
-        <w:t xml:space="preserve"> SmallInteger(SmallInteger </w:t>
+        <w:t xml:space="preserve"> </w:t>
+      </w:r>
+      <w:proofErr w:type="spellStart"/>
+      <w:proofErr w:type="gramStart"/>
+      <w:r>
+        <w:rPr>
+          <w:rFonts w:ascii="Consolas" w:hAnsi="Consolas"/>
+          <w:color w:val="000000"/>
+          <w:sz w:val="20"/>
+          <w:szCs w:val="20"/>
+          <w:lang w:val="en-US"/>
+        </w:rPr>
+        <w:t>SmallInteger</w:t>
+      </w:r>
+      <w:proofErr w:type="spellEnd"/>
+      <w:r>
+        <w:rPr>
+          <w:rFonts w:ascii="Consolas" w:hAnsi="Consolas"/>
+          <w:color w:val="000000"/>
+          <w:sz w:val="20"/>
+          <w:szCs w:val="20"/>
+          <w:lang w:val="en-US"/>
+        </w:rPr>
+        <w:t>(</w:t>
+      </w:r>
+      <w:proofErr w:type="spellStart"/>
+      <w:proofErr w:type="gramEnd"/>
+      <w:r>
+        <w:rPr>
+          <w:rFonts w:ascii="Consolas" w:hAnsi="Consolas"/>
+          <w:color w:val="000000"/>
+          <w:sz w:val="20"/>
+          <w:szCs w:val="20"/>
+          <w:lang w:val="en-US"/>
+        </w:rPr>
+        <w:t>SmallInteger</w:t>
+      </w:r>
+      <w:proofErr w:type="spellEnd"/>
+      <w:r>
+        <w:rPr>
+          <w:rFonts w:ascii="Consolas" w:hAnsi="Consolas"/>
+          <w:color w:val="000000"/>
+          <w:sz w:val="20"/>
+          <w:szCs w:val="20"/>
+          <w:lang w:val="en-US"/>
+        </w:rPr>
+        <w:t xml:space="preserve"> </w:t>
       </w:r>
       <w:r>
         <w:rPr>
@@ -8349,6 +9260,7 @@
         </w:rPr>
         <w:t>(</w:t>
       </w:r>
+      <w:proofErr w:type="spellStart"/>
       <w:r>
         <w:rPr>
           <w:rFonts w:ascii="Consolas" w:hAnsi="Consolas"/>
@@ -8379,6 +9291,7 @@
         </w:rPr>
         <w:t>value</w:t>
       </w:r>
+      <w:proofErr w:type="spellEnd"/>
       <w:r>
         <w:rPr>
           <w:rFonts w:ascii="Consolas" w:hAnsi="Consolas"/>
@@ -8470,7 +9383,29 @@
           <w:szCs w:val="20"/>
           <w:lang w:val="en-US"/>
         </w:rPr>
-        <w:t>// Method to add two SmallInteger objects</w:t>
+        <w:t xml:space="preserve">// Method to add two </w:t>
+      </w:r>
+      <w:proofErr w:type="spellStart"/>
+      <w:r>
+        <w:rPr>
+          <w:rFonts w:ascii="Consolas" w:hAnsi="Consolas"/>
+          <w:color w:val="3F7F5F"/>
+          <w:sz w:val="20"/>
+          <w:szCs w:val="20"/>
+          <w:lang w:val="en-US"/>
+        </w:rPr>
+        <w:t>SmallInteger</w:t>
+      </w:r>
+      <w:proofErr w:type="spellEnd"/>
+      <w:r>
+        <w:rPr>
+          <w:rFonts w:ascii="Consolas" w:hAnsi="Consolas"/>
+          <w:color w:val="3F7F5F"/>
+          <w:sz w:val="20"/>
+          <w:szCs w:val="20"/>
+          <w:lang w:val="en-US"/>
+        </w:rPr>
+        <w:t xml:space="preserve"> objects</w:t>
       </w:r>
     </w:p>
     <w:p>
@@ -8516,8 +9451,65 @@
           <w:szCs w:val="20"/>
           <w:lang w:val="en-US"/>
         </w:rPr>
-        <w:t xml:space="preserve"> SmallInteger add(SmallInteger </w:t>
-      </w:r>
+        <w:t xml:space="preserve"> </w:t>
+      </w:r>
+      <w:proofErr w:type="spellStart"/>
+      <w:r>
+        <w:rPr>
+          <w:rFonts w:ascii="Consolas" w:hAnsi="Consolas"/>
+          <w:color w:val="000000"/>
+          <w:sz w:val="20"/>
+          <w:szCs w:val="20"/>
+          <w:lang w:val="en-US"/>
+        </w:rPr>
+        <w:t>SmallInteger</w:t>
+      </w:r>
+      <w:proofErr w:type="spellEnd"/>
+      <w:r>
+        <w:rPr>
+          <w:rFonts w:ascii="Consolas" w:hAnsi="Consolas"/>
+          <w:color w:val="000000"/>
+          <w:sz w:val="20"/>
+          <w:szCs w:val="20"/>
+          <w:lang w:val="en-US"/>
+        </w:rPr>
+        <w:t xml:space="preserve"> </w:t>
+      </w:r>
+      <w:proofErr w:type="gramStart"/>
+      <w:r>
+        <w:rPr>
+          <w:rFonts w:ascii="Consolas" w:hAnsi="Consolas"/>
+          <w:color w:val="000000"/>
+          <w:sz w:val="20"/>
+          <w:szCs w:val="20"/>
+          <w:lang w:val="en-US"/>
+        </w:rPr>
+        <w:t>add(</w:t>
+      </w:r>
+      <w:proofErr w:type="spellStart"/>
+      <w:proofErr w:type="gramEnd"/>
+      <w:r>
+        <w:rPr>
+          <w:rFonts w:ascii="Consolas" w:hAnsi="Consolas"/>
+          <w:color w:val="000000"/>
+          <w:sz w:val="20"/>
+          <w:szCs w:val="20"/>
+          <w:lang w:val="en-US"/>
+        </w:rPr>
+        <w:t>SmallInteger</w:t>
+      </w:r>
+      <w:proofErr w:type="spellEnd"/>
+      <w:r>
+        <w:rPr>
+          <w:rFonts w:ascii="Consolas" w:hAnsi="Consolas"/>
+          <w:color w:val="000000"/>
+          <w:sz w:val="20"/>
+          <w:szCs w:val="20"/>
+          <w:lang w:val="en-US"/>
+        </w:rPr>
+        <w:t xml:space="preserve"> </w:t>
+      </w:r>
+      <w:proofErr w:type="spellStart"/>
       <w:r>
         <w:rPr>
           <w:rFonts w:ascii="Consolas" w:hAnsi="Consolas"/>
@@ -8528,6 +9520,7 @@
         </w:rPr>
         <w:t>arg</w:t>
       </w:r>
+      <w:proofErr w:type="spellEnd"/>
       <w:r>
         <w:rPr>
           <w:rFonts w:ascii="Consolas" w:hAnsi="Consolas"/>
@@ -8614,6 +9607,7 @@
         </w:rPr>
         <w:t xml:space="preserve"> = </w:t>
       </w:r>
+      <w:proofErr w:type="spellStart"/>
       <w:r>
         <w:rPr>
           <w:rFonts w:ascii="Consolas" w:hAnsi="Consolas"/>
@@ -8646,6 +9640,7 @@
         </w:rPr>
         <w:t>value</w:t>
       </w:r>
+      <w:proofErr w:type="spellEnd"/>
       <w:r>
         <w:rPr>
           <w:rFonts w:ascii="Consolas" w:hAnsi="Consolas"/>
@@ -8656,6 +9651,7 @@
         </w:rPr>
         <w:t xml:space="preserve"> + </w:t>
       </w:r>
+      <w:proofErr w:type="spellStart"/>
       <w:r>
         <w:rPr>
           <w:rFonts w:ascii="Consolas" w:hAnsi="Consolas"/>
@@ -8686,6 +9682,7 @@
         </w:rPr>
         <w:t>value</w:t>
       </w:r>
+      <w:proofErr w:type="spellEnd"/>
       <w:r>
         <w:rPr>
           <w:rFonts w:ascii="Consolas" w:hAnsi="Consolas"/>
@@ -8926,8 +9923,32 @@
           <w:szCs w:val="20"/>
           <w:lang w:val="en-US"/>
         </w:rPr>
-        <w:t xml:space="preserve"> RuntimeException(</w:t>
-      </w:r>
+        <w:t xml:space="preserve"> </w:t>
+      </w:r>
+      <w:proofErr w:type="spellStart"/>
+      <w:proofErr w:type="gramStart"/>
+      <w:r>
+        <w:rPr>
+          <w:rFonts w:ascii="Consolas" w:hAnsi="Consolas"/>
+          <w:color w:val="000000"/>
+          <w:sz w:val="20"/>
+          <w:szCs w:val="20"/>
+          <w:lang w:val="en-US"/>
+        </w:rPr>
+        <w:t>RuntimeException</w:t>
+      </w:r>
+      <w:proofErr w:type="spellEnd"/>
+      <w:r>
+        <w:rPr>
+          <w:rFonts w:ascii="Consolas" w:hAnsi="Consolas"/>
+          <w:color w:val="000000"/>
+          <w:sz w:val="20"/>
+          <w:szCs w:val="20"/>
+          <w:lang w:val="en-US"/>
+        </w:rPr>
+        <w:t>(</w:t>
+      </w:r>
+      <w:proofErr w:type="gramEnd"/>
       <w:r>
         <w:rPr>
           <w:rFonts w:ascii="Consolas" w:hAnsi="Consolas"/>
@@ -9059,7 +10080,29 @@
           <w:szCs w:val="20"/>
           <w:lang w:val="en-US"/>
         </w:rPr>
-        <w:t xml:space="preserve"> SmallInteger(</w:t>
+        <w:t xml:space="preserve"> </w:t>
+      </w:r>
+      <w:proofErr w:type="spellStart"/>
+      <w:r>
+        <w:rPr>
+          <w:rFonts w:ascii="Consolas" w:hAnsi="Consolas"/>
+          <w:color w:val="000000"/>
+          <w:sz w:val="20"/>
+          <w:szCs w:val="20"/>
+          <w:lang w:val="en-US"/>
+        </w:rPr>
+        <w:t>SmallInteger</w:t>
+      </w:r>
+      <w:proofErr w:type="spellEnd"/>
+      <w:r>
+        <w:rPr>
+          <w:rFonts w:ascii="Consolas" w:hAnsi="Consolas"/>
+          <w:color w:val="000000"/>
+          <w:sz w:val="20"/>
+          <w:szCs w:val="20"/>
+          <w:lang w:val="en-US"/>
+        </w:rPr>
+        <w:t>(</w:t>
       </w:r>
       <w:r>
         <w:rPr>
@@ -9152,7 +10195,29 @@
           <w:szCs w:val="20"/>
           <w:lang w:val="en-US"/>
         </w:rPr>
-        <w:t>// Method to subtract one SmallInteger object from another</w:t>
+        <w:t xml:space="preserve">// Method to subtract one </w:t>
+      </w:r>
+      <w:proofErr w:type="spellStart"/>
+      <w:r>
+        <w:rPr>
+          <w:rFonts w:ascii="Consolas" w:hAnsi="Consolas"/>
+          <w:color w:val="3F7F5F"/>
+          <w:sz w:val="20"/>
+          <w:szCs w:val="20"/>
+          <w:lang w:val="en-US"/>
+        </w:rPr>
+        <w:t>SmallInteger</w:t>
+      </w:r>
+      <w:proofErr w:type="spellEnd"/>
+      <w:r>
+        <w:rPr>
+          <w:rFonts w:ascii="Consolas" w:hAnsi="Consolas"/>
+          <w:color w:val="3F7F5F"/>
+          <w:sz w:val="20"/>
+          <w:szCs w:val="20"/>
+          <w:lang w:val="en-US"/>
+        </w:rPr>
+        <w:t xml:space="preserve"> object from another</w:t>
       </w:r>
     </w:p>
     <w:p>
@@ -9198,8 +10263,65 @@
           <w:szCs w:val="20"/>
           <w:lang w:val="en-US"/>
         </w:rPr>
-        <w:t xml:space="preserve"> SmallInteger sub(SmallInteger </w:t>
-      </w:r>
+        <w:t xml:space="preserve"> </w:t>
+      </w:r>
+      <w:proofErr w:type="spellStart"/>
+      <w:r>
+        <w:rPr>
+          <w:rFonts w:ascii="Consolas" w:hAnsi="Consolas"/>
+          <w:color w:val="000000"/>
+          <w:sz w:val="20"/>
+          <w:szCs w:val="20"/>
+          <w:lang w:val="en-US"/>
+        </w:rPr>
+        <w:t>SmallInteger</w:t>
+      </w:r>
+      <w:proofErr w:type="spellEnd"/>
+      <w:r>
+        <w:rPr>
+          <w:rFonts w:ascii="Consolas" w:hAnsi="Consolas"/>
+          <w:color w:val="000000"/>
+          <w:sz w:val="20"/>
+          <w:szCs w:val="20"/>
+          <w:lang w:val="en-US"/>
+        </w:rPr>
+        <w:t xml:space="preserve"> </w:t>
+      </w:r>
+      <w:proofErr w:type="gramStart"/>
+      <w:r>
+        <w:rPr>
+          <w:rFonts w:ascii="Consolas" w:hAnsi="Consolas"/>
+          <w:color w:val="000000"/>
+          <w:sz w:val="20"/>
+          <w:szCs w:val="20"/>
+          <w:lang w:val="en-US"/>
+        </w:rPr>
+        <w:t>sub(</w:t>
+      </w:r>
+      <w:proofErr w:type="spellStart"/>
+      <w:proofErr w:type="gramEnd"/>
+      <w:r>
+        <w:rPr>
+          <w:rFonts w:ascii="Consolas" w:hAnsi="Consolas"/>
+          <w:color w:val="000000"/>
+          <w:sz w:val="20"/>
+          <w:szCs w:val="20"/>
+          <w:lang w:val="en-US"/>
+        </w:rPr>
+        <w:t>SmallInteger</w:t>
+      </w:r>
+      <w:proofErr w:type="spellEnd"/>
+      <w:r>
+        <w:rPr>
+          <w:rFonts w:ascii="Consolas" w:hAnsi="Consolas"/>
+          <w:color w:val="000000"/>
+          <w:sz w:val="20"/>
+          <w:szCs w:val="20"/>
+          <w:lang w:val="en-US"/>
+        </w:rPr>
+        <w:t xml:space="preserve"> </w:t>
+      </w:r>
+      <w:proofErr w:type="spellStart"/>
       <w:r>
         <w:rPr>
           <w:rFonts w:ascii="Consolas" w:hAnsi="Consolas"/>
@@ -9210,6 +10332,7 @@
         </w:rPr>
         <w:t>arg</w:t>
       </w:r>
+      <w:proofErr w:type="spellEnd"/>
       <w:r>
         <w:rPr>
           <w:rFonts w:ascii="Consolas" w:hAnsi="Consolas"/>
@@ -9296,6 +10419,7 @@
         </w:rPr>
         <w:t xml:space="preserve"> = </w:t>
       </w:r>
+      <w:proofErr w:type="spellStart"/>
       <w:r>
         <w:rPr>
           <w:rFonts w:ascii="Consolas" w:hAnsi="Consolas"/>
@@ -9328,6 +10452,7 @@
         </w:rPr>
         <w:t>value</w:t>
       </w:r>
+      <w:proofErr w:type="spellEnd"/>
       <w:r>
         <w:rPr>
           <w:rFonts w:ascii="Consolas" w:hAnsi="Consolas"/>
@@ -9338,6 +10463,7 @@
         </w:rPr>
         <w:t xml:space="preserve"> - </w:t>
       </w:r>
+      <w:proofErr w:type="spellStart"/>
       <w:r>
         <w:rPr>
           <w:rFonts w:ascii="Consolas" w:hAnsi="Consolas"/>
@@ -9368,6 +10494,7 @@
         </w:rPr>
         <w:t>value</w:t>
       </w:r>
+      <w:proofErr w:type="spellEnd"/>
       <w:r>
         <w:rPr>
           <w:rFonts w:ascii="Consolas" w:hAnsi="Consolas"/>
@@ -9608,8 +10735,32 @@
           <w:szCs w:val="20"/>
           <w:lang w:val="en-US"/>
         </w:rPr>
-        <w:t xml:space="preserve"> RuntimeException(</w:t>
-      </w:r>
+        <w:t xml:space="preserve"> </w:t>
+      </w:r>
+      <w:proofErr w:type="spellStart"/>
+      <w:proofErr w:type="gramStart"/>
+      <w:r>
+        <w:rPr>
+          <w:rFonts w:ascii="Consolas" w:hAnsi="Consolas"/>
+          <w:color w:val="000000"/>
+          <w:sz w:val="20"/>
+          <w:szCs w:val="20"/>
+          <w:lang w:val="en-US"/>
+        </w:rPr>
+        <w:t>RuntimeException</w:t>
+      </w:r>
+      <w:proofErr w:type="spellEnd"/>
+      <w:r>
+        <w:rPr>
+          <w:rFonts w:ascii="Consolas" w:hAnsi="Consolas"/>
+          <w:color w:val="000000"/>
+          <w:sz w:val="20"/>
+          <w:szCs w:val="20"/>
+          <w:lang w:val="en-US"/>
+        </w:rPr>
+        <w:t>(</w:t>
+      </w:r>
+      <w:proofErr w:type="gramEnd"/>
       <w:r>
         <w:rPr>
           <w:rFonts w:ascii="Consolas" w:hAnsi="Consolas"/>
@@ -9741,7 +10892,29 @@
           <w:szCs w:val="20"/>
           <w:lang w:val="en-US"/>
         </w:rPr>
-        <w:t xml:space="preserve"> SmallInteger(</w:t>
+        <w:t xml:space="preserve"> </w:t>
+      </w:r>
+      <w:proofErr w:type="spellStart"/>
+      <w:r>
+        <w:rPr>
+          <w:rFonts w:ascii="Consolas" w:hAnsi="Consolas"/>
+          <w:color w:val="000000"/>
+          <w:sz w:val="20"/>
+          <w:szCs w:val="20"/>
+          <w:lang w:val="en-US"/>
+        </w:rPr>
+        <w:t>SmallInteger</w:t>
+      </w:r>
+      <w:proofErr w:type="spellEnd"/>
+      <w:r>
+        <w:rPr>
+          <w:rFonts w:ascii="Consolas" w:hAnsi="Consolas"/>
+          <w:color w:val="000000"/>
+          <w:sz w:val="20"/>
+          <w:szCs w:val="20"/>
+          <w:lang w:val="en-US"/>
+        </w:rPr>
+        <w:t>(</w:t>
       </w:r>
       <w:r>
         <w:rPr>
@@ -9834,7 +11007,29 @@
           <w:szCs w:val="20"/>
           <w:lang w:val="en-US"/>
         </w:rPr>
-        <w:t>// Method to multiply two SmallInteger objects</w:t>
+        <w:t xml:space="preserve">// Method to multiply two </w:t>
+      </w:r>
+      <w:proofErr w:type="spellStart"/>
+      <w:r>
+        <w:rPr>
+          <w:rFonts w:ascii="Consolas" w:hAnsi="Consolas"/>
+          <w:color w:val="3F7F5F"/>
+          <w:sz w:val="20"/>
+          <w:szCs w:val="20"/>
+          <w:lang w:val="en-US"/>
+        </w:rPr>
+        <w:t>SmallInteger</w:t>
+      </w:r>
+      <w:proofErr w:type="spellEnd"/>
+      <w:r>
+        <w:rPr>
+          <w:rFonts w:ascii="Consolas" w:hAnsi="Consolas"/>
+          <w:color w:val="3F7F5F"/>
+          <w:sz w:val="20"/>
+          <w:szCs w:val="20"/>
+          <w:lang w:val="en-US"/>
+        </w:rPr>
+        <w:t xml:space="preserve"> objects</w:t>
       </w:r>
     </w:p>
     <w:p>
@@ -9881,8 +11076,77 @@
           <w:szCs w:val="20"/>
           <w:lang w:val="en-US"/>
         </w:rPr>
-        <w:t xml:space="preserve"> SmallInteger mul(SmallInteger </w:t>
-      </w:r>
+        <w:t xml:space="preserve"> </w:t>
+      </w:r>
+      <w:proofErr w:type="spellStart"/>
+      <w:r>
+        <w:rPr>
+          <w:rFonts w:ascii="Consolas" w:hAnsi="Consolas"/>
+          <w:color w:val="000000"/>
+          <w:sz w:val="20"/>
+          <w:szCs w:val="20"/>
+          <w:lang w:val="en-US"/>
+        </w:rPr>
+        <w:t>SmallInteger</w:t>
+      </w:r>
+      <w:proofErr w:type="spellEnd"/>
+      <w:r>
+        <w:rPr>
+          <w:rFonts w:ascii="Consolas" w:hAnsi="Consolas"/>
+          <w:color w:val="000000"/>
+          <w:sz w:val="20"/>
+          <w:szCs w:val="20"/>
+          <w:lang w:val="en-US"/>
+        </w:rPr>
+        <w:t xml:space="preserve"> </w:t>
+      </w:r>
+      <w:proofErr w:type="spellStart"/>
+      <w:proofErr w:type="gramStart"/>
+      <w:r>
+        <w:rPr>
+          <w:rFonts w:ascii="Consolas" w:hAnsi="Consolas"/>
+          <w:color w:val="000000"/>
+          <w:sz w:val="20"/>
+          <w:szCs w:val="20"/>
+          <w:lang w:val="en-US"/>
+        </w:rPr>
+        <w:t>mul</w:t>
+      </w:r>
+      <w:proofErr w:type="spellEnd"/>
+      <w:r>
+        <w:rPr>
+          <w:rFonts w:ascii="Consolas" w:hAnsi="Consolas"/>
+          <w:color w:val="000000"/>
+          <w:sz w:val="20"/>
+          <w:szCs w:val="20"/>
+          <w:lang w:val="en-US"/>
+        </w:rPr>
+        <w:t>(</w:t>
+      </w:r>
+      <w:proofErr w:type="spellStart"/>
+      <w:proofErr w:type="gramEnd"/>
+      <w:r>
+        <w:rPr>
+          <w:rFonts w:ascii="Consolas" w:hAnsi="Consolas"/>
+          <w:color w:val="000000"/>
+          <w:sz w:val="20"/>
+          <w:szCs w:val="20"/>
+          <w:lang w:val="en-US"/>
+        </w:rPr>
+        <w:t>SmallInteger</w:t>
+      </w:r>
+      <w:proofErr w:type="spellEnd"/>
+      <w:r>
+        <w:rPr>
+          <w:rFonts w:ascii="Consolas" w:hAnsi="Consolas"/>
+          <w:color w:val="000000"/>
+          <w:sz w:val="20"/>
+          <w:szCs w:val="20"/>
+          <w:lang w:val="en-US"/>
+        </w:rPr>
+        <w:t xml:space="preserve"> </w:t>
+      </w:r>
+      <w:proofErr w:type="spellStart"/>
       <w:r>
         <w:rPr>
           <w:rFonts w:ascii="Consolas" w:hAnsi="Consolas"/>
@@ -9893,6 +11157,7 @@
         </w:rPr>
         <w:t>arg</w:t>
       </w:r>
+      <w:proofErr w:type="spellEnd"/>
       <w:r>
         <w:rPr>
           <w:rFonts w:ascii="Consolas" w:hAnsi="Consolas"/>
@@ -9979,6 +11244,7 @@
         </w:rPr>
         <w:t xml:space="preserve"> = </w:t>
       </w:r>
+      <w:proofErr w:type="spellStart"/>
       <w:r>
         <w:rPr>
           <w:rFonts w:ascii="Consolas" w:hAnsi="Consolas"/>
@@ -10011,6 +11277,7 @@
         </w:rPr>
         <w:t>value</w:t>
       </w:r>
+      <w:proofErr w:type="spellEnd"/>
       <w:r>
         <w:rPr>
           <w:rFonts w:ascii="Consolas" w:hAnsi="Consolas"/>
@@ -10021,6 +11288,7 @@
         </w:rPr>
         <w:t xml:space="preserve"> * </w:t>
       </w:r>
+      <w:proofErr w:type="spellStart"/>
       <w:r>
         <w:rPr>
           <w:rFonts w:ascii="Consolas" w:hAnsi="Consolas"/>
@@ -10051,6 +11319,7 @@
         </w:rPr>
         <w:t>value</w:t>
       </w:r>
+      <w:proofErr w:type="spellEnd"/>
       <w:r>
         <w:rPr>
           <w:rFonts w:ascii="Consolas" w:hAnsi="Consolas"/>
@@ -10291,8 +11560,32 @@
           <w:szCs w:val="20"/>
           <w:lang w:val="en-US"/>
         </w:rPr>
-        <w:t xml:space="preserve"> RuntimeException(</w:t>
-      </w:r>
+        <w:t xml:space="preserve"> </w:t>
+      </w:r>
+      <w:proofErr w:type="spellStart"/>
+      <w:proofErr w:type="gramStart"/>
+      <w:r>
+        <w:rPr>
+          <w:rFonts w:ascii="Consolas" w:hAnsi="Consolas"/>
+          <w:color w:val="000000"/>
+          <w:sz w:val="20"/>
+          <w:szCs w:val="20"/>
+          <w:lang w:val="en-US"/>
+        </w:rPr>
+        <w:t>RuntimeException</w:t>
+      </w:r>
+      <w:proofErr w:type="spellEnd"/>
+      <w:r>
+        <w:rPr>
+          <w:rFonts w:ascii="Consolas" w:hAnsi="Consolas"/>
+          <w:color w:val="000000"/>
+          <w:sz w:val="20"/>
+          <w:szCs w:val="20"/>
+          <w:lang w:val="en-US"/>
+        </w:rPr>
+        <w:t>(</w:t>
+      </w:r>
+      <w:proofErr w:type="gramEnd"/>
       <w:r>
         <w:rPr>
           <w:rFonts w:ascii="Consolas" w:hAnsi="Consolas"/>
@@ -10424,7 +11717,29 @@
           <w:szCs w:val="20"/>
           <w:lang w:val="en-US"/>
         </w:rPr>
-        <w:t xml:space="preserve"> SmallInteger(</w:t>
+        <w:t xml:space="preserve"> </w:t>
+      </w:r>
+      <w:proofErr w:type="spellStart"/>
+      <w:r>
+        <w:rPr>
+          <w:rFonts w:ascii="Consolas" w:hAnsi="Consolas"/>
+          <w:color w:val="000000"/>
+          <w:sz w:val="20"/>
+          <w:szCs w:val="20"/>
+          <w:lang w:val="en-US"/>
+        </w:rPr>
+        <w:t>SmallInteger</w:t>
+      </w:r>
+      <w:proofErr w:type="spellEnd"/>
+      <w:r>
+        <w:rPr>
+          <w:rFonts w:ascii="Consolas" w:hAnsi="Consolas"/>
+          <w:color w:val="000000"/>
+          <w:sz w:val="20"/>
+          <w:szCs w:val="20"/>
+          <w:lang w:val="en-US"/>
+        </w:rPr>
+        <w:t>(</w:t>
       </w:r>
       <w:r>
         <w:rPr>
@@ -10517,7 +11832,29 @@
           <w:szCs w:val="20"/>
           <w:lang w:val="en-US"/>
         </w:rPr>
-        <w:t>// Method for integer division of one SmallInteger object by another</w:t>
+        <w:t xml:space="preserve">// Method for integer division of one </w:t>
+      </w:r>
+      <w:proofErr w:type="spellStart"/>
+      <w:r>
+        <w:rPr>
+          <w:rFonts w:ascii="Consolas" w:hAnsi="Consolas"/>
+          <w:color w:val="3F7F5F"/>
+          <w:sz w:val="20"/>
+          <w:szCs w:val="20"/>
+          <w:lang w:val="en-US"/>
+        </w:rPr>
+        <w:t>SmallInteger</w:t>
+      </w:r>
+      <w:proofErr w:type="spellEnd"/>
+      <w:r>
+        <w:rPr>
+          <w:rFonts w:ascii="Consolas" w:hAnsi="Consolas"/>
+          <w:color w:val="3F7F5F"/>
+          <w:sz w:val="20"/>
+          <w:szCs w:val="20"/>
+          <w:lang w:val="en-US"/>
+        </w:rPr>
+        <w:t xml:space="preserve"> object by another</w:t>
       </w:r>
     </w:p>
     <w:p>
@@ -10563,8 +11900,77 @@
           <w:szCs w:val="20"/>
           <w:lang w:val="en-US"/>
         </w:rPr>
-        <w:t xml:space="preserve"> SmallInteger integerDivision(SmallInteger </w:t>
-      </w:r>
+        <w:t xml:space="preserve"> </w:t>
+      </w:r>
+      <w:proofErr w:type="spellStart"/>
+      <w:r>
+        <w:rPr>
+          <w:rFonts w:ascii="Consolas" w:hAnsi="Consolas"/>
+          <w:color w:val="000000"/>
+          <w:sz w:val="20"/>
+          <w:szCs w:val="20"/>
+          <w:lang w:val="en-US"/>
+        </w:rPr>
+        <w:t>SmallInteger</w:t>
+      </w:r>
+      <w:proofErr w:type="spellEnd"/>
+      <w:r>
+        <w:rPr>
+          <w:rFonts w:ascii="Consolas" w:hAnsi="Consolas"/>
+          <w:color w:val="000000"/>
+          <w:sz w:val="20"/>
+          <w:szCs w:val="20"/>
+          <w:lang w:val="en-US"/>
+        </w:rPr>
+        <w:t xml:space="preserve"> </w:t>
+      </w:r>
+      <w:proofErr w:type="spellStart"/>
+      <w:proofErr w:type="gramStart"/>
+      <w:r>
+        <w:rPr>
+          <w:rFonts w:ascii="Consolas" w:hAnsi="Consolas"/>
+          <w:color w:val="000000"/>
+          <w:sz w:val="20"/>
+          <w:szCs w:val="20"/>
+          <w:lang w:val="en-US"/>
+        </w:rPr>
+        <w:t>integerDivision</w:t>
+      </w:r>
+      <w:proofErr w:type="spellEnd"/>
+      <w:r>
+        <w:rPr>
+          <w:rFonts w:ascii="Consolas" w:hAnsi="Consolas"/>
+          <w:color w:val="000000"/>
+          <w:sz w:val="20"/>
+          <w:szCs w:val="20"/>
+          <w:lang w:val="en-US"/>
+        </w:rPr>
+        <w:t>(</w:t>
+      </w:r>
+      <w:proofErr w:type="spellStart"/>
+      <w:proofErr w:type="gramEnd"/>
+      <w:r>
+        <w:rPr>
+          <w:rFonts w:ascii="Consolas" w:hAnsi="Consolas"/>
+          <w:color w:val="000000"/>
+          <w:sz w:val="20"/>
+          <w:szCs w:val="20"/>
+          <w:lang w:val="en-US"/>
+        </w:rPr>
+        <w:t>SmallInteger</w:t>
+      </w:r>
+      <w:proofErr w:type="spellEnd"/>
+      <w:r>
+        <w:rPr>
+          <w:rFonts w:ascii="Consolas" w:hAnsi="Consolas"/>
+          <w:color w:val="000000"/>
+          <w:sz w:val="20"/>
+          <w:szCs w:val="20"/>
+          <w:lang w:val="en-US"/>
+        </w:rPr>
+        <w:t xml:space="preserve"> </w:t>
+      </w:r>
+      <w:proofErr w:type="spellStart"/>
       <w:r>
         <w:rPr>
           <w:rFonts w:ascii="Consolas" w:hAnsi="Consolas"/>
@@ -10575,6 +11981,7 @@
         </w:rPr>
         <w:t>arg</w:t>
       </w:r>
+      <w:proofErr w:type="spellEnd"/>
       <w:r>
         <w:rPr>
           <w:rFonts w:ascii="Consolas" w:hAnsi="Consolas"/>
@@ -10641,6 +12048,7 @@
         </w:rPr>
         <w:t xml:space="preserve"> (</w:t>
       </w:r>
+      <w:proofErr w:type="spellStart"/>
       <w:r>
         <w:rPr>
           <w:rFonts w:ascii="Consolas" w:hAnsi="Consolas"/>
@@ -10671,6 +12079,7 @@
         </w:rPr>
         <w:t>value</w:t>
       </w:r>
+      <w:proofErr w:type="spellEnd"/>
       <w:r>
         <w:rPr>
           <w:rFonts w:ascii="Consolas" w:hAnsi="Consolas"/>
@@ -10767,8 +12176,32 @@
           <w:szCs w:val="20"/>
           <w:lang w:val="en-US"/>
         </w:rPr>
-        <w:t xml:space="preserve"> ArithmeticException(</w:t>
-      </w:r>
+        <w:t xml:space="preserve"> </w:t>
+      </w:r>
+      <w:proofErr w:type="spellStart"/>
+      <w:proofErr w:type="gramStart"/>
+      <w:r>
+        <w:rPr>
+          <w:rFonts w:ascii="Consolas" w:hAnsi="Consolas"/>
+          <w:color w:val="000000"/>
+          <w:sz w:val="20"/>
+          <w:szCs w:val="20"/>
+          <w:lang w:val="en-US"/>
+        </w:rPr>
+        <w:t>ArithmeticException</w:t>
+      </w:r>
+      <w:proofErr w:type="spellEnd"/>
+      <w:r>
+        <w:rPr>
+          <w:rFonts w:ascii="Consolas" w:hAnsi="Consolas"/>
+          <w:color w:val="000000"/>
+          <w:sz w:val="20"/>
+          <w:szCs w:val="20"/>
+          <w:lang w:val="en-US"/>
+        </w:rPr>
+        <w:t>(</w:t>
+      </w:r>
+      <w:proofErr w:type="gramEnd"/>
       <w:r>
         <w:rPr>
           <w:rFonts w:ascii="Consolas" w:hAnsi="Consolas"/>
@@ -10900,6 +12333,7 @@
         </w:rPr>
         <w:t xml:space="preserve"> = </w:t>
       </w:r>
+      <w:proofErr w:type="spellStart"/>
       <w:r>
         <w:rPr>
           <w:rFonts w:ascii="Consolas" w:hAnsi="Consolas"/>
@@ -10932,6 +12366,7 @@
         </w:rPr>
         <w:t>value</w:t>
       </w:r>
+      <w:proofErr w:type="spellEnd"/>
       <w:r>
         <w:rPr>
           <w:rFonts w:ascii="Consolas" w:hAnsi="Consolas"/>
@@ -10942,6 +12377,7 @@
         </w:rPr>
         <w:t xml:space="preserve"> / </w:t>
       </w:r>
+      <w:proofErr w:type="spellStart"/>
       <w:r>
         <w:rPr>
           <w:rFonts w:ascii="Consolas" w:hAnsi="Consolas"/>
@@ -10972,6 +12408,7 @@
         </w:rPr>
         <w:t>value</w:t>
       </w:r>
+      <w:proofErr w:type="spellEnd"/>
       <w:r>
         <w:rPr>
           <w:rFonts w:ascii="Consolas" w:hAnsi="Consolas"/>
@@ -11058,7 +12495,29 @@
           <w:szCs w:val="20"/>
           <w:lang w:val="en-US"/>
         </w:rPr>
-        <w:t xml:space="preserve"> SmallInteger(</w:t>
+        <w:t xml:space="preserve"> </w:t>
+      </w:r>
+      <w:proofErr w:type="spellStart"/>
+      <w:r>
+        <w:rPr>
+          <w:rFonts w:ascii="Consolas" w:hAnsi="Consolas"/>
+          <w:color w:val="000000"/>
+          <w:sz w:val="20"/>
+          <w:szCs w:val="20"/>
+          <w:lang w:val="en-US"/>
+        </w:rPr>
+        <w:t>SmallInteger</w:t>
+      </w:r>
+      <w:proofErr w:type="spellEnd"/>
+      <w:r>
+        <w:rPr>
+          <w:rFonts w:ascii="Consolas" w:hAnsi="Consolas"/>
+          <w:color w:val="000000"/>
+          <w:sz w:val="20"/>
+          <w:szCs w:val="20"/>
+          <w:lang w:val="en-US"/>
+        </w:rPr>
+        <w:t>(</w:t>
       </w:r>
       <w:r>
         <w:rPr>
@@ -11151,7 +12610,29 @@
           <w:szCs w:val="20"/>
           <w:lang w:val="en-US"/>
         </w:rPr>
-        <w:t>// Method to find the remainder of the division of one SmallInteger object by another</w:t>
+        <w:t xml:space="preserve">// Method to find the remainder of the division of one </w:t>
+      </w:r>
+      <w:proofErr w:type="spellStart"/>
+      <w:r>
+        <w:rPr>
+          <w:rFonts w:ascii="Consolas" w:hAnsi="Consolas"/>
+          <w:color w:val="3F7F5F"/>
+          <w:sz w:val="20"/>
+          <w:szCs w:val="20"/>
+          <w:lang w:val="en-US"/>
+        </w:rPr>
+        <w:t>SmallInteger</w:t>
+      </w:r>
+      <w:proofErr w:type="spellEnd"/>
+      <w:r>
+        <w:rPr>
+          <w:rFonts w:ascii="Consolas" w:hAnsi="Consolas"/>
+          <w:color w:val="3F7F5F"/>
+          <w:sz w:val="20"/>
+          <w:szCs w:val="20"/>
+          <w:lang w:val="en-US"/>
+        </w:rPr>
+        <w:t xml:space="preserve"> object by another</w:t>
       </w:r>
     </w:p>
     <w:p>
@@ -11197,8 +12678,77 @@
           <w:szCs w:val="20"/>
           <w:lang w:val="en-US"/>
         </w:rPr>
-        <w:t xml:space="preserve"> SmallInteger remainderDivision(SmallInteger </w:t>
-      </w:r>
+        <w:t xml:space="preserve"> </w:t>
+      </w:r>
+      <w:proofErr w:type="spellStart"/>
+      <w:r>
+        <w:rPr>
+          <w:rFonts w:ascii="Consolas" w:hAnsi="Consolas"/>
+          <w:color w:val="000000"/>
+          <w:sz w:val="20"/>
+          <w:szCs w:val="20"/>
+          <w:lang w:val="en-US"/>
+        </w:rPr>
+        <w:t>SmallInteger</w:t>
+      </w:r>
+      <w:proofErr w:type="spellEnd"/>
+      <w:r>
+        <w:rPr>
+          <w:rFonts w:ascii="Consolas" w:hAnsi="Consolas"/>
+          <w:color w:val="000000"/>
+          <w:sz w:val="20"/>
+          <w:szCs w:val="20"/>
+          <w:lang w:val="en-US"/>
+        </w:rPr>
+        <w:t xml:space="preserve"> </w:t>
+      </w:r>
+      <w:proofErr w:type="spellStart"/>
+      <w:proofErr w:type="gramStart"/>
+      <w:r>
+        <w:rPr>
+          <w:rFonts w:ascii="Consolas" w:hAnsi="Consolas"/>
+          <w:color w:val="000000"/>
+          <w:sz w:val="20"/>
+          <w:szCs w:val="20"/>
+          <w:lang w:val="en-US"/>
+        </w:rPr>
+        <w:t>remainderDivision</w:t>
+      </w:r>
+      <w:proofErr w:type="spellEnd"/>
+      <w:r>
+        <w:rPr>
+          <w:rFonts w:ascii="Consolas" w:hAnsi="Consolas"/>
+          <w:color w:val="000000"/>
+          <w:sz w:val="20"/>
+          <w:szCs w:val="20"/>
+          <w:lang w:val="en-US"/>
+        </w:rPr>
+        <w:t>(</w:t>
+      </w:r>
+      <w:proofErr w:type="spellStart"/>
+      <w:proofErr w:type="gramEnd"/>
+      <w:r>
+        <w:rPr>
+          <w:rFonts w:ascii="Consolas" w:hAnsi="Consolas"/>
+          <w:color w:val="000000"/>
+          <w:sz w:val="20"/>
+          <w:szCs w:val="20"/>
+          <w:lang w:val="en-US"/>
+        </w:rPr>
+        <w:t>SmallInteger</w:t>
+      </w:r>
+      <w:proofErr w:type="spellEnd"/>
+      <w:r>
+        <w:rPr>
+          <w:rFonts w:ascii="Consolas" w:hAnsi="Consolas"/>
+          <w:color w:val="000000"/>
+          <w:sz w:val="20"/>
+          <w:szCs w:val="20"/>
+          <w:lang w:val="en-US"/>
+        </w:rPr>
+        <w:t xml:space="preserve"> </w:t>
+      </w:r>
+      <w:proofErr w:type="spellStart"/>
       <w:r>
         <w:rPr>
           <w:rFonts w:ascii="Consolas" w:hAnsi="Consolas"/>
@@ -11209,6 +12759,7 @@
         </w:rPr>
         <w:t>arg</w:t>
       </w:r>
+      <w:proofErr w:type="spellEnd"/>
       <w:r>
         <w:rPr>
           <w:rFonts w:ascii="Consolas" w:hAnsi="Consolas"/>
@@ -11275,6 +12826,7 @@
         </w:rPr>
         <w:t xml:space="preserve"> (</w:t>
       </w:r>
+      <w:proofErr w:type="spellStart"/>
       <w:r>
         <w:rPr>
           <w:rFonts w:ascii="Consolas" w:hAnsi="Consolas"/>
@@ -11305,6 +12857,7 @@
         </w:rPr>
         <w:t>value</w:t>
       </w:r>
+      <w:proofErr w:type="spellEnd"/>
       <w:r>
         <w:rPr>
           <w:rFonts w:ascii="Consolas" w:hAnsi="Consolas"/>
@@ -11401,8 +12954,32 @@
           <w:szCs w:val="20"/>
           <w:lang w:val="en-US"/>
         </w:rPr>
-        <w:t xml:space="preserve"> ArithmeticException(</w:t>
-      </w:r>
+        <w:t xml:space="preserve"> </w:t>
+      </w:r>
+      <w:proofErr w:type="spellStart"/>
+      <w:proofErr w:type="gramStart"/>
+      <w:r>
+        <w:rPr>
+          <w:rFonts w:ascii="Consolas" w:hAnsi="Consolas"/>
+          <w:color w:val="000000"/>
+          <w:sz w:val="20"/>
+          <w:szCs w:val="20"/>
+          <w:lang w:val="en-US"/>
+        </w:rPr>
+        <w:t>ArithmeticException</w:t>
+      </w:r>
+      <w:proofErr w:type="spellEnd"/>
+      <w:r>
+        <w:rPr>
+          <w:rFonts w:ascii="Consolas" w:hAnsi="Consolas"/>
+          <w:color w:val="000000"/>
+          <w:sz w:val="20"/>
+          <w:szCs w:val="20"/>
+          <w:lang w:val="en-US"/>
+        </w:rPr>
+        <w:t>(</w:t>
+      </w:r>
+      <w:proofErr w:type="gramEnd"/>
       <w:r>
         <w:rPr>
           <w:rFonts w:ascii="Consolas" w:hAnsi="Consolas"/>
@@ -11534,6 +13111,7 @@
         </w:rPr>
         <w:t xml:space="preserve"> = </w:t>
       </w:r>
+      <w:proofErr w:type="spellStart"/>
       <w:r>
         <w:rPr>
           <w:rFonts w:ascii="Consolas" w:hAnsi="Consolas"/>
@@ -11566,6 +13144,7 @@
         </w:rPr>
         <w:t>value</w:t>
       </w:r>
+      <w:proofErr w:type="spellEnd"/>
       <w:r>
         <w:rPr>
           <w:rFonts w:ascii="Consolas" w:hAnsi="Consolas"/>
@@ -11576,6 +13155,7 @@
         </w:rPr>
         <w:t xml:space="preserve"> % </w:t>
       </w:r>
+      <w:proofErr w:type="spellStart"/>
       <w:r>
         <w:rPr>
           <w:rFonts w:ascii="Consolas" w:hAnsi="Consolas"/>
@@ -11606,6 +13186,7 @@
         </w:rPr>
         <w:t>value</w:t>
       </w:r>
+      <w:proofErr w:type="spellEnd"/>
       <w:r>
         <w:rPr>
           <w:rFonts w:ascii="Consolas" w:hAnsi="Consolas"/>
@@ -11692,7 +13273,29 @@
           <w:szCs w:val="20"/>
           <w:lang w:val="en-US"/>
         </w:rPr>
-        <w:t xml:space="preserve"> SmallInteger(</w:t>
+        <w:t xml:space="preserve"> </w:t>
+      </w:r>
+      <w:proofErr w:type="spellStart"/>
+      <w:r>
+        <w:rPr>
+          <w:rFonts w:ascii="Consolas" w:hAnsi="Consolas"/>
+          <w:color w:val="000000"/>
+          <w:sz w:val="20"/>
+          <w:szCs w:val="20"/>
+          <w:lang w:val="en-US"/>
+        </w:rPr>
+        <w:t>SmallInteger</w:t>
+      </w:r>
+      <w:proofErr w:type="spellEnd"/>
+      <w:r>
+        <w:rPr>
+          <w:rFonts w:ascii="Consolas" w:hAnsi="Consolas"/>
+          <w:color w:val="000000"/>
+          <w:sz w:val="20"/>
+          <w:szCs w:val="20"/>
+          <w:lang w:val="en-US"/>
+        </w:rPr>
+        <w:t>(</w:t>
       </w:r>
       <w:r>
         <w:rPr>
@@ -11853,7 +13456,41 @@
           <w:szCs w:val="20"/>
           <w:lang w:val="en-US"/>
         </w:rPr>
-        <w:t xml:space="preserve"> getValue() {</w:t>
+        <w:t xml:space="preserve"> </w:t>
+      </w:r>
+      <w:proofErr w:type="spellStart"/>
+      <w:proofErr w:type="gramStart"/>
+      <w:r>
+        <w:rPr>
+          <w:rFonts w:ascii="Consolas" w:hAnsi="Consolas"/>
+          <w:color w:val="000000"/>
+          <w:sz w:val="20"/>
+          <w:szCs w:val="20"/>
+          <w:lang w:val="en-US"/>
+        </w:rPr>
+        <w:t>getValue</w:t>
+      </w:r>
+      <w:proofErr w:type="spellEnd"/>
+      <w:r>
+        <w:rPr>
+          <w:rFonts w:ascii="Consolas" w:hAnsi="Consolas"/>
+          <w:color w:val="000000"/>
+          <w:sz w:val="20"/>
+          <w:szCs w:val="20"/>
+          <w:lang w:val="en-US"/>
+        </w:rPr>
+        <w:t>(</w:t>
+      </w:r>
+      <w:proofErr w:type="gramEnd"/>
+      <w:r>
+        <w:rPr>
+          <w:rFonts w:ascii="Consolas" w:hAnsi="Consolas"/>
+          <w:color w:val="000000"/>
+          <w:sz w:val="20"/>
+          <w:szCs w:val="20"/>
+          <w:lang w:val="en-US"/>
+        </w:rPr>
+        <w:t>) {</w:t>
       </w:r>
     </w:p>
     <w:p>
@@ -11911,6 +13548,7 @@
         </w:rPr>
         <w:t xml:space="preserve"> </w:t>
       </w:r>
+      <w:proofErr w:type="spellStart"/>
       <w:r>
         <w:rPr>
           <w:rFonts w:ascii="Consolas" w:hAnsi="Consolas"/>
@@ -11943,6 +13581,7 @@
         </w:rPr>
         <w:t>value</w:t>
       </w:r>
+      <w:proofErr w:type="spellEnd"/>
       <w:r>
         <w:rPr>
           <w:rFonts w:ascii="Consolas" w:hAnsi="Consolas"/>

</xml_diff>